<commit_message>
updated project plan - Farah, Nada
</commit_message>
<xml_diff>
--- a/Lhub_PP.docx
+++ b/Lhub_PP.docx
@@ -252,51 +252,47 @@
           <w:sz w:val="28"/>
           <w:szCs w:val="28"/>
         </w:rPr>
-        <w:t>Client:                  Mohammad Gamal</w:t>
-      </w:r>
-    </w:p>
-    <w:p>
-      <w:pPr>
-        <w:rPr>
-          <w:rFonts w:asciiTheme="minorBidi" w:hAnsiTheme="minorBidi" w:cstheme="minorBidi"/>
-        </w:rPr>
-      </w:pPr>
-      <w:r>
-        <w:rPr>
-          <w:rFonts w:asciiTheme="minorBidi" w:hAnsiTheme="minorBidi" w:cstheme="minorBidi"/>
-        </w:rPr>
-        <w:t xml:space="preserve"> </w:t>
-      </w:r>
-    </w:p>
-    <w:p>
-      <w:pPr>
+        <w:t xml:space="preserve">Client:                  Mohammad </w:t>
+      </w:r>
+      <w:proofErr w:type="spellStart"/>
+      <w:r>
         <w:rPr>
           <w:rFonts w:asciiTheme="minorBidi" w:hAnsiTheme="minorBidi" w:cstheme="minorBidi"/>
           <w:sz w:val="28"/>
           <w:szCs w:val="28"/>
         </w:rPr>
-      </w:pPr>
-      <w:r>
+        <w:t>Gamal</w:t>
+      </w:r>
+      <w:proofErr w:type="spellEnd"/>
+    </w:p>
+    <w:p>
+      <w:pPr>
+        <w:rPr>
+          <w:rFonts w:asciiTheme="minorBidi" w:hAnsiTheme="minorBidi" w:cstheme="minorBidi"/>
+        </w:rPr>
+      </w:pPr>
+      <w:r>
+        <w:rPr>
+          <w:rFonts w:asciiTheme="minorBidi" w:hAnsiTheme="minorBidi" w:cstheme="minorBidi"/>
+        </w:rPr>
+        <w:t xml:space="preserve"> </w:t>
+      </w:r>
+    </w:p>
+    <w:p>
+      <w:pPr>
         <w:rPr>
           <w:rFonts w:asciiTheme="minorBidi" w:hAnsiTheme="minorBidi" w:cstheme="minorBidi"/>
           <w:sz w:val="28"/>
           <w:szCs w:val="28"/>
         </w:rPr>
-        <w:t xml:space="preserve">Project Name:   </w:t>
-      </w:r>
+      </w:pPr>
       <w:r>
         <w:rPr>
           <w:rFonts w:asciiTheme="minorBidi" w:hAnsiTheme="minorBidi" w:cstheme="minorBidi"/>
           <w:sz w:val="28"/>
           <w:szCs w:val="28"/>
         </w:rPr>
-        <w:tab/>
-      </w:r>
-      <w:r>
-        <w:rPr>
-          <w:rFonts w:asciiTheme="minorBidi" w:hAnsiTheme="minorBidi" w:cstheme="minorBidi"/>
-        </w:rPr>
-        <w:t xml:space="preserve"> </w:t>
+        <w:t xml:space="preserve">Project Name:   </w:t>
       </w:r>
       <w:r>
         <w:rPr>
@@ -304,17 +300,22 @@
           <w:sz w:val="28"/>
           <w:szCs w:val="28"/>
         </w:rPr>
-        <w:t>Learning web hub application</w:t>
-      </w:r>
-    </w:p>
-    <w:p>
-      <w:pPr>
+        <w:tab/>
+      </w:r>
+      <w:r>
+        <w:rPr>
+          <w:rFonts w:asciiTheme="minorBidi" w:hAnsiTheme="minorBidi" w:cstheme="minorBidi"/>
+        </w:rPr>
+        <w:t xml:space="preserve"> </w:t>
+      </w:r>
+      <w:r>
         <w:rPr>
           <w:rFonts w:asciiTheme="minorBidi" w:hAnsiTheme="minorBidi" w:cstheme="minorBidi"/>
           <w:sz w:val="28"/>
           <w:szCs w:val="28"/>
         </w:rPr>
-      </w:pPr>
+        <w:t>Learning web hub application</w:t>
+      </w:r>
     </w:p>
     <w:p>
       <w:pPr>
@@ -324,20 +325,29 @@
           <w:szCs w:val="28"/>
         </w:rPr>
       </w:pPr>
-      <w:r>
+    </w:p>
+    <w:p>
+      <w:pPr>
         <w:rPr>
           <w:rFonts w:asciiTheme="minorBidi" w:hAnsiTheme="minorBidi" w:cstheme="minorBidi"/>
           <w:sz w:val="28"/>
           <w:szCs w:val="28"/>
         </w:rPr>
-        <w:t xml:space="preserve">Version:           </w:t>
-      </w:r>
+      </w:pPr>
       <w:r>
         <w:rPr>
           <w:rFonts w:asciiTheme="minorBidi" w:hAnsiTheme="minorBidi" w:cstheme="minorBidi"/>
           <w:sz w:val="28"/>
           <w:szCs w:val="28"/>
         </w:rPr>
+        <w:t xml:space="preserve">Version:           </w:t>
+      </w:r>
+      <w:r>
+        <w:rPr>
+          <w:rFonts w:asciiTheme="minorBidi" w:hAnsiTheme="minorBidi" w:cstheme="minorBidi"/>
+          <w:sz w:val="28"/>
+          <w:szCs w:val="28"/>
+        </w:rPr>
         <w:tab/>
         <w:t>1.0</w:t>
       </w:r>
@@ -427,6 +437,8 @@
         <w:tab/>
         <w:t>Testing Team- Development Team</w:t>
       </w:r>
+      <w:bookmarkStart w:id="0" w:name="_GoBack"/>
+      <w:bookmarkEnd w:id="0"/>
     </w:p>
     <w:p>
       <w:pPr>
@@ -476,23 +488,25 @@
           <w:szCs w:val="24"/>
         </w:rPr>
         <w:tab/>
-        <w:t>Farah Alaa</w:t>
-      </w:r>
-      <w:r>
-        <w:rPr>
-          <w:rFonts w:asciiTheme="minorBidi" w:hAnsiTheme="minorBidi" w:cstheme="minorBidi"/>
-          <w:sz w:val="24"/>
-          <w:szCs w:val="24"/>
-        </w:rPr>
-        <w:t xml:space="preserve"> </w:t>
-      </w:r>
-      <w:r>
-        <w:rPr>
-          <w:rFonts w:asciiTheme="minorBidi" w:hAnsiTheme="minorBidi" w:cstheme="minorBidi"/>
-          <w:sz w:val="24"/>
-          <w:szCs w:val="24"/>
-        </w:rPr>
-        <w:t>, Nada Sayed</w:t>
+        <w:t xml:space="preserve">Farah </w:t>
+      </w:r>
+      <w:proofErr w:type="gramStart"/>
+      <w:r>
+        <w:rPr>
+          <w:rFonts w:asciiTheme="minorBidi" w:hAnsiTheme="minorBidi" w:cstheme="minorBidi"/>
+          <w:sz w:val="24"/>
+          <w:szCs w:val="24"/>
+        </w:rPr>
+        <w:t>Alaa ,</w:t>
+      </w:r>
+      <w:proofErr w:type="gramEnd"/>
+      <w:r>
+        <w:rPr>
+          <w:rFonts w:asciiTheme="minorBidi" w:hAnsiTheme="minorBidi" w:cstheme="minorBidi"/>
+          <w:sz w:val="24"/>
+          <w:szCs w:val="24"/>
+        </w:rPr>
+        <w:t xml:space="preserve"> Nada Sayed</w:t>
       </w:r>
     </w:p>
     <w:p>
@@ -546,12 +560,6 @@
         <w:gridCol w:w="2520"/>
       </w:tblGrid>
       <w:tr>
-        <w:tblPrEx>
-          <w:tblCellMar>
-            <w:top w:w="0" w:type="dxa"/>
-            <w:bottom w:w="0" w:type="dxa"/>
-          </w:tblCellMar>
-        </w:tblPrEx>
         <w:trPr>
           <w:trHeight w:val="528"/>
         </w:trPr>
@@ -689,19 +697,8 @@
                 <w:b/>
                 <w:bCs/>
               </w:rPr>
-              <w:t>Approved</w:t>
+              <w:t xml:space="preserve">Reviewed </w:t>
             </w:r>
-          </w:p>
-          <w:p>
-            <w:pPr>
-              <w:pStyle w:val="tabletxt"/>
-              <w:jc w:val="center"/>
-              <w:rPr>
-                <w:rFonts w:asciiTheme="minorBidi" w:hAnsiTheme="minorBidi" w:cstheme="minorBidi"/>
-                <w:b/>
-                <w:bCs/>
-              </w:rPr>
-            </w:pPr>
             <w:r>
               <w:rPr>
                 <w:rFonts w:asciiTheme="minorBidi" w:hAnsiTheme="minorBidi" w:cstheme="minorBidi"/>
@@ -783,12 +780,6 @@
         </w:tc>
       </w:tr>
       <w:tr>
-        <w:tblPrEx>
-          <w:tblCellMar>
-            <w:top w:w="0" w:type="dxa"/>
-            <w:bottom w:w="0" w:type="dxa"/>
-          </w:tblCellMar>
-        </w:tblPrEx>
         <w:trPr>
           <w:trHeight w:val="497"/>
         </w:trPr>
@@ -917,8 +908,17 @@
                 <w:szCs w:val="24"/>
               </w:rPr>
               <w:br/>
+            </w:r>
+            <w:proofErr w:type="spellStart"/>
+            <w:r>
+              <w:rPr>
+                <w:rFonts w:asciiTheme="minorBidi" w:hAnsiTheme="minorBidi" w:cstheme="minorBidi"/>
+                <w:sz w:val="24"/>
+                <w:szCs w:val="24"/>
+              </w:rPr>
               <w:t>Ragab</w:t>
             </w:r>
+            <w:proofErr w:type="spellEnd"/>
           </w:p>
         </w:tc>
         <w:tc>
@@ -1016,12 +1016,6 @@
         </w:tc>
       </w:tr>
       <w:tr>
-        <w:tblPrEx>
-          <w:tblCellMar>
-            <w:top w:w="0" w:type="dxa"/>
-            <w:bottom w:w="0" w:type="dxa"/>
-          </w:tblCellMar>
-        </w:tblPrEx>
         <w:trPr>
           <w:trHeight w:val="233"/>
         </w:trPr>
@@ -1037,12 +1031,73 @@
                 <w:rFonts w:asciiTheme="minorBidi" w:hAnsiTheme="minorBidi" w:cstheme="minorBidi"/>
               </w:rPr>
             </w:pPr>
+            <w:r>
+              <w:rPr>
+                <w:rFonts w:asciiTheme="minorBidi" w:hAnsiTheme="minorBidi" w:cstheme="minorBidi"/>
+              </w:rPr>
+              <w:t>1.1</w:t>
+            </w:r>
           </w:p>
         </w:tc>
         <w:tc>
           <w:tcPr>
             <w:tcW w:w="1440" w:type="dxa"/>
           </w:tcPr>
+          <w:p>
+            <w:pPr>
+              <w:pStyle w:val="Tabletext"/>
+              <w:jc w:val="center"/>
+              <w:rPr>
+                <w:rFonts w:asciiTheme="minorBidi" w:hAnsiTheme="minorBidi" w:cstheme="minorBidi"/>
+              </w:rPr>
+            </w:pPr>
+            <w:r>
+              <w:rPr>
+                <w:rFonts w:asciiTheme="minorBidi" w:hAnsiTheme="minorBidi" w:cstheme="minorBidi"/>
+              </w:rPr>
+              <w:t>Nada Sayed</w:t>
+            </w:r>
+          </w:p>
+        </w:tc>
+        <w:tc>
+          <w:tcPr>
+            <w:tcW w:w="1530" w:type="dxa"/>
+          </w:tcPr>
+          <w:p>
+            <w:pPr>
+              <w:pStyle w:val="Tabletext"/>
+              <w:jc w:val="center"/>
+              <w:rPr>
+                <w:rFonts w:asciiTheme="minorBidi" w:hAnsiTheme="minorBidi" w:cstheme="minorBidi"/>
+              </w:rPr>
+            </w:pPr>
+            <w:r>
+              <w:rPr>
+                <w:rFonts w:asciiTheme="minorBidi" w:hAnsiTheme="minorBidi" w:cstheme="minorBidi"/>
+              </w:rPr>
+              <w:t>10/5/2019</w:t>
+            </w:r>
+          </w:p>
+        </w:tc>
+        <w:tc>
+          <w:tcPr>
+            <w:tcW w:w="1710" w:type="dxa"/>
+          </w:tcPr>
+          <w:p>
+            <w:pPr>
+              <w:rPr>
+                <w:rFonts w:asciiTheme="minorBidi" w:hAnsiTheme="minorBidi" w:cstheme="minorBidi"/>
+              </w:rPr>
+            </w:pPr>
+            <w:r>
+              <w:rPr>
+                <w:rFonts w:asciiTheme="minorBidi" w:hAnsiTheme="minorBidi" w:cstheme="minorBidi"/>
+                <w:sz w:val="24"/>
+                <w:szCs w:val="24"/>
+              </w:rPr>
+              <w:t>Farah Alaa</w:t>
+            </w:r>
+          </w:p>
           <w:p>
             <w:pPr>
               <w:pStyle w:val="Tabletext"/>
@@ -1065,11 +1120,56 @@
                 <w:rFonts w:asciiTheme="minorBidi" w:hAnsiTheme="minorBidi" w:cstheme="minorBidi"/>
               </w:rPr>
             </w:pPr>
+            <w:r>
+              <w:rPr>
+                <w:rFonts w:asciiTheme="minorBidi" w:hAnsiTheme="minorBidi" w:cstheme="minorBidi"/>
+              </w:rPr>
+              <w:t>10/5/2019</w:t>
+            </w:r>
           </w:p>
         </w:tc>
         <w:tc>
           <w:tcPr>
-            <w:tcW w:w="1710" w:type="dxa"/>
+            <w:tcW w:w="2520" w:type="dxa"/>
+          </w:tcPr>
+          <w:p>
+            <w:pPr>
+              <w:pStyle w:val="Tabletext"/>
+              <w:jc w:val="center"/>
+              <w:rPr>
+                <w:rFonts w:asciiTheme="minorBidi" w:hAnsiTheme="minorBidi" w:cstheme="minorBidi"/>
+              </w:rPr>
+            </w:pPr>
+            <w:r>
+              <w:rPr>
+                <w:rFonts w:asciiTheme="minorBidi" w:hAnsiTheme="minorBidi" w:cstheme="minorBidi"/>
+              </w:rPr>
+              <w:t>Edit in purpose and update the project time line and the risk sheet</w:t>
+            </w:r>
+          </w:p>
+        </w:tc>
+      </w:tr>
+      <w:tr>
+        <w:trPr>
+          <w:trHeight w:val="248"/>
+        </w:trPr>
+        <w:tc>
+          <w:tcPr>
+            <w:tcW w:w="1080" w:type="dxa"/>
+          </w:tcPr>
+          <w:p>
+            <w:pPr>
+              <w:pStyle w:val="Tabletext"/>
+              <w:jc w:val="center"/>
+              <w:rPr>
+                <w:rFonts w:asciiTheme="minorBidi" w:hAnsiTheme="minorBidi" w:cstheme="minorBidi"/>
+              </w:rPr>
+            </w:pPr>
+          </w:p>
+        </w:tc>
+        <w:tc>
+          <w:tcPr>
+            <w:tcW w:w="1440" w:type="dxa"/>
           </w:tcPr>
           <w:p>
             <w:pPr>
@@ -1097,6 +1197,34 @@
         </w:tc>
         <w:tc>
           <w:tcPr>
+            <w:tcW w:w="1710" w:type="dxa"/>
+          </w:tcPr>
+          <w:p>
+            <w:pPr>
+              <w:pStyle w:val="Tabletext"/>
+              <w:jc w:val="center"/>
+              <w:rPr>
+                <w:rFonts w:asciiTheme="minorBidi" w:hAnsiTheme="minorBidi" w:cstheme="minorBidi"/>
+              </w:rPr>
+            </w:pPr>
+          </w:p>
+        </w:tc>
+        <w:tc>
+          <w:tcPr>
+            <w:tcW w:w="1530" w:type="dxa"/>
+          </w:tcPr>
+          <w:p>
+            <w:pPr>
+              <w:pStyle w:val="Tabletext"/>
+              <w:jc w:val="center"/>
+              <w:rPr>
+                <w:rFonts w:asciiTheme="minorBidi" w:hAnsiTheme="minorBidi" w:cstheme="minorBidi"/>
+              </w:rPr>
+            </w:pPr>
+          </w:p>
+        </w:tc>
+        <w:tc>
+          <w:tcPr>
             <w:tcW w:w="2520" w:type="dxa"/>
           </w:tcPr>
           <w:p>
@@ -1111,12 +1239,6 @@
         </w:tc>
       </w:tr>
       <w:tr>
-        <w:tblPrEx>
-          <w:tblCellMar>
-            <w:top w:w="0" w:type="dxa"/>
-            <w:bottom w:w="0" w:type="dxa"/>
-          </w:tblCellMar>
-        </w:tblPrEx>
         <w:trPr>
           <w:trHeight w:val="248"/>
         </w:trPr>
@@ -1205,101 +1327,6 @@
           </w:p>
         </w:tc>
       </w:tr>
-      <w:tr>
-        <w:tblPrEx>
-          <w:tblCellMar>
-            <w:top w:w="0" w:type="dxa"/>
-            <w:bottom w:w="0" w:type="dxa"/>
-          </w:tblCellMar>
-        </w:tblPrEx>
-        <w:trPr>
-          <w:trHeight w:val="248"/>
-        </w:trPr>
-        <w:tc>
-          <w:tcPr>
-            <w:tcW w:w="1080" w:type="dxa"/>
-          </w:tcPr>
-          <w:p>
-            <w:pPr>
-              <w:pStyle w:val="Tabletext"/>
-              <w:jc w:val="center"/>
-              <w:rPr>
-                <w:rFonts w:asciiTheme="minorBidi" w:hAnsiTheme="minorBidi" w:cstheme="minorBidi"/>
-              </w:rPr>
-            </w:pPr>
-          </w:p>
-        </w:tc>
-        <w:tc>
-          <w:tcPr>
-            <w:tcW w:w="1440" w:type="dxa"/>
-          </w:tcPr>
-          <w:p>
-            <w:pPr>
-              <w:pStyle w:val="Tabletext"/>
-              <w:jc w:val="center"/>
-              <w:rPr>
-                <w:rFonts w:asciiTheme="minorBidi" w:hAnsiTheme="minorBidi" w:cstheme="minorBidi"/>
-              </w:rPr>
-            </w:pPr>
-          </w:p>
-        </w:tc>
-        <w:tc>
-          <w:tcPr>
-            <w:tcW w:w="1530" w:type="dxa"/>
-          </w:tcPr>
-          <w:p>
-            <w:pPr>
-              <w:pStyle w:val="Tabletext"/>
-              <w:jc w:val="center"/>
-              <w:rPr>
-                <w:rFonts w:asciiTheme="minorBidi" w:hAnsiTheme="minorBidi" w:cstheme="minorBidi"/>
-              </w:rPr>
-            </w:pPr>
-          </w:p>
-        </w:tc>
-        <w:tc>
-          <w:tcPr>
-            <w:tcW w:w="1710" w:type="dxa"/>
-          </w:tcPr>
-          <w:p>
-            <w:pPr>
-              <w:pStyle w:val="Tabletext"/>
-              <w:jc w:val="center"/>
-              <w:rPr>
-                <w:rFonts w:asciiTheme="minorBidi" w:hAnsiTheme="minorBidi" w:cstheme="minorBidi"/>
-              </w:rPr>
-            </w:pPr>
-          </w:p>
-        </w:tc>
-        <w:tc>
-          <w:tcPr>
-            <w:tcW w:w="1530" w:type="dxa"/>
-          </w:tcPr>
-          <w:p>
-            <w:pPr>
-              <w:pStyle w:val="Tabletext"/>
-              <w:jc w:val="center"/>
-              <w:rPr>
-                <w:rFonts w:asciiTheme="minorBidi" w:hAnsiTheme="minorBidi" w:cstheme="minorBidi"/>
-              </w:rPr>
-            </w:pPr>
-          </w:p>
-        </w:tc>
-        <w:tc>
-          <w:tcPr>
-            <w:tcW w:w="2520" w:type="dxa"/>
-          </w:tcPr>
-          <w:p>
-            <w:pPr>
-              <w:pStyle w:val="Tabletext"/>
-              <w:jc w:val="center"/>
-              <w:rPr>
-                <w:rFonts w:asciiTheme="minorBidi" w:hAnsiTheme="minorBidi" w:cstheme="minorBidi"/>
-              </w:rPr>
-            </w:pPr>
-          </w:p>
-        </w:tc>
-      </w:tr>
     </w:tbl>
     <w:p>
       <w:pPr>
@@ -1307,16 +1334,6 @@
           <w:rFonts w:asciiTheme="minorBidi" w:hAnsiTheme="minorBidi" w:cstheme="minorBidi"/>
           <w:sz w:val="24"/>
           <w:szCs w:val="24"/>
-        </w:rPr>
-      </w:pPr>
-    </w:p>
-    <w:p>
-      <w:pPr>
-        <w:ind w:left="3510"/>
-        <w:rPr>
-          <w:rFonts w:asciiTheme="minorBidi" w:eastAsia="Arial" w:hAnsiTheme="minorBidi" w:cstheme="minorBidi"/>
-          <w:sz w:val="36"/>
-          <w:szCs w:val="36"/>
         </w:rPr>
       </w:pPr>
     </w:p>
@@ -1390,7 +1407,6 @@
           <w:docPartUnique/>
         </w:docPartObj>
       </w:sdtPr>
-      <w:sdtEndPr/>
       <w:sdtContent>
         <w:p>
           <w:pPr>
@@ -1763,15 +1779,7 @@
               <w:smallCaps/>
               <w:color w:val="000000"/>
             </w:rPr>
-            <w:t xml:space="preserve">               </w:t>
-          </w:r>
-          <w:r>
-            <w:rPr>
-              <w:rFonts w:asciiTheme="minorBidi" w:eastAsia="Arial" w:hAnsiTheme="minorBidi" w:cstheme="minorBidi"/>
-              <w:smallCaps/>
-              <w:color w:val="000000"/>
-            </w:rPr>
-            <w:t>3.</w:t>
+            <w:t xml:space="preserve">               3.</w:t>
           </w:r>
           <w:r>
             <w:rPr>
@@ -1954,9 +1962,8 @@
             </w:tabs>
             <w:rPr>
               <w:rFonts w:asciiTheme="minorBidi" w:eastAsia="Arial" w:hAnsiTheme="minorBidi" w:cstheme="minorBidi"/>
+              <w:smallCaps/>
               <w:color w:val="000000"/>
-              <w:sz w:val="24"/>
-              <w:szCs w:val="24"/>
             </w:rPr>
           </w:pPr>
           <w:r>
@@ -1965,62 +1972,7 @@
               <w:smallCaps/>
               <w:color w:val="000000"/>
             </w:rPr>
-            <w:t xml:space="preserve">      </w:t>
-          </w:r>
-          <w:r>
-            <w:rPr>
-              <w:rFonts w:asciiTheme="minorBidi" w:eastAsia="Arial" w:hAnsiTheme="minorBidi" w:cstheme="minorBidi"/>
-              <w:b/>
-              <w:smallCaps/>
-              <w:color w:val="000000"/>
-            </w:rPr>
-            <w:t>4. ASSUMPTIONS</w:t>
-          </w:r>
-          <w:r>
-            <w:rPr>
-              <w:rFonts w:asciiTheme="minorBidi" w:eastAsia="Arial" w:hAnsiTheme="minorBidi" w:cstheme="minorBidi"/>
-              <w:b/>
-              <w:smallCaps/>
-              <w:color w:val="000000"/>
-            </w:rPr>
-            <w:tab/>
-          </w:r>
-          <w:r>
-            <w:rPr>
-              <w:rFonts w:asciiTheme="minorBidi" w:eastAsia="Arial" w:hAnsiTheme="minorBidi" w:cstheme="minorBidi"/>
-              <w:b/>
-              <w:smallCaps/>
-              <w:color w:val="000000"/>
-            </w:rPr>
-            <w:t>6</w:t>
-          </w:r>
-        </w:p>
-        <w:p>
-          <w:pPr>
-            <w:pBdr>
-              <w:top w:val="nil"/>
-              <w:left w:val="nil"/>
-              <w:bottom w:val="nil"/>
-              <w:right w:val="nil"/>
-              <w:between w:val="nil"/>
-            </w:pBdr>
-            <w:tabs>
-              <w:tab w:val="right" w:pos="10080"/>
-            </w:tabs>
-            <w:rPr>
-              <w:rFonts w:asciiTheme="minorBidi" w:eastAsia="Arial" w:hAnsiTheme="minorBidi" w:cstheme="minorBidi"/>
-              <w:color w:val="000000"/>
-              <w:sz w:val="24"/>
-              <w:szCs w:val="24"/>
-            </w:rPr>
-          </w:pPr>
-          <w:r>
-            <w:rPr>
-              <w:rFonts w:asciiTheme="minorBidi" w:eastAsia="Arial" w:hAnsiTheme="minorBidi" w:cstheme="minorBidi"/>
-              <w:smallCaps/>
-              <w:color w:val="000000"/>
-            </w:rPr>
-            <w:t xml:space="preserve">               4.1 Project Assumptions</w:t>
+            <w:t xml:space="preserve">     </w:t>
           </w:r>
           <w:r>
             <w:rPr>
@@ -2059,7 +2011,7 @@
               <w:smallCaps/>
               <w:color w:val="000000"/>
             </w:rPr>
-            <w:t xml:space="preserve">      5. CONSTRAINTS</w:t>
+            <w:t xml:space="preserve">      4</w:t>
           </w:r>
           <w:r>
             <w:rPr>
@@ -2068,8 +2020,25 @@
               <w:smallCaps/>
               <w:color w:val="000000"/>
             </w:rPr>
+            <w:t>. CONSTRAINTS</w:t>
+          </w:r>
+          <w:r>
+            <w:rPr>
+              <w:rFonts w:asciiTheme="minorBidi" w:eastAsia="Arial" w:hAnsiTheme="minorBidi" w:cstheme="minorBidi"/>
+              <w:b/>
+              <w:smallCaps/>
+              <w:color w:val="000000"/>
+            </w:rPr>
             <w:tab/>
-            <w:t>5</w:t>
+          </w:r>
+          <w:r>
+            <w:rPr>
+              <w:rFonts w:asciiTheme="minorBidi" w:eastAsia="Arial" w:hAnsiTheme="minorBidi" w:cstheme="minorBidi"/>
+              <w:b/>
+              <w:smallCaps/>
+              <w:color w:val="000000"/>
+            </w:rPr>
+            <w:t>6</w:t>
           </w:r>
         </w:p>
         <w:p>
@@ -2097,7 +2066,7 @@
               <w:smallCaps/>
               <w:color w:val="000000"/>
             </w:rPr>
-            <w:t xml:space="preserve">             5.1 Project Constraints</w:t>
+            <w:t xml:space="preserve">             4</w:t>
           </w:r>
           <w:r>
             <w:rPr>
@@ -2105,8 +2074,23 @@
               <w:smallCaps/>
               <w:color w:val="000000"/>
             </w:rPr>
+            <w:t>.1 Project Constraints</w:t>
+          </w:r>
+          <w:r>
+            <w:rPr>
+              <w:rFonts w:asciiTheme="minorBidi" w:eastAsia="Arial" w:hAnsiTheme="minorBidi" w:cstheme="minorBidi"/>
+              <w:smallCaps/>
+              <w:color w:val="000000"/>
+            </w:rPr>
             <w:tab/>
-            <w:t>5</w:t>
+          </w:r>
+          <w:r>
+            <w:rPr>
+              <w:rFonts w:asciiTheme="minorBidi" w:eastAsia="Arial" w:hAnsiTheme="minorBidi" w:cstheme="minorBidi"/>
+              <w:smallCaps/>
+              <w:color w:val="000000"/>
+            </w:rPr>
+            <w:t>6</w:t>
           </w:r>
         </w:p>
         <w:p>
@@ -2136,7 +2120,16 @@
               <w:smallCaps/>
               <w:color w:val="000000"/>
             </w:rPr>
-            <w:t xml:space="preserve">       6. PROJECT MANAGEMENT APPROACH</w:t>
+            <w:t xml:space="preserve">       5</w:t>
+          </w:r>
+          <w:r>
+            <w:rPr>
+              <w:rFonts w:asciiTheme="minorBidi" w:eastAsia="Arial" w:hAnsiTheme="minorBidi" w:cstheme="minorBidi"/>
+              <w:b/>
+              <w:smallCaps/>
+              <w:color w:val="000000"/>
+            </w:rPr>
+            <w:t>. PROJECT MANAGEMENT APPROACH</w:t>
           </w:r>
           <w:r>
             <w:rPr>
@@ -2174,7 +2167,7 @@
               <w:smallCaps/>
               <w:color w:val="000000"/>
             </w:rPr>
-            <w:t xml:space="preserve">           6.1 Project Timeline</w:t>
+            <w:t xml:space="preserve">           5</w:t>
           </w:r>
           <w:r>
             <w:rPr>
@@ -2182,36 +2175,7 @@
               <w:smallCaps/>
               <w:color w:val="000000"/>
             </w:rPr>
-            <w:tab/>
-            <w:t>6</w:t>
-          </w:r>
-        </w:p>
-        <w:p>
-          <w:pPr>
-            <w:pBdr>
-              <w:top w:val="nil"/>
-              <w:left w:val="nil"/>
-              <w:bottom w:val="nil"/>
-              <w:right w:val="nil"/>
-              <w:between w:val="nil"/>
-            </w:pBdr>
-            <w:tabs>
-              <w:tab w:val="right" w:pos="10080"/>
-            </w:tabs>
-            <w:rPr>
-              <w:rFonts w:asciiTheme="minorBidi" w:eastAsia="Arial" w:hAnsiTheme="minorBidi" w:cstheme="minorBidi"/>
-              <w:color w:val="000000"/>
-              <w:sz w:val="24"/>
-              <w:szCs w:val="24"/>
-            </w:rPr>
-          </w:pPr>
-          <w:r>
-            <w:rPr>
-              <w:rFonts w:asciiTheme="minorBidi" w:eastAsia="Arial" w:hAnsiTheme="minorBidi" w:cstheme="minorBidi"/>
-              <w:smallCaps/>
-              <w:color w:val="000000"/>
-            </w:rPr>
-            <w:t xml:space="preserve">           6.2 Project Roles and Responsibilities</w:t>
+            <w:t>.1 Project Timeline</w:t>
           </w:r>
           <w:r>
             <w:rPr>
@@ -2244,17 +2208,26 @@
             </w:tabs>
             <w:rPr>
               <w:rFonts w:asciiTheme="minorBidi" w:eastAsia="Arial" w:hAnsiTheme="minorBidi" w:cstheme="minorBidi"/>
+              <w:color w:val="000000"/>
+              <w:sz w:val="24"/>
+              <w:szCs w:val="24"/>
+            </w:rPr>
+          </w:pPr>
+          <w:r>
+            <w:rPr>
+              <w:rFonts w:asciiTheme="minorBidi" w:eastAsia="Arial" w:hAnsiTheme="minorBidi" w:cstheme="minorBidi"/>
               <w:smallCaps/>
               <w:color w:val="000000"/>
             </w:rPr>
-          </w:pPr>
+            <w:t xml:space="preserve">           5</w:t>
+          </w:r>
           <w:r>
             <w:rPr>
               <w:rFonts w:asciiTheme="minorBidi" w:eastAsia="Arial" w:hAnsiTheme="minorBidi" w:cstheme="minorBidi"/>
               <w:smallCaps/>
               <w:color w:val="000000"/>
             </w:rPr>
-            <w:t xml:space="preserve">           6.3 Issue Management                                                                                                                                                      </w:t>
+            <w:t>.2 Project Roles and Responsibilities</w:t>
           </w:r>
           <w:r>
             <w:rPr>
@@ -2262,50 +2235,7 @@
               <w:smallCaps/>
               <w:color w:val="000000"/>
             </w:rPr>
-            <w:t>6</w:t>
-          </w:r>
-        </w:p>
-        <w:p>
-          <w:pPr>
-            <w:pBdr>
-              <w:top w:val="nil"/>
-              <w:left w:val="nil"/>
-              <w:bottom w:val="nil"/>
-              <w:right w:val="nil"/>
-              <w:between w:val="nil"/>
-            </w:pBdr>
-            <w:tabs>
-              <w:tab w:val="right" w:pos="10080"/>
-            </w:tabs>
-            <w:rPr>
-              <w:rFonts w:asciiTheme="minorBidi" w:eastAsia="Arial" w:hAnsiTheme="minorBidi" w:cstheme="minorBidi"/>
-              <w:smallCaps/>
-              <w:color w:val="000000"/>
-            </w:rPr>
-          </w:pPr>
-          <w:r>
-            <w:rPr>
-              <w:rFonts w:asciiTheme="minorBidi" w:eastAsia="Arial" w:hAnsiTheme="minorBidi" w:cstheme="minorBidi"/>
-              <w:smallCaps/>
-              <w:color w:val="000000"/>
-            </w:rPr>
-            <w:t xml:space="preserve">           6.4 Configuration Management </w:t>
-          </w:r>
-          <w:r>
-            <w:rPr>
-              <w:rFonts w:asciiTheme="minorBidi" w:eastAsia="Arial" w:hAnsiTheme="minorBidi" w:cstheme="minorBidi"/>
-              <w:smallCaps/>
-              <w:color w:val="000000"/>
-            </w:rPr>
-            <w:t xml:space="preserve">                                                                                                                                </w:t>
-          </w:r>
-          <w:r>
-            <w:rPr>
-              <w:rFonts w:asciiTheme="minorBidi" w:eastAsia="Arial" w:hAnsiTheme="minorBidi" w:cstheme="minorBidi"/>
-              <w:smallCaps/>
-              <w:color w:val="000000"/>
-            </w:rPr>
-            <w:t xml:space="preserve"> </w:t>
+            <w:tab/>
           </w:r>
           <w:r>
             <w:rPr>
@@ -2340,7 +2270,7 @@
               <w:smallCaps/>
               <w:color w:val="000000"/>
             </w:rPr>
-            <w:t xml:space="preserve">                           </w:t>
+            <w:t xml:space="preserve">           5</w:t>
           </w:r>
           <w:r>
             <w:rPr>
@@ -2348,7 +2278,15 @@
               <w:smallCaps/>
               <w:color w:val="000000"/>
             </w:rPr>
-            <w:t>6.4.1 Introduction                                                                                                                                             7</w:t>
+            <w:t xml:space="preserve">.3 Issue Management                                                                                                                                                     </w:t>
+          </w:r>
+          <w:r>
+            <w:rPr>
+              <w:rFonts w:asciiTheme="minorBidi" w:eastAsia="Arial" w:hAnsiTheme="minorBidi" w:cstheme="minorBidi"/>
+              <w:smallCaps/>
+              <w:color w:val="000000"/>
+            </w:rPr>
+            <w:t>8</w:t>
           </w:r>
         </w:p>
         <w:p>
@@ -2375,7 +2313,39 @@
               <w:smallCaps/>
               <w:color w:val="000000"/>
             </w:rPr>
-            <w:t xml:space="preserve">                           6.4.2 Objective                                                                                                                                                   8</w:t>
+            <w:t xml:space="preserve">           5</w:t>
+          </w:r>
+          <w:r>
+            <w:rPr>
+              <w:rFonts w:asciiTheme="minorBidi" w:eastAsia="Arial" w:hAnsiTheme="minorBidi" w:cstheme="minorBidi"/>
+              <w:smallCaps/>
+              <w:color w:val="000000"/>
+            </w:rPr>
+            <w:t xml:space="preserve">.4 Configuration Management </w:t>
+          </w:r>
+          <w:r>
+            <w:rPr>
+              <w:rFonts w:asciiTheme="minorBidi" w:eastAsia="Arial" w:hAnsiTheme="minorBidi" w:cstheme="minorBidi"/>
+              <w:smallCaps/>
+              <w:color w:val="000000"/>
+            </w:rPr>
+            <w:t xml:space="preserve">                                                                                                                                </w:t>
+          </w:r>
+          <w:r>
+            <w:rPr>
+              <w:rFonts w:asciiTheme="minorBidi" w:eastAsia="Arial" w:hAnsiTheme="minorBidi" w:cstheme="minorBidi"/>
+              <w:smallCaps/>
+              <w:color w:val="000000"/>
+            </w:rPr>
+            <w:t xml:space="preserve"> </w:t>
+          </w:r>
+          <w:r>
+            <w:rPr>
+              <w:rFonts w:asciiTheme="minorBidi" w:eastAsia="Arial" w:hAnsiTheme="minorBidi" w:cstheme="minorBidi"/>
+              <w:smallCaps/>
+              <w:color w:val="000000"/>
+            </w:rPr>
+            <w:t>8</w:t>
           </w:r>
         </w:p>
         <w:p>
@@ -2402,7 +2372,69 @@
               <w:smallCaps/>
               <w:color w:val="000000"/>
             </w:rPr>
-            <w:t xml:space="preserve">                           6.4.3 Used CM Tool</w:t>
+            <w:t xml:space="preserve">                           </w:t>
+          </w:r>
+          <w:r>
+            <w:rPr>
+              <w:rFonts w:asciiTheme="minorBidi" w:eastAsia="Arial" w:hAnsiTheme="minorBidi" w:cstheme="minorBidi"/>
+              <w:smallCaps/>
+              <w:color w:val="000000"/>
+            </w:rPr>
+            <w:t>5.4.1 Introduction                                                                                                                                             8</w:t>
+          </w:r>
+        </w:p>
+        <w:p>
+          <w:pPr>
+            <w:pBdr>
+              <w:top w:val="nil"/>
+              <w:left w:val="nil"/>
+              <w:bottom w:val="nil"/>
+              <w:right w:val="nil"/>
+              <w:between w:val="nil"/>
+            </w:pBdr>
+            <w:tabs>
+              <w:tab w:val="right" w:pos="10080"/>
+            </w:tabs>
+            <w:rPr>
+              <w:rFonts w:asciiTheme="minorBidi" w:eastAsia="Arial" w:hAnsiTheme="minorBidi" w:cstheme="minorBidi"/>
+              <w:smallCaps/>
+              <w:color w:val="000000"/>
+            </w:rPr>
+          </w:pPr>
+          <w:r>
+            <w:rPr>
+              <w:rFonts w:asciiTheme="minorBidi" w:eastAsia="Arial" w:hAnsiTheme="minorBidi" w:cstheme="minorBidi"/>
+              <w:smallCaps/>
+              <w:color w:val="000000"/>
+            </w:rPr>
+            <w:t xml:space="preserve">                           5.4.2 Objective                                                                                                                                                   8</w:t>
+          </w:r>
+        </w:p>
+        <w:p>
+          <w:pPr>
+            <w:pBdr>
+              <w:top w:val="nil"/>
+              <w:left w:val="nil"/>
+              <w:bottom w:val="nil"/>
+              <w:right w:val="nil"/>
+              <w:between w:val="nil"/>
+            </w:pBdr>
+            <w:tabs>
+              <w:tab w:val="right" w:pos="10080"/>
+            </w:tabs>
+            <w:rPr>
+              <w:rFonts w:asciiTheme="minorBidi" w:eastAsia="Arial" w:hAnsiTheme="minorBidi" w:cstheme="minorBidi"/>
+              <w:smallCaps/>
+              <w:color w:val="000000"/>
+            </w:rPr>
+          </w:pPr>
+          <w:r>
+            <w:rPr>
+              <w:rFonts w:asciiTheme="minorBidi" w:eastAsia="Arial" w:hAnsiTheme="minorBidi" w:cstheme="minorBidi"/>
+              <w:smallCaps/>
+              <w:color w:val="000000"/>
+            </w:rPr>
+            <w:t xml:space="preserve">                           5.4.3 Used CM Tool</w:t>
           </w:r>
           <w:r>
             <w:rPr>
@@ -2473,7 +2505,7 @@
               <w:smallCaps/>
               <w:color w:val="000000"/>
             </w:rPr>
-            <w:t xml:space="preserve">       7. COMMUNICATION PLAN                                                                                                                                              </w:t>
+            <w:t xml:space="preserve">       6</w:t>
           </w:r>
           <w:r>
             <w:rPr>
@@ -2483,7 +2515,17 @@
               <w:smallCaps/>
               <w:color w:val="000000"/>
             </w:rPr>
-            <w:t>8</w:t>
+            <w:t xml:space="preserve">. COMMUNICATION PLAN                                                                                                                                              </w:t>
+          </w:r>
+          <w:r>
+            <w:rPr>
+              <w:rFonts w:asciiTheme="minorBidi" w:eastAsia="Arial" w:hAnsiTheme="minorBidi" w:cstheme="minorBidi"/>
+              <w:b/>
+              <w:bCs/>
+              <w:smallCaps/>
+              <w:color w:val="000000"/>
+            </w:rPr>
+            <w:t>9</w:t>
           </w:r>
         </w:p>
         <w:p>
@@ -2510,7 +2552,15 @@
               <w:smallCaps/>
               <w:color w:val="000000"/>
             </w:rPr>
-            <w:t xml:space="preserve">           7.1 </w:t>
+            <w:t xml:space="preserve">           6</w:t>
+          </w:r>
+          <w:r>
+            <w:rPr>
+              <w:rFonts w:asciiTheme="minorBidi" w:eastAsia="Arial" w:hAnsiTheme="minorBidi" w:cstheme="minorBidi"/>
+              <w:smallCaps/>
+              <w:color w:val="000000"/>
+            </w:rPr>
+            <w:t xml:space="preserve">.1 </w:t>
           </w:r>
           <w:r>
             <w:rPr>
@@ -2522,7 +2572,7 @@
             <w:rPr>
               <w:rFonts w:asciiTheme="minorBidi" w:hAnsiTheme="minorBidi" w:cstheme="minorBidi"/>
             </w:rPr>
-            <w:t>8</w:t>
+            <w:t>9</w:t>
           </w:r>
         </w:p>
         <w:p>
@@ -2547,7 +2597,15 @@
               <w:smallCaps/>
               <w:color w:val="000000"/>
             </w:rPr>
-            <w:t xml:space="preserve">           7.2 </w:t>
+            <w:t xml:space="preserve">           6</w:t>
+          </w:r>
+          <w:r>
+            <w:rPr>
+              <w:rFonts w:asciiTheme="minorBidi" w:eastAsia="Arial" w:hAnsiTheme="minorBidi" w:cstheme="minorBidi"/>
+              <w:smallCaps/>
+              <w:color w:val="000000"/>
+            </w:rPr>
+            <w:t xml:space="preserve">.2 </w:t>
           </w:r>
           <w:r>
             <w:rPr>
@@ -2589,7 +2647,16 @@
               <w:smallCaps/>
               <w:color w:val="000000"/>
             </w:rPr>
-            <w:t xml:space="preserve">      8. APPROVALS</w:t>
+            <w:t xml:space="preserve">      7</w:t>
+          </w:r>
+          <w:r>
+            <w:rPr>
+              <w:rFonts w:asciiTheme="minorBidi" w:eastAsia="Arial" w:hAnsiTheme="minorBidi" w:cstheme="minorBidi"/>
+              <w:b/>
+              <w:smallCaps/>
+              <w:color w:val="000000"/>
+            </w:rPr>
+            <w:t>. APPROVALS</w:t>
           </w:r>
           <w:r>
             <w:rPr>
@@ -2652,8 +2719,6 @@
             </w:rPr>
             <w:t>10</w:t>
           </w:r>
-          <w:bookmarkStart w:id="0" w:name="_GoBack"/>
-          <w:bookmarkEnd w:id="0"/>
         </w:p>
         <w:p>
           <w:pPr>
@@ -2810,6 +2875,12 @@
           <w:footerReference w:type="default" r:id="rId8"/>
           <w:pgSz w:w="12240" w:h="15840"/>
           <w:pgMar w:top="720" w:right="1440" w:bottom="720" w:left="1440" w:header="720" w:footer="932" w:gutter="0"/>
+          <w:pgBorders w:offsetFrom="page">
+            <w:top w:val="single" w:sz="8" w:space="24" w:color="auto"/>
+            <w:left w:val="single" w:sz="8" w:space="24" w:color="auto"/>
+            <w:bottom w:val="single" w:sz="8" w:space="24" w:color="auto"/>
+            <w:right w:val="single" w:sz="8" w:space="24" w:color="auto"/>
+          </w:pgBorders>
           <w:pgNumType w:start="0"/>
           <w:cols w:space="720"/>
           <w:titlePg/>
@@ -2922,6 +2993,7 @@
           <w:sz w:val="28"/>
           <w:szCs w:val="28"/>
         </w:rPr>
+        <w:lastRenderedPageBreak/>
         <w:t>1 INTRODUCTION</w:t>
       </w:r>
     </w:p>
@@ -3007,15 +3079,7 @@
           <w:sz w:val="24"/>
           <w:szCs w:val="24"/>
         </w:rPr>
-        <w:t>Learning Hub</w:t>
-      </w:r>
-      <w:r>
-        <w:rPr>
-          <w:rFonts w:asciiTheme="minorBidi" w:hAnsiTheme="minorBidi" w:cstheme="minorBidi"/>
-          <w:sz w:val="24"/>
-          <w:szCs w:val="24"/>
-        </w:rPr>
-        <w:t xml:space="preserve"> </w:t>
+        <w:t xml:space="preserve">Learning Hub </w:t>
       </w:r>
       <w:r>
         <w:rPr>
@@ -3031,11 +3095,19 @@
           <w:sz w:val="24"/>
           <w:szCs w:val="24"/>
         </w:rPr>
-        <w:t>allow</w:t>
-      </w:r>
-      <w:r>
-        <w:rPr>
-          <w:rFonts w:asciiTheme="minorBidi" w:hAnsiTheme="minorBidi" w:cstheme="minorBidi"/>
+        <w:t>allows people to learn for personal accomplishment or to earn a professional degree</w:t>
+      </w:r>
+      <w:r>
+        <w:rPr>
+          <w:rFonts w:asciiTheme="minorBidi" w:eastAsia="Arial" w:hAnsiTheme="minorBidi" w:cstheme="minorBidi"/>
+          <w:sz w:val="24"/>
+          <w:szCs w:val="24"/>
+        </w:rPr>
+        <w:t xml:space="preserve"> by exploring and receiving knowledge in different categories, users also can share their knowledge, and they can publish article</w:t>
+      </w:r>
+      <w:r>
+        <w:rPr>
+          <w:rFonts w:asciiTheme="minorBidi" w:eastAsia="Arial" w:hAnsiTheme="minorBidi" w:cstheme="minorBidi"/>
           <w:sz w:val="24"/>
           <w:szCs w:val="24"/>
         </w:rPr>
@@ -3043,27 +3115,11 @@
       </w:r>
       <w:r>
         <w:rPr>
-          <w:rFonts w:asciiTheme="minorBidi" w:hAnsiTheme="minorBidi" w:cstheme="minorBidi"/>
-          <w:sz w:val="24"/>
-          <w:szCs w:val="24"/>
-        </w:rPr>
-        <w:t xml:space="preserve"> people to learn for personal accomplishment or to earn a professional degree</w:t>
-      </w:r>
-      <w:r>
-        <w:rPr>
-          <w:rFonts w:asciiTheme="minorBidi" w:eastAsia="Arial" w:hAnsiTheme="minorBidi" w:cstheme="minorBidi"/>
-          <w:sz w:val="24"/>
-          <w:szCs w:val="24"/>
-        </w:rPr>
-        <w:t xml:space="preserve"> by exploring and receiving</w:t>
-      </w:r>
-      <w:r>
-        <w:rPr>
-          <w:rFonts w:asciiTheme="minorBidi" w:eastAsia="Arial" w:hAnsiTheme="minorBidi" w:cstheme="minorBidi"/>
-          <w:sz w:val="24"/>
-          <w:szCs w:val="24"/>
-        </w:rPr>
-        <w:t xml:space="preserve"> knowledge in different categories, users also can share their knowledge, and they can publish article</w:t>
+          <w:rFonts w:asciiTheme="minorBidi" w:eastAsia="Arial" w:hAnsiTheme="minorBidi" w:cstheme="minorBidi"/>
+          <w:sz w:val="24"/>
+          <w:szCs w:val="24"/>
+        </w:rPr>
+        <w:t>, upload video</w:t>
       </w:r>
       <w:r>
         <w:rPr>
@@ -3079,22 +3135,6 @@
           <w:sz w:val="24"/>
           <w:szCs w:val="24"/>
         </w:rPr>
-        <w:t>, upload video</w:t>
-      </w:r>
-      <w:r>
-        <w:rPr>
-          <w:rFonts w:asciiTheme="minorBidi" w:eastAsia="Arial" w:hAnsiTheme="minorBidi" w:cstheme="minorBidi"/>
-          <w:sz w:val="24"/>
-          <w:szCs w:val="24"/>
-        </w:rPr>
-        <w:t>s</w:t>
-      </w:r>
-      <w:r>
-        <w:rPr>
-          <w:rFonts w:asciiTheme="minorBidi" w:eastAsia="Arial" w:hAnsiTheme="minorBidi" w:cstheme="minorBidi"/>
-          <w:sz w:val="24"/>
-          <w:szCs w:val="24"/>
-        </w:rPr>
         <w:t xml:space="preserve"> and record voice</w:t>
       </w:r>
       <w:r>
@@ -3103,23 +3143,25 @@
           <w:sz w:val="24"/>
           <w:szCs w:val="24"/>
         </w:rPr>
-        <w:t xml:space="preserve">, without physically attending a traditional university or academic setting. Applied for all levels of schooling from grade school to graduate degrees, </w:t>
-      </w:r>
-      <w:r>
-        <w:rPr>
-          <w:rFonts w:asciiTheme="minorBidi" w:hAnsiTheme="minorBidi" w:cstheme="minorBidi"/>
-          <w:sz w:val="24"/>
-          <w:szCs w:val="24"/>
-        </w:rPr>
-        <w:t xml:space="preserve">learning Hub </w:t>
-      </w:r>
-      <w:r>
-        <w:rPr>
-          <w:rFonts w:asciiTheme="minorBidi" w:hAnsiTheme="minorBidi" w:cstheme="minorBidi"/>
-          <w:sz w:val="24"/>
-          <w:szCs w:val="24"/>
-        </w:rPr>
-        <w:t>is versatile enough to accommodate all learning styles.</w:t>
+        <w:t xml:space="preserve">, without physically attending a traditional university or academic setting. </w:t>
+      </w:r>
+      <w:proofErr w:type="gramStart"/>
+      <w:r>
+        <w:rPr>
+          <w:rFonts w:asciiTheme="minorBidi" w:hAnsiTheme="minorBidi" w:cstheme="minorBidi"/>
+          <w:sz w:val="24"/>
+          <w:szCs w:val="24"/>
+        </w:rPr>
+        <w:t>learning</w:t>
+      </w:r>
+      <w:proofErr w:type="gramEnd"/>
+      <w:r>
+        <w:rPr>
+          <w:rFonts w:asciiTheme="minorBidi" w:hAnsiTheme="minorBidi" w:cstheme="minorBidi"/>
+          <w:sz w:val="24"/>
+          <w:szCs w:val="24"/>
+        </w:rPr>
+        <w:t xml:space="preserve"> Hub is versatile enough to accommodate all learning styles.</w:t>
       </w:r>
     </w:p>
     <w:p>
@@ -3501,7 +3543,7 @@
           <w:sz w:val="24"/>
           <w:szCs w:val="24"/>
         </w:rPr>
-        <w:t>represents</w:t>
+        <w:t>represents an innovative shift in the field of learning, providing rapid access to specific knowledge and information. It offers online instruction that can be delivered anytime and anywhere through a wide range of electronic learning solutions such as</w:t>
       </w:r>
       <w:r>
         <w:rPr>
@@ -3510,7 +3552,7 @@
           <w:sz w:val="24"/>
           <w:szCs w:val="24"/>
         </w:rPr>
-        <w:t xml:space="preserve"> an innovative shift in the field of learning, providing rapid access to specific knowledge and information. It offers online instruction that can be delivered anytime and anywhere through a wide range of electronic learning solutions such as</w:t>
+        <w:t xml:space="preserve"> </w:t>
       </w:r>
       <w:r>
         <w:rPr>
@@ -3519,7 +3561,7 @@
           <w:sz w:val="24"/>
           <w:szCs w:val="24"/>
         </w:rPr>
-        <w:t xml:space="preserve"> </w:t>
+        <w:t xml:space="preserve">video and audio streaming, and </w:t>
       </w:r>
       <w:r>
         <w:rPr>
@@ -3528,7 +3570,7 @@
           <w:sz w:val="24"/>
           <w:szCs w:val="24"/>
         </w:rPr>
-        <w:t xml:space="preserve">video and audio streaming, and </w:t>
+        <w:t>reading articles</w:t>
       </w:r>
       <w:r>
         <w:rPr>
@@ -3537,7 +3579,7 @@
           <w:sz w:val="24"/>
           <w:szCs w:val="24"/>
         </w:rPr>
-        <w:t>reading articles</w:t>
+        <w:t xml:space="preserve">. </w:t>
       </w:r>
       <w:r>
         <w:rPr>
@@ -3546,7 +3588,7 @@
           <w:sz w:val="24"/>
           <w:szCs w:val="24"/>
         </w:rPr>
-        <w:t xml:space="preserve">. </w:t>
+        <w:t xml:space="preserve">Learn Hub </w:t>
       </w:r>
       <w:r>
         <w:rPr>
@@ -3555,21 +3597,9 @@
           <w:sz w:val="24"/>
           <w:szCs w:val="24"/>
         </w:rPr>
-        <w:t xml:space="preserve">Learn Hub </w:t>
-      </w:r>
-      <w:r>
-        <w:rPr>
-          <w:rStyle w:val="a0"/>
-          <w:rFonts w:asciiTheme="minorBidi" w:hAnsiTheme="minorBidi" w:cstheme="minorBidi"/>
-          <w:sz w:val="24"/>
-          <w:szCs w:val="24"/>
-        </w:rPr>
         <w:t>enables individuals to transcend distance and other individual’s gaps by providing a cohesive virtual learning environment.</w:t>
       </w:r>
       <w:r>
-        <w:rPr>
-          <w:rStyle w:val="Title"/>
-        </w:rPr>
         <w:t xml:space="preserve"> </w:t>
       </w:r>
       <w:r>
@@ -3691,7 +3721,6 @@
           <w:sz w:val="28"/>
           <w:szCs w:val="28"/>
         </w:rPr>
-        <w:lastRenderedPageBreak/>
         <w:t>3 SCOPE</w:t>
       </w:r>
     </w:p>
@@ -3790,12 +3819,6 @@
         <w:gridCol w:w="4950"/>
       </w:tblGrid>
       <w:tr>
-        <w:tblPrEx>
-          <w:tblCellMar>
-            <w:top w:w="0" w:type="dxa"/>
-            <w:bottom w:w="0" w:type="dxa"/>
-          </w:tblCellMar>
-        </w:tblPrEx>
         <w:trPr>
           <w:trHeight w:val="569"/>
         </w:trPr>
@@ -3859,12 +3882,6 @@
         </w:tc>
       </w:tr>
       <w:tr>
-        <w:tblPrEx>
-          <w:tblCellMar>
-            <w:top w:w="0" w:type="dxa"/>
-            <w:bottom w:w="0" w:type="dxa"/>
-          </w:tblCellMar>
-        </w:tblPrEx>
         <w:trPr>
           <w:trHeight w:val="536"/>
         </w:trPr>
@@ -3966,12 +3983,6 @@
         </w:tc>
       </w:tr>
       <w:tr>
-        <w:tblPrEx>
-          <w:tblCellMar>
-            <w:top w:w="0" w:type="dxa"/>
-            <w:bottom w:w="0" w:type="dxa"/>
-          </w:tblCellMar>
-        </w:tblPrEx>
         <w:trPr>
           <w:trHeight w:val="251"/>
         </w:trPr>
@@ -4002,16 +4013,7 @@
                 <w:sz w:val="24"/>
                 <w:szCs w:val="24"/>
               </w:rPr>
-              <w:t>W</w:t>
-            </w:r>
-            <w:r>
-              <w:rPr>
-                <w:rFonts w:asciiTheme="minorBidi" w:eastAsia="Arial" w:hAnsiTheme="minorBidi" w:cstheme="minorBidi"/>
-                <w:color w:val="000000"/>
-                <w:sz w:val="24"/>
-                <w:szCs w:val="24"/>
-              </w:rPr>
-              <w:t xml:space="preserve">eb application  based on </w:t>
+              <w:t xml:space="preserve">Web application  based on </w:t>
             </w:r>
             <w:r>
               <w:rPr>
@@ -4068,12 +4070,6 @@
         </w:tc>
       </w:tr>
       <w:tr>
-        <w:tblPrEx>
-          <w:tblCellMar>
-            <w:top w:w="0" w:type="dxa"/>
-            <w:bottom w:w="0" w:type="dxa"/>
-          </w:tblCellMar>
-        </w:tblPrEx>
         <w:trPr>
           <w:trHeight w:val="267"/>
         </w:trPr>
@@ -4143,12 +4139,6 @@
         </w:tc>
       </w:tr>
       <w:tr>
-        <w:tblPrEx>
-          <w:tblCellMar>
-            <w:top w:w="0" w:type="dxa"/>
-            <w:bottom w:w="0" w:type="dxa"/>
-          </w:tblCellMar>
-        </w:tblPrEx>
         <w:trPr>
           <w:trHeight w:val="267"/>
         </w:trPr>
@@ -4179,16 +4169,7 @@
                 <w:sz w:val="24"/>
                 <w:szCs w:val="24"/>
               </w:rPr>
-              <w:t>A</w:t>
-            </w:r>
-            <w:r>
-              <w:rPr>
-                <w:rFonts w:asciiTheme="minorBidi" w:eastAsia="Arial" w:hAnsiTheme="minorBidi" w:cstheme="minorBidi"/>
-                <w:color w:val="000000"/>
-                <w:sz w:val="24"/>
-                <w:szCs w:val="24"/>
-              </w:rPr>
-              <w:t xml:space="preserve">udio format must be mp3 format to be uploaded and the videos format must be mp4 only </w:t>
+              <w:t xml:space="preserve">Audio format must be mp3 format to be uploaded and the videos format must be mp4 only </w:t>
             </w:r>
           </w:p>
           <w:p>
@@ -4231,50 +4212,12 @@
                 <w:sz w:val="24"/>
                 <w:szCs w:val="24"/>
               </w:rPr>
-              <w:t>M</w:t>
-            </w:r>
-            <w:r>
-              <w:rPr>
-                <w:rFonts w:asciiTheme="minorBidi" w:hAnsiTheme="minorBidi" w:cstheme="minorBidi"/>
-                <w:sz w:val="24"/>
-                <w:szCs w:val="24"/>
-              </w:rPr>
-              <w:t xml:space="preserve">aximum size for the  </w:t>
-            </w:r>
-            <w:r>
-              <w:rPr>
-                <w:rFonts w:asciiTheme="minorBidi" w:hAnsiTheme="minorBidi" w:cstheme="minorBidi"/>
-                <w:sz w:val="24"/>
-                <w:szCs w:val="24"/>
-              </w:rPr>
-              <w:t xml:space="preserve">audio </w:t>
-            </w:r>
-            <w:r>
-              <w:rPr>
-                <w:rFonts w:asciiTheme="minorBidi" w:hAnsiTheme="minorBidi" w:cstheme="minorBidi"/>
-                <w:sz w:val="24"/>
-                <w:szCs w:val="24"/>
-              </w:rPr>
-              <w:t xml:space="preserve"> </w:t>
-            </w:r>
-            <w:r>
-              <w:rPr>
-                <w:rFonts w:asciiTheme="minorBidi" w:hAnsiTheme="minorBidi" w:cstheme="minorBidi"/>
-                <w:sz w:val="24"/>
-                <w:szCs w:val="24"/>
-              </w:rPr>
-              <w:t>file</w:t>
+              <w:t>Maximum size for the  audio  file</w:t>
             </w:r>
           </w:p>
         </w:tc>
       </w:tr>
       <w:tr>
-        <w:tblPrEx>
-          <w:tblCellMar>
-            <w:top w:w="0" w:type="dxa"/>
-            <w:bottom w:w="0" w:type="dxa"/>
-          </w:tblCellMar>
-        </w:tblPrEx>
         <w:trPr>
           <w:trHeight w:val="267"/>
         </w:trPr>
@@ -4362,50 +4305,12 @@
                 <w:sz w:val="24"/>
                 <w:szCs w:val="24"/>
               </w:rPr>
-              <w:t>M</w:t>
-            </w:r>
-            <w:r>
-              <w:rPr>
-                <w:rFonts w:asciiTheme="minorBidi" w:hAnsiTheme="minorBidi" w:cstheme="minorBidi"/>
-                <w:sz w:val="24"/>
-                <w:szCs w:val="24"/>
-              </w:rPr>
-              <w:t xml:space="preserve">aximum size for the  </w:t>
-            </w:r>
-            <w:r>
-              <w:rPr>
-                <w:rFonts w:asciiTheme="minorBidi" w:hAnsiTheme="minorBidi" w:cstheme="minorBidi"/>
-                <w:sz w:val="24"/>
-                <w:szCs w:val="24"/>
-              </w:rPr>
-              <w:t xml:space="preserve">video </w:t>
-            </w:r>
-            <w:r>
-              <w:rPr>
-                <w:rFonts w:asciiTheme="minorBidi" w:hAnsiTheme="minorBidi" w:cstheme="minorBidi"/>
-                <w:sz w:val="24"/>
-                <w:szCs w:val="24"/>
-              </w:rPr>
-              <w:t xml:space="preserve"> </w:t>
-            </w:r>
-            <w:r>
-              <w:rPr>
-                <w:rFonts w:asciiTheme="minorBidi" w:hAnsiTheme="minorBidi" w:cstheme="minorBidi"/>
-                <w:sz w:val="24"/>
-                <w:szCs w:val="24"/>
-              </w:rPr>
-              <w:t>file</w:t>
+              <w:t>Maximum size for the  video  file</w:t>
             </w:r>
           </w:p>
         </w:tc>
       </w:tr>
       <w:tr>
-        <w:tblPrEx>
-          <w:tblCellMar>
-            <w:top w:w="0" w:type="dxa"/>
-            <w:bottom w:w="0" w:type="dxa"/>
-          </w:tblCellMar>
-        </w:tblPrEx>
         <w:trPr>
           <w:trHeight w:val="267"/>
         </w:trPr>
@@ -4499,12 +4404,6 @@
         </w:tc>
       </w:tr>
       <w:tr>
-        <w:tblPrEx>
-          <w:tblCellMar>
-            <w:top w:w="0" w:type="dxa"/>
-            <w:bottom w:w="0" w:type="dxa"/>
-          </w:tblCellMar>
-        </w:tblPrEx>
         <w:trPr>
           <w:trHeight w:val="267"/>
         </w:trPr>
@@ -5301,18 +5200,13 @@
       </w:pPr>
       <w:r>
         <w:rPr>
-          <w:rFonts w:asciiTheme="minorBidi" w:eastAsia="Arial" w:hAnsiTheme="minorBidi" w:cstheme="minorBidi"/>
           <w:noProof/>
-          <w:color w:val="0000FF"/>
-          <w:sz w:val="28"/>
-          <w:szCs w:val="28"/>
-          <w:u w:val="single"/>
         </w:rPr>
         <w:drawing>
-          <wp:inline distT="0" distB="0" distL="0" distR="0" wp14:anchorId="0F053FA1" wp14:editId="5766B218">
-            <wp:extent cx="5979795" cy="3371850"/>
-            <wp:effectExtent l="0" t="0" r="1905" b="0"/>
-            <wp:docPr id="6" name="Picture 6"/>
+          <wp:inline distT="0" distB="0" distL="0" distR="0" wp14:anchorId="0F7EE58A" wp14:editId="12389A41">
+            <wp:extent cx="5943600" cy="2816225"/>
+            <wp:effectExtent l="0" t="0" r="0" b="3175"/>
+            <wp:docPr id="8" name="Picture 8"/>
             <wp:cNvGraphicFramePr>
               <a:graphicFrameLocks xmlns:a="http://schemas.openxmlformats.org/drawingml/2006/main" noChangeAspect="1"/>
             </wp:cNvGraphicFramePr>
@@ -5320,17 +5214,11 @@
               <a:graphicData uri="http://schemas.openxmlformats.org/drawingml/2006/picture">
                 <pic:pic xmlns:pic="http://schemas.openxmlformats.org/drawingml/2006/picture">
                   <pic:nvPicPr>
-                    <pic:cNvPr id="6" name="risk.png"/>
+                    <pic:cNvPr id="1" name=""/>
                     <pic:cNvPicPr/>
                   </pic:nvPicPr>
                   <pic:blipFill>
-                    <a:blip r:embed="rId9">
-                      <a:extLst>
-                        <a:ext uri="{28A0092B-C50C-407E-A947-70E740481C1C}">
-                          <a14:useLocalDpi xmlns:a14="http://schemas.microsoft.com/office/drawing/2010/main" val="0"/>
-                        </a:ext>
-                      </a:extLst>
-                    </a:blip>
+                    <a:blip r:embed="rId9"/>
                     <a:stretch>
                       <a:fillRect/>
                     </a:stretch>
@@ -5338,7 +5226,7 @@
                   <pic:spPr>
                     <a:xfrm>
                       <a:off x="0" y="0"/>
-                      <a:ext cx="6000662" cy="3383616"/>
+                      <a:ext cx="5943600" cy="2816225"/>
                     </a:xfrm>
                     <a:prstGeom prst="rect">
                       <a:avLst/>
@@ -6028,8 +5916,9 @@
           <w:sz w:val="22"/>
           <w:szCs w:val="22"/>
         </w:rPr>
+        <w:lastRenderedPageBreak/>
         <w:drawing>
-          <wp:inline distT="0" distB="0" distL="0" distR="0" wp14:anchorId="1EDFAA33" wp14:editId="05912EB0">
+          <wp:inline distT="0" distB="0" distL="0" distR="0" wp14:anchorId="20826F28" wp14:editId="46EF0635">
             <wp:extent cx="5943600" cy="7267575"/>
             <wp:effectExtent l="0" t="0" r="0" b="9525"/>
             <wp:docPr id="2" name="Picture 2" descr="https://lh4.googleusercontent.com/muss6bOZlu_beFwL7_ycYkvCrh8I5BjZ3QKOUgjLg9wUYNxF5OaHTiYQPX-8IkyO6rC7IveGyGYBgS9cxt4sD8adsbaOj-KbAQMjGYAPOzl5YiOznzJ0IpSCbMVqbakpVW3aI3em"/>
@@ -6186,7 +6075,17 @@
           <w:sz w:val="28"/>
           <w:szCs w:val="28"/>
         </w:rPr>
-        <w:t>4 ASSUMPTIONS</w:t>
+        <w:t>4</w:t>
+      </w:r>
+      <w:r>
+        <w:rPr>
+          <w:rFonts w:asciiTheme="minorBidi" w:eastAsia="Arial" w:hAnsiTheme="minorBidi" w:cstheme="minorBidi"/>
+          <w:b/>
+          <w:color w:val="000080"/>
+          <w:sz w:val="28"/>
+          <w:szCs w:val="28"/>
+        </w:rPr>
+        <w:t xml:space="preserve"> CONSTRAINTS</w:t>
       </w:r>
     </w:p>
     <w:p>
@@ -6214,7 +6113,7 @@
           <w:szCs w:val="24"/>
         </w:rPr>
       </w:pPr>
-      <w:bookmarkStart w:id="15" w:name="_17dp8vu" w:colFirst="0" w:colLast="0"/>
+      <w:bookmarkStart w:id="15" w:name="_26in1rg" w:colFirst="0" w:colLast="0"/>
       <w:bookmarkEnd w:id="15"/>
     </w:p>
     <w:p>
@@ -6247,274 +6146,17 @@
           <w:sz w:val="24"/>
           <w:szCs w:val="24"/>
         </w:rPr>
-        <w:t>4.1 Project Assumptions</w:t>
-      </w:r>
-    </w:p>
-    <w:p>
-      <w:pPr>
-        <w:pBdr>
-          <w:top w:val="nil"/>
-          <w:left w:val="nil"/>
-          <w:bottom w:val="nil"/>
-          <w:right w:val="nil"/>
-          <w:between w:val="nil"/>
-        </w:pBdr>
-        <w:rPr>
-          <w:rFonts w:asciiTheme="minorBidi" w:eastAsia="Arial" w:hAnsiTheme="minorBidi" w:cstheme="minorBidi"/>
-          <w:color w:val="000000"/>
-          <w:sz w:val="24"/>
-          <w:szCs w:val="24"/>
-        </w:rPr>
-      </w:pPr>
-    </w:p>
-    <w:p>
-      <w:pPr>
-        <w:numPr>
-          <w:ilvl w:val="0"/>
-          <w:numId w:val="2"/>
-        </w:numPr>
-        <w:pBdr>
-          <w:top w:val="nil"/>
-          <w:left w:val="nil"/>
-          <w:bottom w:val="nil"/>
-          <w:right w:val="nil"/>
-          <w:between w:val="nil"/>
-        </w:pBdr>
-        <w:rPr>
-          <w:rFonts w:asciiTheme="minorBidi" w:eastAsia="Arial" w:hAnsiTheme="minorBidi" w:cstheme="minorBidi"/>
-          <w:color w:val="000000"/>
-          <w:sz w:val="24"/>
-          <w:szCs w:val="24"/>
-        </w:rPr>
-      </w:pPr>
-      <w:r>
-        <w:rPr>
-          <w:rFonts w:asciiTheme="minorBidi" w:eastAsia="Arial" w:hAnsiTheme="minorBidi" w:cstheme="minorBidi"/>
-          <w:color w:val="000000"/>
-          <w:sz w:val="24"/>
-          <w:szCs w:val="24"/>
-        </w:rPr>
-        <w:t xml:space="preserve">The project does not have </w:t>
-      </w:r>
-      <w:r>
-        <w:rPr>
-          <w:rFonts w:asciiTheme="minorBidi" w:eastAsia="Arial" w:hAnsiTheme="minorBidi" w:cstheme="minorBidi"/>
-          <w:sz w:val="24"/>
-          <w:szCs w:val="24"/>
-        </w:rPr>
-        <w:t>DE scope.</w:t>
-      </w:r>
-    </w:p>
-    <w:p>
-      <w:pPr>
-        <w:numPr>
-          <w:ilvl w:val="0"/>
-          <w:numId w:val="2"/>
-        </w:numPr>
-        <w:pBdr>
-          <w:top w:val="nil"/>
-          <w:left w:val="nil"/>
-          <w:bottom w:val="nil"/>
-          <w:right w:val="nil"/>
-          <w:between w:val="nil"/>
-        </w:pBdr>
-        <w:rPr>
-          <w:rFonts w:asciiTheme="minorBidi" w:eastAsia="Arial" w:hAnsiTheme="minorBidi" w:cstheme="minorBidi"/>
-          <w:color w:val="000000"/>
-          <w:sz w:val="24"/>
-          <w:szCs w:val="24"/>
-        </w:rPr>
-      </w:pPr>
-      <w:r>
-        <w:rPr>
-          <w:rFonts w:asciiTheme="minorBidi" w:eastAsia="Arial" w:hAnsiTheme="minorBidi" w:cstheme="minorBidi"/>
-          <w:color w:val="000000"/>
-          <w:sz w:val="24"/>
-          <w:szCs w:val="24"/>
-        </w:rPr>
-        <w:t>The resources identified will be available upon request</w:t>
-      </w:r>
-    </w:p>
-    <w:p>
-      <w:pPr>
-        <w:numPr>
-          <w:ilvl w:val="0"/>
-          <w:numId w:val="2"/>
-        </w:numPr>
-        <w:pBdr>
-          <w:top w:val="nil"/>
-          <w:left w:val="nil"/>
-          <w:bottom w:val="nil"/>
-          <w:right w:val="nil"/>
-          <w:between w:val="nil"/>
-        </w:pBdr>
-        <w:rPr>
-          <w:rFonts w:asciiTheme="minorBidi" w:eastAsia="Arial" w:hAnsiTheme="minorBidi" w:cstheme="minorBidi"/>
-          <w:color w:val="000000"/>
-          <w:sz w:val="24"/>
-          <w:szCs w:val="24"/>
-        </w:rPr>
-      </w:pPr>
-      <w:r>
-        <w:rPr>
-          <w:rFonts w:asciiTheme="minorBidi" w:eastAsia="Arial" w:hAnsiTheme="minorBidi" w:cstheme="minorBidi"/>
-          <w:color w:val="000000"/>
-          <w:sz w:val="24"/>
-          <w:szCs w:val="24"/>
-        </w:rPr>
-        <w:t>The system can accept 10 users</w:t>
-      </w:r>
-    </w:p>
-    <w:p>
-      <w:pPr>
-        <w:numPr>
-          <w:ilvl w:val="0"/>
-          <w:numId w:val="2"/>
-        </w:numPr>
-        <w:pBdr>
-          <w:top w:val="nil"/>
-          <w:left w:val="nil"/>
-          <w:bottom w:val="nil"/>
-          <w:right w:val="nil"/>
-          <w:between w:val="nil"/>
-        </w:pBdr>
-        <w:rPr>
-          <w:rFonts w:asciiTheme="minorBidi" w:eastAsia="Arial" w:hAnsiTheme="minorBidi" w:cstheme="minorBidi"/>
-          <w:color w:val="000000"/>
-          <w:sz w:val="24"/>
-          <w:szCs w:val="24"/>
-        </w:rPr>
-      </w:pPr>
-      <w:r>
-        <w:rPr>
-          <w:rFonts w:asciiTheme="minorBidi" w:eastAsia="Arial" w:hAnsiTheme="minorBidi" w:cstheme="minorBidi"/>
-          <w:color w:val="000000"/>
-          <w:sz w:val="24"/>
-          <w:szCs w:val="24"/>
-        </w:rPr>
-        <w:t xml:space="preserve">The system have 4 categories that are displayed for the user </w:t>
-      </w:r>
-    </w:p>
-    <w:p>
-      <w:pPr>
-        <w:pBdr>
-          <w:top w:val="nil"/>
-          <w:left w:val="nil"/>
-          <w:bottom w:val="nil"/>
-          <w:right w:val="nil"/>
-          <w:between w:val="nil"/>
-        </w:pBdr>
-        <w:ind w:left="360"/>
-        <w:rPr>
-          <w:rFonts w:asciiTheme="minorBidi" w:eastAsia="Arial" w:hAnsiTheme="minorBidi" w:cstheme="minorBidi"/>
-          <w:color w:val="000000"/>
-          <w:sz w:val="24"/>
-          <w:szCs w:val="24"/>
-        </w:rPr>
-      </w:pPr>
-    </w:p>
-    <w:p>
-      <w:pPr>
-        <w:rPr>
-          <w:rFonts w:asciiTheme="minorBidi" w:eastAsia="Arial" w:hAnsiTheme="minorBidi" w:cstheme="minorBidi"/>
-          <w:sz w:val="24"/>
-          <w:szCs w:val="24"/>
-        </w:rPr>
-      </w:pPr>
-      <w:bookmarkStart w:id="16" w:name="_3rdcrjn" w:colFirst="0" w:colLast="0"/>
-      <w:bookmarkEnd w:id="16"/>
-    </w:p>
-    <w:p>
-      <w:pPr>
-        <w:pBdr>
-          <w:top w:val="nil"/>
-          <w:left w:val="nil"/>
-          <w:bottom w:val="single" w:sz="30" w:space="1" w:color="000080"/>
-          <w:right w:val="nil"/>
-          <w:between w:val="nil"/>
-        </w:pBdr>
-        <w:tabs>
-          <w:tab w:val="left" w:pos="720"/>
-          <w:tab w:val="left" w:pos="1080"/>
-        </w:tabs>
-        <w:rPr>
-          <w:rFonts w:asciiTheme="minorBidi" w:eastAsia="Arial" w:hAnsiTheme="minorBidi" w:cstheme="minorBidi"/>
-          <w:b/>
-          <w:color w:val="000080"/>
-          <w:sz w:val="28"/>
-          <w:szCs w:val="28"/>
-        </w:rPr>
-      </w:pPr>
-      <w:r>
-        <w:rPr>
-          <w:rFonts w:asciiTheme="minorBidi" w:eastAsia="Arial" w:hAnsiTheme="minorBidi" w:cstheme="minorBidi"/>
-          <w:b/>
-          <w:color w:val="000080"/>
-          <w:sz w:val="28"/>
-          <w:szCs w:val="28"/>
-        </w:rPr>
-        <w:t>5 CONSTRAINTS</w:t>
-      </w:r>
-    </w:p>
-    <w:p>
-      <w:pPr>
-        <w:tabs>
-          <w:tab w:val="left" w:pos="720"/>
-          <w:tab w:val="left" w:pos="1080"/>
-        </w:tabs>
-        <w:rPr>
-          <w:rFonts w:asciiTheme="minorBidi" w:eastAsia="Arial" w:hAnsiTheme="minorBidi" w:cstheme="minorBidi"/>
-          <w:sz w:val="24"/>
-          <w:szCs w:val="24"/>
-        </w:rPr>
-      </w:pPr>
-    </w:p>
-    <w:p>
-      <w:pPr>
-        <w:tabs>
-          <w:tab w:val="left" w:pos="720"/>
-          <w:tab w:val="left" w:pos="1080"/>
-        </w:tabs>
-        <w:rPr>
-          <w:rFonts w:asciiTheme="minorBidi" w:eastAsia="Arial" w:hAnsiTheme="minorBidi" w:cstheme="minorBidi"/>
-          <w:sz w:val="24"/>
-          <w:szCs w:val="24"/>
-        </w:rPr>
-      </w:pPr>
-      <w:bookmarkStart w:id="17" w:name="_26in1rg" w:colFirst="0" w:colLast="0"/>
-      <w:bookmarkEnd w:id="17"/>
-    </w:p>
-    <w:p>
-      <w:pPr>
-        <w:pBdr>
-          <w:top w:val="nil"/>
-          <w:left w:val="nil"/>
-          <w:bottom w:val="single" w:sz="18" w:space="1" w:color="000080"/>
-          <w:right w:val="nil"/>
-          <w:between w:val="nil"/>
-        </w:pBdr>
-        <w:tabs>
-          <w:tab w:val="left" w:pos="720"/>
-          <w:tab w:val="left" w:pos="1080"/>
-        </w:tabs>
-        <w:ind w:left="720" w:right="4500" w:hanging="360"/>
-        <w:rPr>
-          <w:rFonts w:asciiTheme="minorBidi" w:eastAsia="Arial" w:hAnsiTheme="minorBidi" w:cstheme="minorBidi"/>
-          <w:b/>
-          <w:color w:val="000000"/>
-          <w:sz w:val="24"/>
-          <w:szCs w:val="24"/>
-        </w:rPr>
-      </w:pPr>
-      <w:r>
-        <w:rPr>
-          <w:rFonts w:asciiTheme="minorBidi" w:eastAsia="Arial" w:hAnsiTheme="minorBidi" w:cstheme="minorBidi"/>
-          <w:b/>
-          <w:color w:val="000000"/>
-          <w:sz w:val="24"/>
-          <w:szCs w:val="24"/>
-        </w:rPr>
-        <w:t>5.1 Project Constraints</w:t>
+        <w:t>4</w:t>
+      </w:r>
+      <w:r>
+        <w:rPr>
+          <w:rFonts w:asciiTheme="minorBidi" w:eastAsia="Arial" w:hAnsiTheme="minorBidi" w:cstheme="minorBidi"/>
+          <w:b/>
+          <w:color w:val="000000"/>
+          <w:sz w:val="24"/>
+          <w:szCs w:val="24"/>
+        </w:rPr>
+        <w:t>.1 Project Constraints</w:t>
       </w:r>
     </w:p>
     <w:p>
@@ -6708,8 +6350,8 @@
         </w:rPr>
         <w:t xml:space="preserve">Unique user ID </w:t>
       </w:r>
-      <w:bookmarkStart w:id="18" w:name="_lnxbz9" w:colFirst="0" w:colLast="0"/>
-      <w:bookmarkEnd w:id="18"/>
+      <w:bookmarkStart w:id="16" w:name="_lnxbz9" w:colFirst="0" w:colLast="0"/>
+      <w:bookmarkEnd w:id="16"/>
       <w:r>
         <w:rPr>
           <w:rFonts w:asciiTheme="minorBidi" w:eastAsia="Arial" w:hAnsiTheme="minorBidi" w:cstheme="minorBidi"/>
@@ -6758,7 +6400,17 @@
           <w:sz w:val="28"/>
           <w:szCs w:val="28"/>
         </w:rPr>
-        <w:t>6 PROJECT MANAGEMENT APPROACH</w:t>
+        <w:t>5</w:t>
+      </w:r>
+      <w:r>
+        <w:rPr>
+          <w:rFonts w:asciiTheme="minorBidi" w:eastAsia="Arial" w:hAnsiTheme="minorBidi" w:cstheme="minorBidi"/>
+          <w:b/>
+          <w:color w:val="000080"/>
+          <w:sz w:val="28"/>
+          <w:szCs w:val="28"/>
+        </w:rPr>
+        <w:t xml:space="preserve"> PROJECT MANAGEMENT APPROACH</w:t>
       </w:r>
     </w:p>
     <w:p>
@@ -6774,8 +6426,8 @@
           <w:szCs w:val="24"/>
         </w:rPr>
       </w:pPr>
-      <w:bookmarkStart w:id="19" w:name="_35nkun2" w:colFirst="0" w:colLast="0"/>
-      <w:bookmarkEnd w:id="19"/>
+      <w:bookmarkStart w:id="17" w:name="_35nkun2" w:colFirst="0" w:colLast="0"/>
+      <w:bookmarkEnd w:id="17"/>
     </w:p>
     <w:p>
       <w:pPr>
@@ -6820,7 +6472,17 @@
           <w:sz w:val="24"/>
           <w:szCs w:val="24"/>
         </w:rPr>
-        <w:t>6.1 Project Timeline</w:t>
+        <w:t>5</w:t>
+      </w:r>
+      <w:r>
+        <w:rPr>
+          <w:rFonts w:asciiTheme="minorBidi" w:eastAsia="Arial" w:hAnsiTheme="minorBidi" w:cstheme="minorBidi"/>
+          <w:b/>
+          <w:color w:val="000000"/>
+          <w:sz w:val="24"/>
+          <w:szCs w:val="24"/>
+        </w:rPr>
+        <w:t>.1 Project Timeline</w:t>
       </w:r>
     </w:p>
     <w:p>
@@ -6840,21 +6502,17 @@
           <w:szCs w:val="24"/>
         </w:rPr>
       </w:pPr>
-      <w:bookmarkStart w:id="20" w:name="_1ksv4uv" w:colFirst="0" w:colLast="0"/>
-      <w:bookmarkEnd w:id="20"/>
-      <w:r>
-        <w:rPr>
-          <w:rFonts w:asciiTheme="minorBidi" w:eastAsia="Arial" w:hAnsiTheme="minorBidi" w:cstheme="minorBidi"/>
+      <w:bookmarkStart w:id="18" w:name="_1ksv4uv" w:colFirst="0" w:colLast="0"/>
+      <w:bookmarkEnd w:id="18"/>
+      <w:r>
+        <w:rPr>
           <w:noProof/>
-          <w:color w:val="000000"/>
-          <w:sz w:val="24"/>
-          <w:szCs w:val="24"/>
         </w:rPr>
         <w:drawing>
-          <wp:inline distT="0" distB="0" distL="0" distR="0" wp14:anchorId="2DB8C658" wp14:editId="249DDE7C">
-            <wp:extent cx="5920740" cy="2712495"/>
-            <wp:effectExtent l="0" t="0" r="3810" b="0"/>
-            <wp:docPr id="5" name="Picture 5" descr="C:\Users\Farah\Downloads\WhatsApp Image 2019-05-02 at 7.45.13 AM.jpeg"/>
+          <wp:inline distT="0" distB="0" distL="0" distR="0" wp14:anchorId="5ACDED54" wp14:editId="291693B2">
+            <wp:extent cx="5943600" cy="1921510"/>
+            <wp:effectExtent l="0" t="0" r="0" b="2540"/>
+            <wp:docPr id="3" name="Picture 3"/>
             <wp:cNvGraphicFramePr>
               <a:graphicFrameLocks xmlns:a="http://schemas.openxmlformats.org/drawingml/2006/main" noChangeAspect="1"/>
             </wp:cNvGraphicFramePr>
@@ -6862,36 +6520,23 @@
               <a:graphicData uri="http://schemas.openxmlformats.org/drawingml/2006/picture">
                 <pic:pic xmlns:pic="http://schemas.openxmlformats.org/drawingml/2006/picture">
                   <pic:nvPicPr>
-                    <pic:cNvPr id="0" name="Picture 1" descr="C:\Users\Farah\Downloads\WhatsApp Image 2019-05-02 at 7.45.13 AM.jpeg"/>
-                    <pic:cNvPicPr>
-                      <a:picLocks noChangeAspect="1" noChangeArrowheads="1"/>
-                    </pic:cNvPicPr>
+                    <pic:cNvPr id="1" name=""/>
+                    <pic:cNvPicPr/>
                   </pic:nvPicPr>
                   <pic:blipFill>
-                    <a:blip r:embed="rId11">
-                      <a:extLst>
-                        <a:ext uri="{28A0092B-C50C-407E-A947-70E740481C1C}">
-                          <a14:useLocalDpi xmlns:a14="http://schemas.microsoft.com/office/drawing/2010/main" val="0"/>
-                        </a:ext>
-                      </a:extLst>
-                    </a:blip>
-                    <a:srcRect/>
+                    <a:blip r:embed="rId11"/>
                     <a:stretch>
                       <a:fillRect/>
                     </a:stretch>
                   </pic:blipFill>
-                  <pic:spPr bwMode="auto">
+                  <pic:spPr>
                     <a:xfrm>
                       <a:off x="0" y="0"/>
-                      <a:ext cx="5952115" cy="2726869"/>
+                      <a:ext cx="5943600" cy="1921510"/>
                     </a:xfrm>
                     <a:prstGeom prst="rect">
                       <a:avLst/>
                     </a:prstGeom>
-                    <a:noFill/>
-                    <a:ln>
-                      <a:noFill/>
-                    </a:ln>
                   </pic:spPr>
                 </pic:pic>
               </a:graphicData>
@@ -7114,7 +6759,17 @@
           <w:sz w:val="24"/>
           <w:szCs w:val="24"/>
         </w:rPr>
-        <w:t>6.2 Project Roles and Responsibilities</w:t>
+        <w:t>5</w:t>
+      </w:r>
+      <w:r>
+        <w:rPr>
+          <w:rFonts w:asciiTheme="minorBidi" w:eastAsia="Arial" w:hAnsiTheme="minorBidi" w:cstheme="minorBidi"/>
+          <w:b/>
+          <w:color w:val="000000"/>
+          <w:sz w:val="24"/>
+          <w:szCs w:val="24"/>
+        </w:rPr>
+        <w:t>.2 Project Roles and Responsibilities</w:t>
       </w:r>
     </w:p>
     <w:p>
@@ -7152,17 +6807,16 @@
           <w:szCs w:val="24"/>
         </w:rPr>
       </w:pPr>
-      <w:bookmarkStart w:id="21" w:name="_44sinio" w:colFirst="0" w:colLast="0"/>
-      <w:bookmarkEnd w:id="21"/>
-      <w:r>
-        <w:rPr>
-          <w:rFonts w:asciiTheme="minorBidi" w:hAnsiTheme="minorBidi" w:cstheme="minorBidi"/>
+      <w:bookmarkStart w:id="19" w:name="_44sinio" w:colFirst="0" w:colLast="0"/>
+      <w:bookmarkEnd w:id="19"/>
+      <w:r>
+        <w:rPr>
           <w:noProof/>
         </w:rPr>
         <w:drawing>
-          <wp:inline distT="0" distB="0" distL="0" distR="0" wp14:anchorId="4BF2AACE" wp14:editId="7C532CA5">
-            <wp:extent cx="5943600" cy="1520190"/>
-            <wp:effectExtent l="0" t="0" r="0" b="3810"/>
+          <wp:inline distT="0" distB="0" distL="0" distR="0" wp14:anchorId="622CE7E2" wp14:editId="6FC8A93B">
+            <wp:extent cx="5943600" cy="1699260"/>
+            <wp:effectExtent l="0" t="0" r="0" b="0"/>
             <wp:docPr id="1" name="Picture 1"/>
             <wp:cNvGraphicFramePr>
               <a:graphicFrameLocks xmlns:a="http://schemas.openxmlformats.org/drawingml/2006/main" noChangeAspect="1"/>
@@ -7183,7 +6837,7 @@
                   <pic:spPr>
                     <a:xfrm>
                       <a:off x="0" y="0"/>
-                      <a:ext cx="5943600" cy="1520190"/>
+                      <a:ext cx="5943600" cy="1699260"/>
                     </a:xfrm>
                     <a:prstGeom prst="rect">
                       <a:avLst/>
@@ -7410,7 +7064,17 @@
           <w:sz w:val="24"/>
           <w:szCs w:val="24"/>
         </w:rPr>
-        <w:t>6.3 Issue Management</w:t>
+        <w:t>5</w:t>
+      </w:r>
+      <w:r>
+        <w:rPr>
+          <w:rFonts w:asciiTheme="minorBidi" w:eastAsia="Arial" w:hAnsiTheme="minorBidi" w:cstheme="minorBidi"/>
+          <w:b/>
+          <w:color w:val="000000"/>
+          <w:sz w:val="24"/>
+          <w:szCs w:val="24"/>
+        </w:rPr>
+        <w:t>.3 Issue Management</w:t>
       </w:r>
     </w:p>
     <w:p>
@@ -7444,7 +7108,7 @@
           <w:szCs w:val="24"/>
         </w:rPr>
         <w:drawing>
-          <wp:inline distT="0" distB="0" distL="0" distR="0" wp14:anchorId="0FB7E61D" wp14:editId="1D038CFA">
+          <wp:inline distT="0" distB="0" distL="0" distR="0" wp14:anchorId="00113E5D" wp14:editId="30922810">
             <wp:extent cx="6757035" cy="1781175"/>
             <wp:effectExtent l="0" t="0" r="5715" b="9525"/>
             <wp:docPr id="7" name="Picture 7"/>
@@ -7499,11 +7163,6 @@
     </w:p>
     <w:p>
       <w:pPr>
-        <w:pStyle w:val="ListParagraph"/>
-        <w:numPr>
-          <w:ilvl w:val="1"/>
-          <w:numId w:val="9"/>
-        </w:numPr>
         <w:pBdr>
           <w:top w:val="nil"/>
           <w:left w:val="nil"/>
@@ -7515,15 +7174,25 @@
           <w:tab w:val="left" w:pos="720"/>
           <w:tab w:val="left" w:pos="1080"/>
         </w:tabs>
-        <w:ind w:right="4500"/>
-        <w:rPr>
-          <w:rFonts w:asciiTheme="minorBidi" w:eastAsia="Arial" w:hAnsiTheme="minorBidi" w:cstheme="minorBidi"/>
-          <w:b/>
-          <w:color w:val="000000"/>
-          <w:sz w:val="24"/>
-          <w:szCs w:val="24"/>
-        </w:rPr>
-      </w:pPr>
+        <w:ind w:left="360" w:right="4500"/>
+        <w:rPr>
+          <w:rFonts w:asciiTheme="minorBidi" w:eastAsia="Arial" w:hAnsiTheme="minorBidi" w:cstheme="minorBidi"/>
+          <w:b/>
+          <w:color w:val="000000"/>
+          <w:sz w:val="24"/>
+          <w:szCs w:val="24"/>
+        </w:rPr>
+      </w:pPr>
+      <w:r>
+        <w:rPr>
+          <w:rFonts w:asciiTheme="minorBidi" w:eastAsia="Arial" w:hAnsiTheme="minorBidi" w:cstheme="minorBidi"/>
+          <w:b/>
+          <w:color w:val="000000"/>
+          <w:sz w:val="24"/>
+          <w:szCs w:val="24"/>
+        </w:rPr>
+        <w:t>5.4</w:t>
+      </w:r>
       <w:r>
         <w:rPr>
           <w:rFonts w:asciiTheme="minorBidi" w:eastAsia="Arial" w:hAnsiTheme="minorBidi" w:cstheme="minorBidi"/>
@@ -7582,7 +7251,18 @@
           <w:sz w:val="28"/>
           <w:szCs w:val="28"/>
         </w:rPr>
-        <w:t>6.4.1 Introduction:</w:t>
+        <w:t>5</w:t>
+      </w:r>
+      <w:r>
+        <w:rPr>
+          <w:rFonts w:asciiTheme="minorBidi" w:hAnsiTheme="minorBidi" w:cstheme="minorBidi"/>
+          <w:b/>
+          <w:bCs/>
+          <w:color w:val="000000"/>
+          <w:sz w:val="28"/>
+          <w:szCs w:val="28"/>
+        </w:rPr>
+        <w:t>.4.1 Introduction:</w:t>
       </w:r>
     </w:p>
     <w:p>
@@ -7656,11 +7336,6 @@
     </w:p>
     <w:p>
       <w:pPr>
-        <w:pStyle w:val="ListParagraph"/>
-        <w:numPr>
-          <w:ilvl w:val="2"/>
-          <w:numId w:val="12"/>
-        </w:numPr>
         <w:textAlignment w:val="baseline"/>
         <w:rPr>
           <w:rFonts w:asciiTheme="minorBidi" w:hAnsiTheme="minorBidi" w:cstheme="minorBidi"/>
@@ -7680,7 +7355,17 @@
           <w:sz w:val="28"/>
           <w:szCs w:val="28"/>
         </w:rPr>
-        <w:lastRenderedPageBreak/>
+        <w:t xml:space="preserve">5.4.2 </w:t>
+      </w:r>
+      <w:r>
+        <w:rPr>
+          <w:rFonts w:asciiTheme="minorBidi" w:hAnsiTheme="minorBidi" w:cstheme="minorBidi"/>
+          <w:b/>
+          <w:bCs/>
+          <w:color w:val="000000"/>
+          <w:sz w:val="28"/>
+          <w:szCs w:val="28"/>
+        </w:rPr>
         <w:t xml:space="preserve">Objective: </w:t>
       </w:r>
     </w:p>
@@ -7798,7 +7483,18 @@
           <w:sz w:val="28"/>
           <w:szCs w:val="28"/>
         </w:rPr>
-        <w:t>6.4.3 Used CM tool:</w:t>
+        <w:t>5</w:t>
+      </w:r>
+      <w:r>
+        <w:rPr>
+          <w:rFonts w:asciiTheme="minorBidi" w:hAnsiTheme="minorBidi" w:cstheme="minorBidi"/>
+          <w:b/>
+          <w:bCs/>
+          <w:color w:val="000000"/>
+          <w:sz w:val="28"/>
+          <w:szCs w:val="28"/>
+        </w:rPr>
+        <w:t>.4.3 Used CM tool:</w:t>
       </w:r>
     </w:p>
     <w:p>
@@ -7816,6 +7512,7 @@
           <w:szCs w:val="24"/>
         </w:rPr>
       </w:pPr>
+      <w:proofErr w:type="spellStart"/>
       <w:r>
         <w:rPr>
           <w:rFonts w:asciiTheme="minorBidi" w:hAnsiTheme="minorBidi" w:cstheme="minorBidi"/>
@@ -7825,6 +7522,7 @@
         </w:rPr>
         <w:t>Git</w:t>
       </w:r>
+      <w:proofErr w:type="spellEnd"/>
     </w:p>
     <w:p>
       <w:pPr>
@@ -7851,6 +7549,7 @@
         </w:rPr>
         <w:t xml:space="preserve">Remote repository: </w:t>
       </w:r>
+      <w:proofErr w:type="spellStart"/>
       <w:r>
         <w:rPr>
           <w:rFonts w:asciiTheme="minorBidi" w:hAnsiTheme="minorBidi" w:cstheme="minorBidi"/>
@@ -7860,6 +7559,7 @@
         </w:rPr>
         <w:t>GitHub</w:t>
       </w:r>
+      <w:proofErr w:type="spellEnd"/>
     </w:p>
     <w:p>
       <w:pPr>
@@ -7915,7 +7615,17 @@
           <w:sz w:val="28"/>
           <w:szCs w:val="28"/>
         </w:rPr>
-        <w:t>7 Communication Plan</w:t>
+        <w:t>6</w:t>
+      </w:r>
+      <w:r>
+        <w:rPr>
+          <w:rFonts w:asciiTheme="minorBidi" w:eastAsia="Arial" w:hAnsiTheme="minorBidi" w:cstheme="minorBidi"/>
+          <w:b/>
+          <w:color w:val="000080"/>
+          <w:sz w:val="28"/>
+          <w:szCs w:val="28"/>
+        </w:rPr>
+        <w:t xml:space="preserve"> Communication Plan</w:t>
       </w:r>
     </w:p>
     <w:p>
@@ -7957,7 +7667,16 @@
           <w:sz w:val="24"/>
           <w:szCs w:val="24"/>
         </w:rPr>
-        <w:t xml:space="preserve">Disseminating knowledge about the project is essential to the project’s success. Project participants desire knowledge of what the status of the project is and how they are affected. Furthermore, they are anxious to participate. The more that people are educated about the progress of the project and how it will help them in the future, the more they are likely to participate and benefit. </w:t>
+        <w:t xml:space="preserve">Disseminating knowledge about the project is essential to the project’s success. Project participants desire knowledge of what the status of the project is and how they are affected. Furthermore, they are anxious to participate. The more that </w:t>
+      </w:r>
+      <w:r>
+        <w:rPr>
+          <w:rFonts w:asciiTheme="minorBidi" w:hAnsiTheme="minorBidi" w:cstheme="minorBidi"/>
+          <w:sz w:val="24"/>
+          <w:szCs w:val="24"/>
+        </w:rPr>
+        <w:lastRenderedPageBreak/>
+        <w:t xml:space="preserve">people are educated about the progress of the project and how it will help them in the future, the more they are likely to participate and benefit. </w:t>
       </w:r>
     </w:p>
     <w:p>
@@ -8215,7 +7934,16 @@
           <w:bCs/>
           <w:u w:val="single"/>
         </w:rPr>
-        <w:t>7.1 Communications Methodology</w:t>
+        <w:t>6</w:t>
+      </w:r>
+      <w:r>
+        <w:rPr>
+          <w:rFonts w:asciiTheme="minorBidi" w:hAnsiTheme="minorBidi" w:cstheme="minorBidi"/>
+          <w:b/>
+          <w:bCs/>
+          <w:u w:val="single"/>
+        </w:rPr>
+        <w:t>.1 Communications Methodology</w:t>
       </w:r>
       <w:r>
         <w:rPr>
@@ -8252,7 +7980,7 @@
           <w:rFonts w:asciiTheme="minorBidi" w:hAnsiTheme="minorBidi" w:cstheme="minorBidi"/>
         </w:rPr>
       </w:pPr>
-      <w:bookmarkStart w:id="22" w:name="_Toc450699437"/>
+      <w:bookmarkStart w:id="20" w:name="_Toc450699437"/>
       <w:r>
         <w:rPr>
           <w:rFonts w:asciiTheme="minorBidi" w:hAnsiTheme="minorBidi" w:cstheme="minorBidi"/>
@@ -8262,7 +7990,7 @@
         </w:rPr>
         <w:t>Top-Down</w:t>
       </w:r>
-      <w:bookmarkEnd w:id="22"/>
+      <w:bookmarkEnd w:id="20"/>
       <w:r>
         <w:rPr>
           <w:rFonts w:asciiTheme="minorBidi" w:hAnsiTheme="minorBidi" w:cstheme="minorBidi"/>
@@ -8325,7 +8053,6 @@
           <w:sz w:val="24"/>
           <w:szCs w:val="24"/>
         </w:rPr>
-        <w:lastRenderedPageBreak/>
         <w:t xml:space="preserve">The transition from the project management practices of today to the practices envisioned for tomorrow will be driven by a sure and convinced leadership focused on a vision and guided by clearly defined, strategic, measurable goals. </w:t>
       </w:r>
     </w:p>
@@ -8374,7 +8101,7 @@
           <w:rFonts w:asciiTheme="minorBidi" w:hAnsiTheme="minorBidi" w:cstheme="minorBidi"/>
         </w:rPr>
       </w:pPr>
-      <w:bookmarkStart w:id="23" w:name="_Toc450699439"/>
+      <w:bookmarkStart w:id="21" w:name="_Toc450699439"/>
       <w:r>
         <w:rPr>
           <w:rFonts w:asciiTheme="minorBidi" w:hAnsiTheme="minorBidi" w:cstheme="minorBidi"/>
@@ -8384,7 +8111,7 @@
         </w:rPr>
         <w:t>Middle-Out</w:t>
       </w:r>
-      <w:bookmarkEnd w:id="23"/>
+      <w:bookmarkEnd w:id="21"/>
       <w:r>
         <w:rPr>
           <w:rFonts w:asciiTheme="minorBidi" w:hAnsiTheme="minorBidi" w:cstheme="minorBidi"/>
@@ -8441,7 +8168,18 @@
           <w:szCs w:val="24"/>
           <w:u w:val="single"/>
         </w:rPr>
-        <w:t>7.2 Communications Outreach</w:t>
+        <w:t>6</w:t>
+      </w:r>
+      <w:r>
+        <w:rPr>
+          <w:rFonts w:asciiTheme="minorBidi" w:hAnsiTheme="minorBidi" w:cstheme="minorBidi"/>
+          <w:b/>
+          <w:bCs/>
+          <w:sz w:val="24"/>
+          <w:szCs w:val="24"/>
+          <w:u w:val="single"/>
+        </w:rPr>
+        <w:t>.2 Communications Outreach</w:t>
       </w:r>
       <w:r>
         <w:rPr>
@@ -8476,7 +8214,7 @@
           <w:rFonts w:asciiTheme="minorBidi" w:hAnsiTheme="minorBidi" w:cstheme="minorBidi"/>
         </w:rPr>
       </w:pPr>
-      <w:bookmarkStart w:id="24" w:name="_Toc450699441"/>
+      <w:bookmarkStart w:id="22" w:name="_Toc450699441"/>
       <w:r>
         <w:rPr>
           <w:rFonts w:asciiTheme="minorBidi" w:hAnsiTheme="minorBidi" w:cstheme="minorBidi"/>
@@ -8530,6 +8268,7 @@
           <w:sz w:val="24"/>
           <w:szCs w:val="24"/>
         </w:rPr>
+        <w:lastRenderedPageBreak/>
         <w:t>Summary of tasks completed in previous week</w:t>
       </w:r>
     </w:p>
@@ -8663,7 +8402,7 @@
         </w:rPr>
         <w:t>Bi-Weekly Project Team Status Meeting</w:t>
       </w:r>
-      <w:bookmarkEnd w:id="24"/>
+      <w:bookmarkEnd w:id="22"/>
       <w:r>
         <w:rPr>
           <w:rFonts w:asciiTheme="minorBidi" w:hAnsiTheme="minorBidi" w:cstheme="minorBidi"/>
@@ -8823,8 +8562,8 @@
           <w:szCs w:val="24"/>
         </w:rPr>
       </w:pPr>
-      <w:bookmarkStart w:id="25" w:name="_2jxsxqh" w:colFirst="0" w:colLast="0"/>
-      <w:bookmarkEnd w:id="25"/>
+      <w:bookmarkStart w:id="23" w:name="_2jxsxqh" w:colFirst="0" w:colLast="0"/>
+      <w:bookmarkEnd w:id="23"/>
     </w:p>
     <w:p>
       <w:pPr>
@@ -8855,20 +8594,29 @@
           <w:sz w:val="28"/>
           <w:szCs w:val="28"/>
         </w:rPr>
-        <w:lastRenderedPageBreak/>
-        <w:t>8 APPROVALS</w:t>
-      </w:r>
-    </w:p>
-    <w:p>
-      <w:pPr>
-        <w:rPr>
-          <w:rFonts w:asciiTheme="minorBidi" w:eastAsia="Arial" w:hAnsiTheme="minorBidi" w:cstheme="minorBidi"/>
-          <w:sz w:val="24"/>
-          <w:szCs w:val="24"/>
-        </w:rPr>
-      </w:pPr>
-      <w:bookmarkStart w:id="26" w:name="_z337ya" w:colFirst="0" w:colLast="0"/>
-      <w:bookmarkEnd w:id="26"/>
+        <w:t>7</w:t>
+      </w:r>
+      <w:r>
+        <w:rPr>
+          <w:rFonts w:asciiTheme="minorBidi" w:eastAsia="Arial" w:hAnsiTheme="minorBidi" w:cstheme="minorBidi"/>
+          <w:b/>
+          <w:color w:val="000080"/>
+          <w:sz w:val="28"/>
+          <w:szCs w:val="28"/>
+        </w:rPr>
+        <w:t xml:space="preserve"> APPROVALS</w:t>
+      </w:r>
+    </w:p>
+    <w:p>
+      <w:pPr>
+        <w:rPr>
+          <w:rFonts w:asciiTheme="minorBidi" w:eastAsia="Arial" w:hAnsiTheme="minorBidi" w:cstheme="minorBidi"/>
+          <w:sz w:val="24"/>
+          <w:szCs w:val="24"/>
+        </w:rPr>
+      </w:pPr>
+      <w:bookmarkStart w:id="24" w:name="_z337ya" w:colFirst="0" w:colLast="0"/>
+      <w:bookmarkEnd w:id="24"/>
     </w:p>
     <w:p>
       <w:pPr>
@@ -9093,6 +8841,13 @@
       <w:pPr>
         <w:rPr>
           <w:rFonts w:asciiTheme="minorBidi" w:eastAsia="Arial" w:hAnsiTheme="minorBidi" w:cstheme="minorBidi"/>
+        </w:rPr>
+      </w:pPr>
+    </w:p>
+    <w:p>
+      <w:pPr>
+        <w:rPr>
+          <w:rFonts w:eastAsia="Arial"/>
         </w:rPr>
       </w:pPr>
     </w:p>
@@ -9279,7 +9034,7 @@
         <w:sz w:val="18"/>
         <w:szCs w:val="18"/>
       </w:rPr>
-      <w:t>2</w:t>
+      <w:t>9</w:t>
     </w:r>
     <w:r>
       <w:rPr>
@@ -9390,7 +9145,7 @@
 
 <file path=word/numbering.xml><?xml version="1.0" encoding="utf-8"?>
 <w:numbering xmlns:wpc="http://schemas.microsoft.com/office/word/2010/wordprocessingCanvas" xmlns:mc="http://schemas.openxmlformats.org/markup-compatibility/2006" xmlns:o="urn:schemas-microsoft-com:office:office" xmlns:r="http://schemas.openxmlformats.org/officeDocument/2006/relationships" xmlns:m="http://schemas.openxmlformats.org/officeDocument/2006/math" xmlns:v="urn:schemas-microsoft-com:vml" xmlns:wp14="http://schemas.microsoft.com/office/word/2010/wordprocessingDrawing" xmlns:wp="http://schemas.openxmlformats.org/drawingml/2006/wordprocessingDrawing" xmlns:w10="urn:schemas-microsoft-com:office:word" xmlns:w="http://schemas.openxmlformats.org/wordprocessingml/2006/main" xmlns:w14="http://schemas.microsoft.com/office/word/2010/wordml" xmlns:w15="http://schemas.microsoft.com/office/word/2012/wordml" xmlns:wpg="http://schemas.microsoft.com/office/word/2010/wordprocessingGroup" xmlns:wpi="http://schemas.microsoft.com/office/word/2010/wordprocessingInk" xmlns:wne="http://schemas.microsoft.com/office/word/2006/wordml" xmlns:wps="http://schemas.microsoft.com/office/word/2010/wordprocessingShape" mc:Ignorable="w14 w15 wp14">
-  <w:abstractNum w:abstractNumId="0">
+  <w:abstractNum w:abstractNumId="0" w15:restartNumberingAfterBreak="0">
     <w:nsid w:val="FFFFFFFE"/>
     <w:multiLevelType w:val="singleLevel"/>
     <w:tmpl w:val="7CC2C0E4"/>
@@ -9400,7 +9155,7 @@
       <w:lvlJc w:val="left"/>
     </w:lvl>
   </w:abstractNum>
-  <w:abstractNum w:abstractNumId="1">
+  <w:abstractNum w:abstractNumId="1" w15:restartNumberingAfterBreak="0">
     <w:nsid w:val="0BD05BA4"/>
     <w:multiLevelType w:val="multilevel"/>
     <w:tmpl w:val="F31621AC"/>
@@ -9513,7 +9268,7 @@
       </w:pPr>
     </w:lvl>
   </w:abstractNum>
-  <w:abstractNum w:abstractNumId="2">
+  <w:abstractNum w:abstractNumId="2" w15:restartNumberingAfterBreak="0">
     <w:nsid w:val="11B3355E"/>
     <w:multiLevelType w:val="hybridMultilevel"/>
     <w:tmpl w:val="10003086"/>
@@ -9602,7 +9357,7 @@
       </w:pPr>
     </w:lvl>
   </w:abstractNum>
-  <w:abstractNum w:abstractNumId="3">
+  <w:abstractNum w:abstractNumId="3" w15:restartNumberingAfterBreak="0">
     <w:nsid w:val="120C78F4"/>
     <w:multiLevelType w:val="multilevel"/>
     <w:tmpl w:val="DE4A5D4C"/>
@@ -9715,7 +9470,7 @@
       </w:pPr>
     </w:lvl>
   </w:abstractNum>
-  <w:abstractNum w:abstractNumId="4">
+  <w:abstractNum w:abstractNumId="4" w15:restartNumberingAfterBreak="0">
     <w:nsid w:val="1B246C66"/>
     <w:multiLevelType w:val="multilevel"/>
     <w:tmpl w:val="AAD06D12"/>
@@ -9828,7 +9583,7 @@
       </w:pPr>
     </w:lvl>
   </w:abstractNum>
-  <w:abstractNum w:abstractNumId="5">
+  <w:abstractNum w:abstractNumId="5" w15:restartNumberingAfterBreak="0">
     <w:nsid w:val="265A135F"/>
     <w:multiLevelType w:val="multilevel"/>
     <w:tmpl w:val="C9C074FA"/>
@@ -9941,7 +9696,7 @@
       </w:rPr>
     </w:lvl>
   </w:abstractNum>
-  <w:abstractNum w:abstractNumId="6">
+  <w:abstractNum w:abstractNumId="6" w15:restartNumberingAfterBreak="0">
     <w:nsid w:val="2B86610D"/>
     <w:multiLevelType w:val="multilevel"/>
     <w:tmpl w:val="E62E12C0"/>
@@ -10063,7 +9818,7 @@
       </w:rPr>
     </w:lvl>
   </w:abstractNum>
-  <w:abstractNum w:abstractNumId="7">
+  <w:abstractNum w:abstractNumId="7" w15:restartNumberingAfterBreak="0">
     <w:nsid w:val="2C3D4B99"/>
     <w:multiLevelType w:val="multilevel"/>
     <w:tmpl w:val="FBE8925E"/>
@@ -10176,7 +9931,7 @@
       </w:rPr>
     </w:lvl>
   </w:abstractNum>
-  <w:abstractNum w:abstractNumId="8">
+  <w:abstractNum w:abstractNumId="8" w15:restartNumberingAfterBreak="0">
     <w:nsid w:val="369B2025"/>
     <w:multiLevelType w:val="multilevel"/>
     <w:tmpl w:val="CF94D66A"/>
@@ -10298,7 +10053,7 @@
       </w:rPr>
     </w:lvl>
   </w:abstractNum>
-  <w:abstractNum w:abstractNumId="9">
+  <w:abstractNum w:abstractNumId="9" w15:restartNumberingAfterBreak="0">
     <w:nsid w:val="52316A7F"/>
     <w:multiLevelType w:val="multilevel"/>
     <w:tmpl w:val="BCAA4B60"/>
@@ -10420,7 +10175,7 @@
       </w:rPr>
     </w:lvl>
   </w:abstractNum>
-  <w:abstractNum w:abstractNumId="10">
+  <w:abstractNum w:abstractNumId="10" w15:restartNumberingAfterBreak="0">
     <w:nsid w:val="54371809"/>
     <w:multiLevelType w:val="multilevel"/>
     <w:tmpl w:val="6D141A9C"/>
@@ -10569,7 +10324,7 @@
       </w:rPr>
     </w:lvl>
   </w:abstractNum>
-  <w:abstractNum w:abstractNumId="11">
+  <w:abstractNum w:abstractNumId="11" w15:restartNumberingAfterBreak="0">
     <w:nsid w:val="54ED3CDE"/>
     <w:multiLevelType w:val="hybridMultilevel"/>
     <w:tmpl w:val="65B68DD0"/>
@@ -10660,7 +10415,7 @@
       </w:pPr>
     </w:lvl>
   </w:abstractNum>
-  <w:abstractNum w:abstractNumId="12">
+  <w:abstractNum w:abstractNumId="12" w15:restartNumberingAfterBreak="0">
     <w:nsid w:val="568902A2"/>
     <w:multiLevelType w:val="multilevel"/>
     <w:tmpl w:val="6E9E160E"/>
@@ -10782,7 +10537,7 @@
       </w:rPr>
     </w:lvl>
   </w:abstractNum>
-  <w:abstractNum w:abstractNumId="13">
+  <w:abstractNum w:abstractNumId="13" w15:restartNumberingAfterBreak="0">
     <w:nsid w:val="57B32786"/>
     <w:multiLevelType w:val="multilevel"/>
     <w:tmpl w:val="E54071D4"/>
@@ -10931,7 +10686,7 @@
       </w:rPr>
     </w:lvl>
   </w:abstractNum>
-  <w:abstractNum w:abstractNumId="14">
+  <w:abstractNum w:abstractNumId="14" w15:restartNumberingAfterBreak="0">
     <w:nsid w:val="7C07602A"/>
     <w:multiLevelType w:val="multilevel"/>
     <w:tmpl w:val="E79E3E76"/>
@@ -11698,13 +11453,6 @@
     <w:tblPr>
       <w:tblStyleRowBandSize w:val="1"/>
       <w:tblStyleColBandSize w:val="1"/>
-      <w:tblInd w:w="0" w:type="dxa"/>
-      <w:tblCellMar>
-        <w:top w:w="0" w:type="dxa"/>
-        <w:left w:w="108" w:type="dxa"/>
-        <w:bottom w:w="0" w:type="dxa"/>
-        <w:right w:w="108" w:type="dxa"/>
-      </w:tblCellMar>
     </w:tblPr>
   </w:style>
   <w:style w:type="paragraph" w:styleId="NormalWeb">
@@ -11822,7 +11570,6 @@
     <w:uiPriority w:val="39"/>
     <w:rsid w:val="006F13A2"/>
     <w:tblPr>
-      <w:tblInd w:w="0" w:type="dxa"/>
       <w:tblBorders>
         <w:top w:val="single" w:sz="4" w:space="0" w:color="auto"/>
         <w:left w:val="single" w:sz="4" w:space="0" w:color="auto"/>
@@ -11831,12 +11578,6 @@
         <w:insideH w:val="single" w:sz="4" w:space="0" w:color="auto"/>
         <w:insideV w:val="single" w:sz="4" w:space="0" w:color="auto"/>
       </w:tblBorders>
-      <w:tblCellMar>
-        <w:top w:w="0" w:type="dxa"/>
-        <w:left w:w="108" w:type="dxa"/>
-        <w:bottom w:w="0" w:type="dxa"/>
-        <w:right w:w="108" w:type="dxa"/>
-      </w:tblCellMar>
     </w:tblPr>
   </w:style>
   <w:style w:type="paragraph" w:customStyle="1" w:styleId="tabletxt">

</xml_diff>

<commit_message>
updated project plan by Nada , Farah
</commit_message>
<xml_diff>
--- a/Lhub_PP.docx
+++ b/Lhub_PP.docx
@@ -252,51 +252,47 @@
           <w:sz w:val="28"/>
           <w:szCs w:val="28"/>
         </w:rPr>
-        <w:t>Client:                  Mohammad Gamal</w:t>
-      </w:r>
-    </w:p>
-    <w:p>
-      <w:pPr>
-        <w:rPr>
-          <w:rFonts w:asciiTheme="minorBidi" w:hAnsiTheme="minorBidi" w:cstheme="minorBidi"/>
-        </w:rPr>
-      </w:pPr>
-      <w:r>
-        <w:rPr>
-          <w:rFonts w:asciiTheme="minorBidi" w:hAnsiTheme="minorBidi" w:cstheme="minorBidi"/>
-        </w:rPr>
-        <w:t xml:space="preserve"> </w:t>
-      </w:r>
-    </w:p>
-    <w:p>
-      <w:pPr>
+        <w:t xml:space="preserve">Client:                  Mohammad </w:t>
+      </w:r>
+      <w:proofErr w:type="spellStart"/>
+      <w:r>
         <w:rPr>
           <w:rFonts w:asciiTheme="minorBidi" w:hAnsiTheme="minorBidi" w:cstheme="minorBidi"/>
           <w:sz w:val="28"/>
           <w:szCs w:val="28"/>
         </w:rPr>
-      </w:pPr>
-      <w:r>
+        <w:t>Gamal</w:t>
+      </w:r>
+      <w:proofErr w:type="spellEnd"/>
+    </w:p>
+    <w:p>
+      <w:pPr>
+        <w:rPr>
+          <w:rFonts w:asciiTheme="minorBidi" w:hAnsiTheme="minorBidi" w:cstheme="minorBidi"/>
+        </w:rPr>
+      </w:pPr>
+      <w:r>
+        <w:rPr>
+          <w:rFonts w:asciiTheme="minorBidi" w:hAnsiTheme="minorBidi" w:cstheme="minorBidi"/>
+        </w:rPr>
+        <w:t xml:space="preserve"> </w:t>
+      </w:r>
+    </w:p>
+    <w:p>
+      <w:pPr>
         <w:rPr>
           <w:rFonts w:asciiTheme="minorBidi" w:hAnsiTheme="minorBidi" w:cstheme="minorBidi"/>
           <w:sz w:val="28"/>
           <w:szCs w:val="28"/>
         </w:rPr>
-        <w:t xml:space="preserve">Project Name:   </w:t>
-      </w:r>
+      </w:pPr>
       <w:r>
         <w:rPr>
           <w:rFonts w:asciiTheme="minorBidi" w:hAnsiTheme="minorBidi" w:cstheme="minorBidi"/>
           <w:sz w:val="28"/>
           <w:szCs w:val="28"/>
         </w:rPr>
-        <w:tab/>
-      </w:r>
-      <w:r>
-        <w:rPr>
-          <w:rFonts w:asciiTheme="minorBidi" w:hAnsiTheme="minorBidi" w:cstheme="minorBidi"/>
-        </w:rPr>
-        <w:t xml:space="preserve"> </w:t>
+        <w:t xml:space="preserve">Project Name:   </w:t>
       </w:r>
       <w:r>
         <w:rPr>
@@ -304,17 +300,22 @@
           <w:sz w:val="28"/>
           <w:szCs w:val="28"/>
         </w:rPr>
-        <w:t>Learning web hub application</w:t>
-      </w:r>
-    </w:p>
-    <w:p>
-      <w:pPr>
+        <w:tab/>
+      </w:r>
+      <w:r>
+        <w:rPr>
+          <w:rFonts w:asciiTheme="minorBidi" w:hAnsiTheme="minorBidi" w:cstheme="minorBidi"/>
+        </w:rPr>
+        <w:t xml:space="preserve"> </w:t>
+      </w:r>
+      <w:r>
         <w:rPr>
           <w:rFonts w:asciiTheme="minorBidi" w:hAnsiTheme="minorBidi" w:cstheme="minorBidi"/>
           <w:sz w:val="28"/>
           <w:szCs w:val="28"/>
         </w:rPr>
-      </w:pPr>
+        <w:t>Learning web hub application</w:t>
+      </w:r>
     </w:p>
     <w:p>
       <w:pPr>
@@ -324,20 +325,29 @@
           <w:szCs w:val="28"/>
         </w:rPr>
       </w:pPr>
-      <w:r>
+    </w:p>
+    <w:p>
+      <w:pPr>
         <w:rPr>
           <w:rFonts w:asciiTheme="minorBidi" w:hAnsiTheme="minorBidi" w:cstheme="minorBidi"/>
           <w:sz w:val="28"/>
           <w:szCs w:val="28"/>
         </w:rPr>
-        <w:t xml:space="preserve">Version:           </w:t>
-      </w:r>
+      </w:pPr>
       <w:r>
         <w:rPr>
           <w:rFonts w:asciiTheme="minorBidi" w:hAnsiTheme="minorBidi" w:cstheme="minorBidi"/>
           <w:sz w:val="28"/>
           <w:szCs w:val="28"/>
         </w:rPr>
+        <w:t xml:space="preserve">Version:           </w:t>
+      </w:r>
+      <w:r>
+        <w:rPr>
+          <w:rFonts w:asciiTheme="minorBidi" w:hAnsiTheme="minorBidi" w:cstheme="minorBidi"/>
+          <w:sz w:val="28"/>
+          <w:szCs w:val="28"/>
+        </w:rPr>
         <w:tab/>
         <w:t>1.0</w:t>
       </w:r>
@@ -427,6 +437,8 @@
         <w:tab/>
         <w:t>Testing Team- Development Team</w:t>
       </w:r>
+      <w:bookmarkStart w:id="0" w:name="_GoBack"/>
+      <w:bookmarkEnd w:id="0"/>
     </w:p>
     <w:p>
       <w:pPr>
@@ -476,23 +488,25 @@
           <w:szCs w:val="24"/>
         </w:rPr>
         <w:tab/>
-        <w:t>Farah Alaa</w:t>
-      </w:r>
-      <w:r>
-        <w:rPr>
-          <w:rFonts w:asciiTheme="minorBidi" w:hAnsiTheme="minorBidi" w:cstheme="minorBidi"/>
-          <w:sz w:val="24"/>
-          <w:szCs w:val="24"/>
-        </w:rPr>
-        <w:t xml:space="preserve"> </w:t>
-      </w:r>
-      <w:r>
-        <w:rPr>
-          <w:rFonts w:asciiTheme="minorBidi" w:hAnsiTheme="minorBidi" w:cstheme="minorBidi"/>
-          <w:sz w:val="24"/>
-          <w:szCs w:val="24"/>
-        </w:rPr>
-        <w:t>, Nada Sayed</w:t>
+        <w:t xml:space="preserve">Farah </w:t>
+      </w:r>
+      <w:proofErr w:type="gramStart"/>
+      <w:r>
+        <w:rPr>
+          <w:rFonts w:asciiTheme="minorBidi" w:hAnsiTheme="minorBidi" w:cstheme="minorBidi"/>
+          <w:sz w:val="24"/>
+          <w:szCs w:val="24"/>
+        </w:rPr>
+        <w:t>Alaa ,</w:t>
+      </w:r>
+      <w:proofErr w:type="gramEnd"/>
+      <w:r>
+        <w:rPr>
+          <w:rFonts w:asciiTheme="minorBidi" w:hAnsiTheme="minorBidi" w:cstheme="minorBidi"/>
+          <w:sz w:val="24"/>
+          <w:szCs w:val="24"/>
+        </w:rPr>
+        <w:t xml:space="preserve"> Nada Sayed</w:t>
       </w:r>
     </w:p>
     <w:p>
@@ -546,12 +560,6 @@
         <w:gridCol w:w="2520"/>
       </w:tblGrid>
       <w:tr>
-        <w:tblPrEx>
-          <w:tblCellMar>
-            <w:top w:w="0" w:type="dxa"/>
-            <w:bottom w:w="0" w:type="dxa"/>
-          </w:tblCellMar>
-        </w:tblPrEx>
         <w:trPr>
           <w:trHeight w:val="528"/>
         </w:trPr>
@@ -689,19 +697,8 @@
                 <w:b/>
                 <w:bCs/>
               </w:rPr>
-              <w:t>Approved</w:t>
+              <w:t xml:space="preserve">Reviewed </w:t>
             </w:r>
-          </w:p>
-          <w:p>
-            <w:pPr>
-              <w:pStyle w:val="tabletxt"/>
-              <w:jc w:val="center"/>
-              <w:rPr>
-                <w:rFonts w:asciiTheme="minorBidi" w:hAnsiTheme="minorBidi" w:cstheme="minorBidi"/>
-                <w:b/>
-                <w:bCs/>
-              </w:rPr>
-            </w:pPr>
             <w:r>
               <w:rPr>
                 <w:rFonts w:asciiTheme="minorBidi" w:hAnsiTheme="minorBidi" w:cstheme="minorBidi"/>
@@ -783,12 +780,6 @@
         </w:tc>
       </w:tr>
       <w:tr>
-        <w:tblPrEx>
-          <w:tblCellMar>
-            <w:top w:w="0" w:type="dxa"/>
-            <w:bottom w:w="0" w:type="dxa"/>
-          </w:tblCellMar>
-        </w:tblPrEx>
         <w:trPr>
           <w:trHeight w:val="497"/>
         </w:trPr>
@@ -917,8 +908,17 @@
                 <w:szCs w:val="24"/>
               </w:rPr>
               <w:br/>
+            </w:r>
+            <w:proofErr w:type="spellStart"/>
+            <w:r>
+              <w:rPr>
+                <w:rFonts w:asciiTheme="minorBidi" w:hAnsiTheme="minorBidi" w:cstheme="minorBidi"/>
+                <w:sz w:val="24"/>
+                <w:szCs w:val="24"/>
+              </w:rPr>
               <w:t>Ragab</w:t>
             </w:r>
+            <w:proofErr w:type="spellEnd"/>
           </w:p>
         </w:tc>
         <w:tc>
@@ -1016,12 +1016,6 @@
         </w:tc>
       </w:tr>
       <w:tr>
-        <w:tblPrEx>
-          <w:tblCellMar>
-            <w:top w:w="0" w:type="dxa"/>
-            <w:bottom w:w="0" w:type="dxa"/>
-          </w:tblCellMar>
-        </w:tblPrEx>
         <w:trPr>
           <w:trHeight w:val="233"/>
         </w:trPr>
@@ -1037,12 +1031,73 @@
                 <w:rFonts w:asciiTheme="minorBidi" w:hAnsiTheme="minorBidi" w:cstheme="minorBidi"/>
               </w:rPr>
             </w:pPr>
+            <w:r>
+              <w:rPr>
+                <w:rFonts w:asciiTheme="minorBidi" w:hAnsiTheme="minorBidi" w:cstheme="minorBidi"/>
+              </w:rPr>
+              <w:t>1.1</w:t>
+            </w:r>
           </w:p>
         </w:tc>
         <w:tc>
           <w:tcPr>
             <w:tcW w:w="1440" w:type="dxa"/>
           </w:tcPr>
+          <w:p>
+            <w:pPr>
+              <w:pStyle w:val="Tabletext"/>
+              <w:jc w:val="center"/>
+              <w:rPr>
+                <w:rFonts w:asciiTheme="minorBidi" w:hAnsiTheme="minorBidi" w:cstheme="minorBidi"/>
+              </w:rPr>
+            </w:pPr>
+            <w:r>
+              <w:rPr>
+                <w:rFonts w:asciiTheme="minorBidi" w:hAnsiTheme="minorBidi" w:cstheme="minorBidi"/>
+              </w:rPr>
+              <w:t>Nada Sayed</w:t>
+            </w:r>
+          </w:p>
+        </w:tc>
+        <w:tc>
+          <w:tcPr>
+            <w:tcW w:w="1530" w:type="dxa"/>
+          </w:tcPr>
+          <w:p>
+            <w:pPr>
+              <w:pStyle w:val="Tabletext"/>
+              <w:jc w:val="center"/>
+              <w:rPr>
+                <w:rFonts w:asciiTheme="minorBidi" w:hAnsiTheme="minorBidi" w:cstheme="minorBidi"/>
+              </w:rPr>
+            </w:pPr>
+            <w:r>
+              <w:rPr>
+                <w:rFonts w:asciiTheme="minorBidi" w:hAnsiTheme="minorBidi" w:cstheme="minorBidi"/>
+              </w:rPr>
+              <w:t>10/5/2019</w:t>
+            </w:r>
+          </w:p>
+        </w:tc>
+        <w:tc>
+          <w:tcPr>
+            <w:tcW w:w="1710" w:type="dxa"/>
+          </w:tcPr>
+          <w:p>
+            <w:pPr>
+              <w:rPr>
+                <w:rFonts w:asciiTheme="minorBidi" w:hAnsiTheme="minorBidi" w:cstheme="minorBidi"/>
+              </w:rPr>
+            </w:pPr>
+            <w:r>
+              <w:rPr>
+                <w:rFonts w:asciiTheme="minorBidi" w:hAnsiTheme="minorBidi" w:cstheme="minorBidi"/>
+                <w:sz w:val="24"/>
+                <w:szCs w:val="24"/>
+              </w:rPr>
+              <w:t>Farah Alaa</w:t>
+            </w:r>
+          </w:p>
           <w:p>
             <w:pPr>
               <w:pStyle w:val="Tabletext"/>
@@ -1065,11 +1120,56 @@
                 <w:rFonts w:asciiTheme="minorBidi" w:hAnsiTheme="minorBidi" w:cstheme="minorBidi"/>
               </w:rPr>
             </w:pPr>
+            <w:r>
+              <w:rPr>
+                <w:rFonts w:asciiTheme="minorBidi" w:hAnsiTheme="minorBidi" w:cstheme="minorBidi"/>
+              </w:rPr>
+              <w:t>10/5/2019</w:t>
+            </w:r>
           </w:p>
         </w:tc>
         <w:tc>
           <w:tcPr>
-            <w:tcW w:w="1710" w:type="dxa"/>
+            <w:tcW w:w="2520" w:type="dxa"/>
+          </w:tcPr>
+          <w:p>
+            <w:pPr>
+              <w:pStyle w:val="Tabletext"/>
+              <w:jc w:val="center"/>
+              <w:rPr>
+                <w:rFonts w:asciiTheme="minorBidi" w:hAnsiTheme="minorBidi" w:cstheme="minorBidi"/>
+              </w:rPr>
+            </w:pPr>
+            <w:r>
+              <w:rPr>
+                <w:rFonts w:asciiTheme="minorBidi" w:hAnsiTheme="minorBidi" w:cstheme="minorBidi"/>
+              </w:rPr>
+              <w:t>Edit in purpose and update the project time line and the risk sheet</w:t>
+            </w:r>
+          </w:p>
+        </w:tc>
+      </w:tr>
+      <w:tr>
+        <w:trPr>
+          <w:trHeight w:val="248"/>
+        </w:trPr>
+        <w:tc>
+          <w:tcPr>
+            <w:tcW w:w="1080" w:type="dxa"/>
+          </w:tcPr>
+          <w:p>
+            <w:pPr>
+              <w:pStyle w:val="Tabletext"/>
+              <w:jc w:val="center"/>
+              <w:rPr>
+                <w:rFonts w:asciiTheme="minorBidi" w:hAnsiTheme="minorBidi" w:cstheme="minorBidi"/>
+              </w:rPr>
+            </w:pPr>
+          </w:p>
+        </w:tc>
+        <w:tc>
+          <w:tcPr>
+            <w:tcW w:w="1440" w:type="dxa"/>
           </w:tcPr>
           <w:p>
             <w:pPr>
@@ -1097,6 +1197,34 @@
         </w:tc>
         <w:tc>
           <w:tcPr>
+            <w:tcW w:w="1710" w:type="dxa"/>
+          </w:tcPr>
+          <w:p>
+            <w:pPr>
+              <w:pStyle w:val="Tabletext"/>
+              <w:jc w:val="center"/>
+              <w:rPr>
+                <w:rFonts w:asciiTheme="minorBidi" w:hAnsiTheme="minorBidi" w:cstheme="minorBidi"/>
+              </w:rPr>
+            </w:pPr>
+          </w:p>
+        </w:tc>
+        <w:tc>
+          <w:tcPr>
+            <w:tcW w:w="1530" w:type="dxa"/>
+          </w:tcPr>
+          <w:p>
+            <w:pPr>
+              <w:pStyle w:val="Tabletext"/>
+              <w:jc w:val="center"/>
+              <w:rPr>
+                <w:rFonts w:asciiTheme="minorBidi" w:hAnsiTheme="minorBidi" w:cstheme="minorBidi"/>
+              </w:rPr>
+            </w:pPr>
+          </w:p>
+        </w:tc>
+        <w:tc>
+          <w:tcPr>
             <w:tcW w:w="2520" w:type="dxa"/>
           </w:tcPr>
           <w:p>
@@ -1111,12 +1239,6 @@
         </w:tc>
       </w:tr>
       <w:tr>
-        <w:tblPrEx>
-          <w:tblCellMar>
-            <w:top w:w="0" w:type="dxa"/>
-            <w:bottom w:w="0" w:type="dxa"/>
-          </w:tblCellMar>
-        </w:tblPrEx>
         <w:trPr>
           <w:trHeight w:val="248"/>
         </w:trPr>
@@ -1205,101 +1327,6 @@
           </w:p>
         </w:tc>
       </w:tr>
-      <w:tr>
-        <w:tblPrEx>
-          <w:tblCellMar>
-            <w:top w:w="0" w:type="dxa"/>
-            <w:bottom w:w="0" w:type="dxa"/>
-          </w:tblCellMar>
-        </w:tblPrEx>
-        <w:trPr>
-          <w:trHeight w:val="248"/>
-        </w:trPr>
-        <w:tc>
-          <w:tcPr>
-            <w:tcW w:w="1080" w:type="dxa"/>
-          </w:tcPr>
-          <w:p>
-            <w:pPr>
-              <w:pStyle w:val="Tabletext"/>
-              <w:jc w:val="center"/>
-              <w:rPr>
-                <w:rFonts w:asciiTheme="minorBidi" w:hAnsiTheme="minorBidi" w:cstheme="minorBidi"/>
-              </w:rPr>
-            </w:pPr>
-          </w:p>
-        </w:tc>
-        <w:tc>
-          <w:tcPr>
-            <w:tcW w:w="1440" w:type="dxa"/>
-          </w:tcPr>
-          <w:p>
-            <w:pPr>
-              <w:pStyle w:val="Tabletext"/>
-              <w:jc w:val="center"/>
-              <w:rPr>
-                <w:rFonts w:asciiTheme="minorBidi" w:hAnsiTheme="minorBidi" w:cstheme="minorBidi"/>
-              </w:rPr>
-            </w:pPr>
-          </w:p>
-        </w:tc>
-        <w:tc>
-          <w:tcPr>
-            <w:tcW w:w="1530" w:type="dxa"/>
-          </w:tcPr>
-          <w:p>
-            <w:pPr>
-              <w:pStyle w:val="Tabletext"/>
-              <w:jc w:val="center"/>
-              <w:rPr>
-                <w:rFonts w:asciiTheme="minorBidi" w:hAnsiTheme="minorBidi" w:cstheme="minorBidi"/>
-              </w:rPr>
-            </w:pPr>
-          </w:p>
-        </w:tc>
-        <w:tc>
-          <w:tcPr>
-            <w:tcW w:w="1710" w:type="dxa"/>
-          </w:tcPr>
-          <w:p>
-            <w:pPr>
-              <w:pStyle w:val="Tabletext"/>
-              <w:jc w:val="center"/>
-              <w:rPr>
-                <w:rFonts w:asciiTheme="minorBidi" w:hAnsiTheme="minorBidi" w:cstheme="minorBidi"/>
-              </w:rPr>
-            </w:pPr>
-          </w:p>
-        </w:tc>
-        <w:tc>
-          <w:tcPr>
-            <w:tcW w:w="1530" w:type="dxa"/>
-          </w:tcPr>
-          <w:p>
-            <w:pPr>
-              <w:pStyle w:val="Tabletext"/>
-              <w:jc w:val="center"/>
-              <w:rPr>
-                <w:rFonts w:asciiTheme="minorBidi" w:hAnsiTheme="minorBidi" w:cstheme="minorBidi"/>
-              </w:rPr>
-            </w:pPr>
-          </w:p>
-        </w:tc>
-        <w:tc>
-          <w:tcPr>
-            <w:tcW w:w="2520" w:type="dxa"/>
-          </w:tcPr>
-          <w:p>
-            <w:pPr>
-              <w:pStyle w:val="Tabletext"/>
-              <w:jc w:val="center"/>
-              <w:rPr>
-                <w:rFonts w:asciiTheme="minorBidi" w:hAnsiTheme="minorBidi" w:cstheme="minorBidi"/>
-              </w:rPr>
-            </w:pPr>
-          </w:p>
-        </w:tc>
-      </w:tr>
     </w:tbl>
     <w:p>
       <w:pPr>
@@ -1307,16 +1334,6 @@
           <w:rFonts w:asciiTheme="minorBidi" w:hAnsiTheme="minorBidi" w:cstheme="minorBidi"/>
           <w:sz w:val="24"/>
           <w:szCs w:val="24"/>
-        </w:rPr>
-      </w:pPr>
-    </w:p>
-    <w:p>
-      <w:pPr>
-        <w:ind w:left="3510"/>
-        <w:rPr>
-          <w:rFonts w:asciiTheme="minorBidi" w:eastAsia="Arial" w:hAnsiTheme="minorBidi" w:cstheme="minorBidi"/>
-          <w:sz w:val="36"/>
-          <w:szCs w:val="36"/>
         </w:rPr>
       </w:pPr>
     </w:p>
@@ -1390,7 +1407,6 @@
           <w:docPartUnique/>
         </w:docPartObj>
       </w:sdtPr>
-      <w:sdtEndPr/>
       <w:sdtContent>
         <w:p>
           <w:pPr>
@@ -1763,15 +1779,7 @@
               <w:smallCaps/>
               <w:color w:val="000000"/>
             </w:rPr>
-            <w:t xml:space="preserve">               </w:t>
-          </w:r>
-          <w:r>
-            <w:rPr>
-              <w:rFonts w:asciiTheme="minorBidi" w:eastAsia="Arial" w:hAnsiTheme="minorBidi" w:cstheme="minorBidi"/>
-              <w:smallCaps/>
-              <w:color w:val="000000"/>
-            </w:rPr>
-            <w:t>3.</w:t>
+            <w:t xml:space="preserve">               3.</w:t>
           </w:r>
           <w:r>
             <w:rPr>
@@ -1954,9 +1962,8 @@
             </w:tabs>
             <w:rPr>
               <w:rFonts w:asciiTheme="minorBidi" w:eastAsia="Arial" w:hAnsiTheme="minorBidi" w:cstheme="minorBidi"/>
+              <w:smallCaps/>
               <w:color w:val="000000"/>
-              <w:sz w:val="24"/>
-              <w:szCs w:val="24"/>
             </w:rPr>
           </w:pPr>
           <w:r>
@@ -1965,62 +1972,7 @@
               <w:smallCaps/>
               <w:color w:val="000000"/>
             </w:rPr>
-            <w:t xml:space="preserve">      </w:t>
-          </w:r>
-          <w:r>
-            <w:rPr>
-              <w:rFonts w:asciiTheme="minorBidi" w:eastAsia="Arial" w:hAnsiTheme="minorBidi" w:cstheme="minorBidi"/>
-              <w:b/>
-              <w:smallCaps/>
-              <w:color w:val="000000"/>
-            </w:rPr>
-            <w:t>4. ASSUMPTIONS</w:t>
-          </w:r>
-          <w:r>
-            <w:rPr>
-              <w:rFonts w:asciiTheme="minorBidi" w:eastAsia="Arial" w:hAnsiTheme="minorBidi" w:cstheme="minorBidi"/>
-              <w:b/>
-              <w:smallCaps/>
-              <w:color w:val="000000"/>
-            </w:rPr>
-            <w:tab/>
-          </w:r>
-          <w:r>
-            <w:rPr>
-              <w:rFonts w:asciiTheme="minorBidi" w:eastAsia="Arial" w:hAnsiTheme="minorBidi" w:cstheme="minorBidi"/>
-              <w:b/>
-              <w:smallCaps/>
-              <w:color w:val="000000"/>
-            </w:rPr>
-            <w:t>6</w:t>
-          </w:r>
-        </w:p>
-        <w:p>
-          <w:pPr>
-            <w:pBdr>
-              <w:top w:val="nil"/>
-              <w:left w:val="nil"/>
-              <w:bottom w:val="nil"/>
-              <w:right w:val="nil"/>
-              <w:between w:val="nil"/>
-            </w:pBdr>
-            <w:tabs>
-              <w:tab w:val="right" w:pos="10080"/>
-            </w:tabs>
-            <w:rPr>
-              <w:rFonts w:asciiTheme="minorBidi" w:eastAsia="Arial" w:hAnsiTheme="minorBidi" w:cstheme="minorBidi"/>
-              <w:color w:val="000000"/>
-              <w:sz w:val="24"/>
-              <w:szCs w:val="24"/>
-            </w:rPr>
-          </w:pPr>
-          <w:r>
-            <w:rPr>
-              <w:rFonts w:asciiTheme="minorBidi" w:eastAsia="Arial" w:hAnsiTheme="minorBidi" w:cstheme="minorBidi"/>
-              <w:smallCaps/>
-              <w:color w:val="000000"/>
-            </w:rPr>
-            <w:t xml:space="preserve">               4.1 Project Assumptions</w:t>
+            <w:t xml:space="preserve">     </w:t>
           </w:r>
           <w:r>
             <w:rPr>
@@ -2059,7 +2011,7 @@
               <w:smallCaps/>
               <w:color w:val="000000"/>
             </w:rPr>
-            <w:t xml:space="preserve">      5. CONSTRAINTS</w:t>
+            <w:t xml:space="preserve">      4</w:t>
           </w:r>
           <w:r>
             <w:rPr>
@@ -2068,8 +2020,25 @@
               <w:smallCaps/>
               <w:color w:val="000000"/>
             </w:rPr>
+            <w:t>. CONSTRAINTS</w:t>
+          </w:r>
+          <w:r>
+            <w:rPr>
+              <w:rFonts w:asciiTheme="minorBidi" w:eastAsia="Arial" w:hAnsiTheme="minorBidi" w:cstheme="minorBidi"/>
+              <w:b/>
+              <w:smallCaps/>
+              <w:color w:val="000000"/>
+            </w:rPr>
             <w:tab/>
-            <w:t>5</w:t>
+          </w:r>
+          <w:r>
+            <w:rPr>
+              <w:rFonts w:asciiTheme="minorBidi" w:eastAsia="Arial" w:hAnsiTheme="minorBidi" w:cstheme="minorBidi"/>
+              <w:b/>
+              <w:smallCaps/>
+              <w:color w:val="000000"/>
+            </w:rPr>
+            <w:t>6</w:t>
           </w:r>
         </w:p>
         <w:p>
@@ -2097,7 +2066,7 @@
               <w:smallCaps/>
               <w:color w:val="000000"/>
             </w:rPr>
-            <w:t xml:space="preserve">             5.1 Project Constraints</w:t>
+            <w:t xml:space="preserve">             4</w:t>
           </w:r>
           <w:r>
             <w:rPr>
@@ -2105,8 +2074,23 @@
               <w:smallCaps/>
               <w:color w:val="000000"/>
             </w:rPr>
+            <w:t>.1 Project Constraints</w:t>
+          </w:r>
+          <w:r>
+            <w:rPr>
+              <w:rFonts w:asciiTheme="minorBidi" w:eastAsia="Arial" w:hAnsiTheme="minorBidi" w:cstheme="minorBidi"/>
+              <w:smallCaps/>
+              <w:color w:val="000000"/>
+            </w:rPr>
             <w:tab/>
-            <w:t>5</w:t>
+          </w:r>
+          <w:r>
+            <w:rPr>
+              <w:rFonts w:asciiTheme="minorBidi" w:eastAsia="Arial" w:hAnsiTheme="minorBidi" w:cstheme="minorBidi"/>
+              <w:smallCaps/>
+              <w:color w:val="000000"/>
+            </w:rPr>
+            <w:t>6</w:t>
           </w:r>
         </w:p>
         <w:p>
@@ -2136,7 +2120,16 @@
               <w:smallCaps/>
               <w:color w:val="000000"/>
             </w:rPr>
-            <w:t xml:space="preserve">       6. PROJECT MANAGEMENT APPROACH</w:t>
+            <w:t xml:space="preserve">       5</w:t>
+          </w:r>
+          <w:r>
+            <w:rPr>
+              <w:rFonts w:asciiTheme="minorBidi" w:eastAsia="Arial" w:hAnsiTheme="minorBidi" w:cstheme="minorBidi"/>
+              <w:b/>
+              <w:smallCaps/>
+              <w:color w:val="000000"/>
+            </w:rPr>
+            <w:t>. PROJECT MANAGEMENT APPROACH</w:t>
           </w:r>
           <w:r>
             <w:rPr>
@@ -2174,7 +2167,7 @@
               <w:smallCaps/>
               <w:color w:val="000000"/>
             </w:rPr>
-            <w:t xml:space="preserve">           6.1 Project Timeline</w:t>
+            <w:t xml:space="preserve">           5</w:t>
           </w:r>
           <w:r>
             <w:rPr>
@@ -2182,36 +2175,7 @@
               <w:smallCaps/>
               <w:color w:val="000000"/>
             </w:rPr>
-            <w:tab/>
-            <w:t>6</w:t>
-          </w:r>
-        </w:p>
-        <w:p>
-          <w:pPr>
-            <w:pBdr>
-              <w:top w:val="nil"/>
-              <w:left w:val="nil"/>
-              <w:bottom w:val="nil"/>
-              <w:right w:val="nil"/>
-              <w:between w:val="nil"/>
-            </w:pBdr>
-            <w:tabs>
-              <w:tab w:val="right" w:pos="10080"/>
-            </w:tabs>
-            <w:rPr>
-              <w:rFonts w:asciiTheme="minorBidi" w:eastAsia="Arial" w:hAnsiTheme="minorBidi" w:cstheme="minorBidi"/>
-              <w:color w:val="000000"/>
-              <w:sz w:val="24"/>
-              <w:szCs w:val="24"/>
-            </w:rPr>
-          </w:pPr>
-          <w:r>
-            <w:rPr>
-              <w:rFonts w:asciiTheme="minorBidi" w:eastAsia="Arial" w:hAnsiTheme="minorBidi" w:cstheme="minorBidi"/>
-              <w:smallCaps/>
-              <w:color w:val="000000"/>
-            </w:rPr>
-            <w:t xml:space="preserve">           6.2 Project Roles and Responsibilities</w:t>
+            <w:t>.1 Project Timeline</w:t>
           </w:r>
           <w:r>
             <w:rPr>
@@ -2244,17 +2208,26 @@
             </w:tabs>
             <w:rPr>
               <w:rFonts w:asciiTheme="minorBidi" w:eastAsia="Arial" w:hAnsiTheme="minorBidi" w:cstheme="minorBidi"/>
+              <w:color w:val="000000"/>
+              <w:sz w:val="24"/>
+              <w:szCs w:val="24"/>
+            </w:rPr>
+          </w:pPr>
+          <w:r>
+            <w:rPr>
+              <w:rFonts w:asciiTheme="minorBidi" w:eastAsia="Arial" w:hAnsiTheme="minorBidi" w:cstheme="minorBidi"/>
               <w:smallCaps/>
               <w:color w:val="000000"/>
             </w:rPr>
-          </w:pPr>
+            <w:t xml:space="preserve">           5</w:t>
+          </w:r>
           <w:r>
             <w:rPr>
               <w:rFonts w:asciiTheme="minorBidi" w:eastAsia="Arial" w:hAnsiTheme="minorBidi" w:cstheme="minorBidi"/>
               <w:smallCaps/>
               <w:color w:val="000000"/>
             </w:rPr>
-            <w:t xml:space="preserve">           6.3 Issue Management                                                                                                                                                      </w:t>
+            <w:t>.2 Project Roles and Responsibilities</w:t>
           </w:r>
           <w:r>
             <w:rPr>
@@ -2262,50 +2235,7 @@
               <w:smallCaps/>
               <w:color w:val="000000"/>
             </w:rPr>
-            <w:t>6</w:t>
-          </w:r>
-        </w:p>
-        <w:p>
-          <w:pPr>
-            <w:pBdr>
-              <w:top w:val="nil"/>
-              <w:left w:val="nil"/>
-              <w:bottom w:val="nil"/>
-              <w:right w:val="nil"/>
-              <w:between w:val="nil"/>
-            </w:pBdr>
-            <w:tabs>
-              <w:tab w:val="right" w:pos="10080"/>
-            </w:tabs>
-            <w:rPr>
-              <w:rFonts w:asciiTheme="minorBidi" w:eastAsia="Arial" w:hAnsiTheme="minorBidi" w:cstheme="minorBidi"/>
-              <w:smallCaps/>
-              <w:color w:val="000000"/>
-            </w:rPr>
-          </w:pPr>
-          <w:r>
-            <w:rPr>
-              <w:rFonts w:asciiTheme="minorBidi" w:eastAsia="Arial" w:hAnsiTheme="minorBidi" w:cstheme="minorBidi"/>
-              <w:smallCaps/>
-              <w:color w:val="000000"/>
-            </w:rPr>
-            <w:t xml:space="preserve">           6.4 Configuration Management </w:t>
-          </w:r>
-          <w:r>
-            <w:rPr>
-              <w:rFonts w:asciiTheme="minorBidi" w:eastAsia="Arial" w:hAnsiTheme="minorBidi" w:cstheme="minorBidi"/>
-              <w:smallCaps/>
-              <w:color w:val="000000"/>
-            </w:rPr>
-            <w:t xml:space="preserve">                                                                                                                                </w:t>
-          </w:r>
-          <w:r>
-            <w:rPr>
-              <w:rFonts w:asciiTheme="minorBidi" w:eastAsia="Arial" w:hAnsiTheme="minorBidi" w:cstheme="minorBidi"/>
-              <w:smallCaps/>
-              <w:color w:val="000000"/>
-            </w:rPr>
-            <w:t xml:space="preserve"> </w:t>
+            <w:tab/>
           </w:r>
           <w:r>
             <w:rPr>
@@ -2340,7 +2270,7 @@
               <w:smallCaps/>
               <w:color w:val="000000"/>
             </w:rPr>
-            <w:t xml:space="preserve">                           </w:t>
+            <w:t xml:space="preserve">           5</w:t>
           </w:r>
           <w:r>
             <w:rPr>
@@ -2348,7 +2278,15 @@
               <w:smallCaps/>
               <w:color w:val="000000"/>
             </w:rPr>
-            <w:t>6.4.1 Introduction                                                                                                                                             7</w:t>
+            <w:t xml:space="preserve">.3 Issue Management                                                                                                                                                     </w:t>
+          </w:r>
+          <w:r>
+            <w:rPr>
+              <w:rFonts w:asciiTheme="minorBidi" w:eastAsia="Arial" w:hAnsiTheme="minorBidi" w:cstheme="minorBidi"/>
+              <w:smallCaps/>
+              <w:color w:val="000000"/>
+            </w:rPr>
+            <w:t>8</w:t>
           </w:r>
         </w:p>
         <w:p>
@@ -2375,7 +2313,39 @@
               <w:smallCaps/>
               <w:color w:val="000000"/>
             </w:rPr>
-            <w:t xml:space="preserve">                           6.4.2 Objective                                                                                                                                                   8</w:t>
+            <w:t xml:space="preserve">           5</w:t>
+          </w:r>
+          <w:r>
+            <w:rPr>
+              <w:rFonts w:asciiTheme="minorBidi" w:eastAsia="Arial" w:hAnsiTheme="minorBidi" w:cstheme="minorBidi"/>
+              <w:smallCaps/>
+              <w:color w:val="000000"/>
+            </w:rPr>
+            <w:t xml:space="preserve">.4 Configuration Management </w:t>
+          </w:r>
+          <w:r>
+            <w:rPr>
+              <w:rFonts w:asciiTheme="minorBidi" w:eastAsia="Arial" w:hAnsiTheme="minorBidi" w:cstheme="minorBidi"/>
+              <w:smallCaps/>
+              <w:color w:val="000000"/>
+            </w:rPr>
+            <w:t xml:space="preserve">                                                                                                                                </w:t>
+          </w:r>
+          <w:r>
+            <w:rPr>
+              <w:rFonts w:asciiTheme="minorBidi" w:eastAsia="Arial" w:hAnsiTheme="minorBidi" w:cstheme="minorBidi"/>
+              <w:smallCaps/>
+              <w:color w:val="000000"/>
+            </w:rPr>
+            <w:t xml:space="preserve"> </w:t>
+          </w:r>
+          <w:r>
+            <w:rPr>
+              <w:rFonts w:asciiTheme="minorBidi" w:eastAsia="Arial" w:hAnsiTheme="minorBidi" w:cstheme="minorBidi"/>
+              <w:smallCaps/>
+              <w:color w:val="000000"/>
+            </w:rPr>
+            <w:t>8</w:t>
           </w:r>
         </w:p>
         <w:p>
@@ -2402,7 +2372,69 @@
               <w:smallCaps/>
               <w:color w:val="000000"/>
             </w:rPr>
-            <w:t xml:space="preserve">                           6.4.3 Used CM Tool</w:t>
+            <w:t xml:space="preserve">                           </w:t>
+          </w:r>
+          <w:r>
+            <w:rPr>
+              <w:rFonts w:asciiTheme="minorBidi" w:eastAsia="Arial" w:hAnsiTheme="minorBidi" w:cstheme="minorBidi"/>
+              <w:smallCaps/>
+              <w:color w:val="000000"/>
+            </w:rPr>
+            <w:t>5.4.1 Introduction                                                                                                                                             8</w:t>
+          </w:r>
+        </w:p>
+        <w:p>
+          <w:pPr>
+            <w:pBdr>
+              <w:top w:val="nil"/>
+              <w:left w:val="nil"/>
+              <w:bottom w:val="nil"/>
+              <w:right w:val="nil"/>
+              <w:between w:val="nil"/>
+            </w:pBdr>
+            <w:tabs>
+              <w:tab w:val="right" w:pos="10080"/>
+            </w:tabs>
+            <w:rPr>
+              <w:rFonts w:asciiTheme="minorBidi" w:eastAsia="Arial" w:hAnsiTheme="minorBidi" w:cstheme="minorBidi"/>
+              <w:smallCaps/>
+              <w:color w:val="000000"/>
+            </w:rPr>
+          </w:pPr>
+          <w:r>
+            <w:rPr>
+              <w:rFonts w:asciiTheme="minorBidi" w:eastAsia="Arial" w:hAnsiTheme="minorBidi" w:cstheme="minorBidi"/>
+              <w:smallCaps/>
+              <w:color w:val="000000"/>
+            </w:rPr>
+            <w:t xml:space="preserve">                           5.4.2 Objective                                                                                                                                                   8</w:t>
+          </w:r>
+        </w:p>
+        <w:p>
+          <w:pPr>
+            <w:pBdr>
+              <w:top w:val="nil"/>
+              <w:left w:val="nil"/>
+              <w:bottom w:val="nil"/>
+              <w:right w:val="nil"/>
+              <w:between w:val="nil"/>
+            </w:pBdr>
+            <w:tabs>
+              <w:tab w:val="right" w:pos="10080"/>
+            </w:tabs>
+            <w:rPr>
+              <w:rFonts w:asciiTheme="minorBidi" w:eastAsia="Arial" w:hAnsiTheme="minorBidi" w:cstheme="minorBidi"/>
+              <w:smallCaps/>
+              <w:color w:val="000000"/>
+            </w:rPr>
+          </w:pPr>
+          <w:r>
+            <w:rPr>
+              <w:rFonts w:asciiTheme="minorBidi" w:eastAsia="Arial" w:hAnsiTheme="minorBidi" w:cstheme="minorBidi"/>
+              <w:smallCaps/>
+              <w:color w:val="000000"/>
+            </w:rPr>
+            <w:t xml:space="preserve">                           5.4.3 Used CM Tool</w:t>
           </w:r>
           <w:r>
             <w:rPr>
@@ -2473,7 +2505,7 @@
               <w:smallCaps/>
               <w:color w:val="000000"/>
             </w:rPr>
-            <w:t xml:space="preserve">       7. COMMUNICATION PLAN                                                                                                                                              </w:t>
+            <w:t xml:space="preserve">       6</w:t>
           </w:r>
           <w:r>
             <w:rPr>
@@ -2483,7 +2515,17 @@
               <w:smallCaps/>
               <w:color w:val="000000"/>
             </w:rPr>
-            <w:t>8</w:t>
+            <w:t xml:space="preserve">. COMMUNICATION PLAN                                                                                                                                              </w:t>
+          </w:r>
+          <w:r>
+            <w:rPr>
+              <w:rFonts w:asciiTheme="minorBidi" w:eastAsia="Arial" w:hAnsiTheme="minorBidi" w:cstheme="minorBidi"/>
+              <w:b/>
+              <w:bCs/>
+              <w:smallCaps/>
+              <w:color w:val="000000"/>
+            </w:rPr>
+            <w:t>9</w:t>
           </w:r>
         </w:p>
         <w:p>
@@ -2510,7 +2552,15 @@
               <w:smallCaps/>
               <w:color w:val="000000"/>
             </w:rPr>
-            <w:t xml:space="preserve">           7.1 </w:t>
+            <w:t xml:space="preserve">           6</w:t>
+          </w:r>
+          <w:r>
+            <w:rPr>
+              <w:rFonts w:asciiTheme="minorBidi" w:eastAsia="Arial" w:hAnsiTheme="minorBidi" w:cstheme="minorBidi"/>
+              <w:smallCaps/>
+              <w:color w:val="000000"/>
+            </w:rPr>
+            <w:t xml:space="preserve">.1 </w:t>
           </w:r>
           <w:r>
             <w:rPr>
@@ -2522,7 +2572,7 @@
             <w:rPr>
               <w:rFonts w:asciiTheme="minorBidi" w:hAnsiTheme="minorBidi" w:cstheme="minorBidi"/>
             </w:rPr>
-            <w:t>8</w:t>
+            <w:t>9</w:t>
           </w:r>
         </w:p>
         <w:p>
@@ -2547,7 +2597,15 @@
               <w:smallCaps/>
               <w:color w:val="000000"/>
             </w:rPr>
-            <w:t xml:space="preserve">           7.2 </w:t>
+            <w:t xml:space="preserve">           6</w:t>
+          </w:r>
+          <w:r>
+            <w:rPr>
+              <w:rFonts w:asciiTheme="minorBidi" w:eastAsia="Arial" w:hAnsiTheme="minorBidi" w:cstheme="minorBidi"/>
+              <w:smallCaps/>
+              <w:color w:val="000000"/>
+            </w:rPr>
+            <w:t xml:space="preserve">.2 </w:t>
           </w:r>
           <w:r>
             <w:rPr>
@@ -2589,7 +2647,16 @@
               <w:smallCaps/>
               <w:color w:val="000000"/>
             </w:rPr>
-            <w:t xml:space="preserve">      8. APPROVALS</w:t>
+            <w:t xml:space="preserve">      7</w:t>
+          </w:r>
+          <w:r>
+            <w:rPr>
+              <w:rFonts w:asciiTheme="minorBidi" w:eastAsia="Arial" w:hAnsiTheme="minorBidi" w:cstheme="minorBidi"/>
+              <w:b/>
+              <w:smallCaps/>
+              <w:color w:val="000000"/>
+            </w:rPr>
+            <w:t>. APPROVALS</w:t>
           </w:r>
           <w:r>
             <w:rPr>
@@ -2652,8 +2719,6 @@
             </w:rPr>
             <w:t>10</w:t>
           </w:r>
-          <w:bookmarkStart w:id="0" w:name="_GoBack"/>
-          <w:bookmarkEnd w:id="0"/>
         </w:p>
         <w:p>
           <w:pPr>
@@ -2810,6 +2875,12 @@
           <w:footerReference w:type="default" r:id="rId8"/>
           <w:pgSz w:w="12240" w:h="15840"/>
           <w:pgMar w:top="720" w:right="1440" w:bottom="720" w:left="1440" w:header="720" w:footer="932" w:gutter="0"/>
+          <w:pgBorders w:offsetFrom="page">
+            <w:top w:val="single" w:sz="8" w:space="24" w:color="auto"/>
+            <w:left w:val="single" w:sz="8" w:space="24" w:color="auto"/>
+            <w:bottom w:val="single" w:sz="8" w:space="24" w:color="auto"/>
+            <w:right w:val="single" w:sz="8" w:space="24" w:color="auto"/>
+          </w:pgBorders>
           <w:pgNumType w:start="0"/>
           <w:cols w:space="720"/>
           <w:titlePg/>
@@ -2922,6 +2993,7 @@
           <w:sz w:val="28"/>
           <w:szCs w:val="28"/>
         </w:rPr>
+        <w:lastRenderedPageBreak/>
         <w:t>1 INTRODUCTION</w:t>
       </w:r>
     </w:p>
@@ -3007,15 +3079,7 @@
           <w:sz w:val="24"/>
           <w:szCs w:val="24"/>
         </w:rPr>
-        <w:t>Learning Hub</w:t>
-      </w:r>
-      <w:r>
-        <w:rPr>
-          <w:rFonts w:asciiTheme="minorBidi" w:hAnsiTheme="minorBidi" w:cstheme="minorBidi"/>
-          <w:sz w:val="24"/>
-          <w:szCs w:val="24"/>
-        </w:rPr>
-        <w:t xml:space="preserve"> </w:t>
+        <w:t xml:space="preserve">Learning Hub </w:t>
       </w:r>
       <w:r>
         <w:rPr>
@@ -3031,11 +3095,19 @@
           <w:sz w:val="24"/>
           <w:szCs w:val="24"/>
         </w:rPr>
-        <w:t>allow</w:t>
-      </w:r>
-      <w:r>
-        <w:rPr>
-          <w:rFonts w:asciiTheme="minorBidi" w:hAnsiTheme="minorBidi" w:cstheme="minorBidi"/>
+        <w:t>allows people to learn for personal accomplishment or to earn a professional degree</w:t>
+      </w:r>
+      <w:r>
+        <w:rPr>
+          <w:rFonts w:asciiTheme="minorBidi" w:eastAsia="Arial" w:hAnsiTheme="minorBidi" w:cstheme="minorBidi"/>
+          <w:sz w:val="24"/>
+          <w:szCs w:val="24"/>
+        </w:rPr>
+        <w:t xml:space="preserve"> by exploring and receiving knowledge in different categories, users also can share their knowledge, and they can publish article</w:t>
+      </w:r>
+      <w:r>
+        <w:rPr>
+          <w:rFonts w:asciiTheme="minorBidi" w:eastAsia="Arial" w:hAnsiTheme="minorBidi" w:cstheme="minorBidi"/>
           <w:sz w:val="24"/>
           <w:szCs w:val="24"/>
         </w:rPr>
@@ -3043,27 +3115,11 @@
       </w:r>
       <w:r>
         <w:rPr>
-          <w:rFonts w:asciiTheme="minorBidi" w:hAnsiTheme="minorBidi" w:cstheme="minorBidi"/>
-          <w:sz w:val="24"/>
-          <w:szCs w:val="24"/>
-        </w:rPr>
-        <w:t xml:space="preserve"> people to learn for personal accomplishment or to earn a professional degree</w:t>
-      </w:r>
-      <w:r>
-        <w:rPr>
-          <w:rFonts w:asciiTheme="minorBidi" w:eastAsia="Arial" w:hAnsiTheme="minorBidi" w:cstheme="minorBidi"/>
-          <w:sz w:val="24"/>
-          <w:szCs w:val="24"/>
-        </w:rPr>
-        <w:t xml:space="preserve"> by exploring and receiving</w:t>
-      </w:r>
-      <w:r>
-        <w:rPr>
-          <w:rFonts w:asciiTheme="minorBidi" w:eastAsia="Arial" w:hAnsiTheme="minorBidi" w:cstheme="minorBidi"/>
-          <w:sz w:val="24"/>
-          <w:szCs w:val="24"/>
-        </w:rPr>
-        <w:t xml:space="preserve"> knowledge in different categories, users also can share their knowledge, and they can publish article</w:t>
+          <w:rFonts w:asciiTheme="minorBidi" w:eastAsia="Arial" w:hAnsiTheme="minorBidi" w:cstheme="minorBidi"/>
+          <w:sz w:val="24"/>
+          <w:szCs w:val="24"/>
+        </w:rPr>
+        <w:t>, upload video</w:t>
       </w:r>
       <w:r>
         <w:rPr>
@@ -3079,22 +3135,6 @@
           <w:sz w:val="24"/>
           <w:szCs w:val="24"/>
         </w:rPr>
-        <w:t>, upload video</w:t>
-      </w:r>
-      <w:r>
-        <w:rPr>
-          <w:rFonts w:asciiTheme="minorBidi" w:eastAsia="Arial" w:hAnsiTheme="minorBidi" w:cstheme="minorBidi"/>
-          <w:sz w:val="24"/>
-          <w:szCs w:val="24"/>
-        </w:rPr>
-        <w:t>s</w:t>
-      </w:r>
-      <w:r>
-        <w:rPr>
-          <w:rFonts w:asciiTheme="minorBidi" w:eastAsia="Arial" w:hAnsiTheme="minorBidi" w:cstheme="minorBidi"/>
-          <w:sz w:val="24"/>
-          <w:szCs w:val="24"/>
-        </w:rPr>
         <w:t xml:space="preserve"> and record voice</w:t>
       </w:r>
       <w:r>
@@ -3103,23 +3143,25 @@
           <w:sz w:val="24"/>
           <w:szCs w:val="24"/>
         </w:rPr>
-        <w:t xml:space="preserve">, without physically attending a traditional university or academic setting. Applied for all levels of schooling from grade school to graduate degrees, </w:t>
-      </w:r>
-      <w:r>
-        <w:rPr>
-          <w:rFonts w:asciiTheme="minorBidi" w:hAnsiTheme="minorBidi" w:cstheme="minorBidi"/>
-          <w:sz w:val="24"/>
-          <w:szCs w:val="24"/>
-        </w:rPr>
-        <w:t xml:space="preserve">learning Hub </w:t>
-      </w:r>
-      <w:r>
-        <w:rPr>
-          <w:rFonts w:asciiTheme="minorBidi" w:hAnsiTheme="minorBidi" w:cstheme="minorBidi"/>
-          <w:sz w:val="24"/>
-          <w:szCs w:val="24"/>
-        </w:rPr>
-        <w:t>is versatile enough to accommodate all learning styles.</w:t>
+        <w:t xml:space="preserve">, without physically attending a traditional university or academic setting. </w:t>
+      </w:r>
+      <w:proofErr w:type="gramStart"/>
+      <w:r>
+        <w:rPr>
+          <w:rFonts w:asciiTheme="minorBidi" w:hAnsiTheme="minorBidi" w:cstheme="minorBidi"/>
+          <w:sz w:val="24"/>
+          <w:szCs w:val="24"/>
+        </w:rPr>
+        <w:t>learning</w:t>
+      </w:r>
+      <w:proofErr w:type="gramEnd"/>
+      <w:r>
+        <w:rPr>
+          <w:rFonts w:asciiTheme="minorBidi" w:hAnsiTheme="minorBidi" w:cstheme="minorBidi"/>
+          <w:sz w:val="24"/>
+          <w:szCs w:val="24"/>
+        </w:rPr>
+        <w:t xml:space="preserve"> Hub is versatile enough to accommodate all learning styles.</w:t>
       </w:r>
     </w:p>
     <w:p>
@@ -3501,7 +3543,7 @@
           <w:sz w:val="24"/>
           <w:szCs w:val="24"/>
         </w:rPr>
-        <w:t>represents</w:t>
+        <w:t>represents an innovative shift in the field of learning, providing rapid access to specific knowledge and information. It offers online instruction that can be delivered anytime and anywhere through a wide range of electronic learning solutions such as</w:t>
       </w:r>
       <w:r>
         <w:rPr>
@@ -3510,7 +3552,7 @@
           <w:sz w:val="24"/>
           <w:szCs w:val="24"/>
         </w:rPr>
-        <w:t xml:space="preserve"> an innovative shift in the field of learning, providing rapid access to specific knowledge and information. It offers online instruction that can be delivered anytime and anywhere through a wide range of electronic learning solutions such as</w:t>
+        <w:t xml:space="preserve"> </w:t>
       </w:r>
       <w:r>
         <w:rPr>
@@ -3519,7 +3561,7 @@
           <w:sz w:val="24"/>
           <w:szCs w:val="24"/>
         </w:rPr>
-        <w:t xml:space="preserve"> </w:t>
+        <w:t xml:space="preserve">video and audio streaming, and </w:t>
       </w:r>
       <w:r>
         <w:rPr>
@@ -3528,7 +3570,7 @@
           <w:sz w:val="24"/>
           <w:szCs w:val="24"/>
         </w:rPr>
-        <w:t xml:space="preserve">video and audio streaming, and </w:t>
+        <w:t>reading articles</w:t>
       </w:r>
       <w:r>
         <w:rPr>
@@ -3537,7 +3579,7 @@
           <w:sz w:val="24"/>
           <w:szCs w:val="24"/>
         </w:rPr>
-        <w:t>reading articles</w:t>
+        <w:t xml:space="preserve">. </w:t>
       </w:r>
       <w:r>
         <w:rPr>
@@ -3546,7 +3588,7 @@
           <w:sz w:val="24"/>
           <w:szCs w:val="24"/>
         </w:rPr>
-        <w:t xml:space="preserve">. </w:t>
+        <w:t xml:space="preserve">Learn Hub </w:t>
       </w:r>
       <w:r>
         <w:rPr>
@@ -3555,21 +3597,9 @@
           <w:sz w:val="24"/>
           <w:szCs w:val="24"/>
         </w:rPr>
-        <w:t xml:space="preserve">Learn Hub </w:t>
-      </w:r>
-      <w:r>
-        <w:rPr>
-          <w:rStyle w:val="a0"/>
-          <w:rFonts w:asciiTheme="minorBidi" w:hAnsiTheme="minorBidi" w:cstheme="minorBidi"/>
-          <w:sz w:val="24"/>
-          <w:szCs w:val="24"/>
-        </w:rPr>
         <w:t>enables individuals to transcend distance and other individual’s gaps by providing a cohesive virtual learning environment.</w:t>
       </w:r>
       <w:r>
-        <w:rPr>
-          <w:rStyle w:val="Title"/>
-        </w:rPr>
         <w:t xml:space="preserve"> </w:t>
       </w:r>
       <w:r>
@@ -3691,7 +3721,6 @@
           <w:sz w:val="28"/>
           <w:szCs w:val="28"/>
         </w:rPr>
-        <w:lastRenderedPageBreak/>
         <w:t>3 SCOPE</w:t>
       </w:r>
     </w:p>
@@ -3790,12 +3819,6 @@
         <w:gridCol w:w="4950"/>
       </w:tblGrid>
       <w:tr>
-        <w:tblPrEx>
-          <w:tblCellMar>
-            <w:top w:w="0" w:type="dxa"/>
-            <w:bottom w:w="0" w:type="dxa"/>
-          </w:tblCellMar>
-        </w:tblPrEx>
         <w:trPr>
           <w:trHeight w:val="569"/>
         </w:trPr>
@@ -3859,12 +3882,6 @@
         </w:tc>
       </w:tr>
       <w:tr>
-        <w:tblPrEx>
-          <w:tblCellMar>
-            <w:top w:w="0" w:type="dxa"/>
-            <w:bottom w:w="0" w:type="dxa"/>
-          </w:tblCellMar>
-        </w:tblPrEx>
         <w:trPr>
           <w:trHeight w:val="536"/>
         </w:trPr>
@@ -3966,12 +3983,6 @@
         </w:tc>
       </w:tr>
       <w:tr>
-        <w:tblPrEx>
-          <w:tblCellMar>
-            <w:top w:w="0" w:type="dxa"/>
-            <w:bottom w:w="0" w:type="dxa"/>
-          </w:tblCellMar>
-        </w:tblPrEx>
         <w:trPr>
           <w:trHeight w:val="251"/>
         </w:trPr>
@@ -4002,16 +4013,7 @@
                 <w:sz w:val="24"/>
                 <w:szCs w:val="24"/>
               </w:rPr>
-              <w:t>W</w:t>
-            </w:r>
-            <w:r>
-              <w:rPr>
-                <w:rFonts w:asciiTheme="minorBidi" w:eastAsia="Arial" w:hAnsiTheme="minorBidi" w:cstheme="minorBidi"/>
-                <w:color w:val="000000"/>
-                <w:sz w:val="24"/>
-                <w:szCs w:val="24"/>
-              </w:rPr>
-              <w:t xml:space="preserve">eb application  based on </w:t>
+              <w:t xml:space="preserve">Web application  based on </w:t>
             </w:r>
             <w:r>
               <w:rPr>
@@ -4068,12 +4070,6 @@
         </w:tc>
       </w:tr>
       <w:tr>
-        <w:tblPrEx>
-          <w:tblCellMar>
-            <w:top w:w="0" w:type="dxa"/>
-            <w:bottom w:w="0" w:type="dxa"/>
-          </w:tblCellMar>
-        </w:tblPrEx>
         <w:trPr>
           <w:trHeight w:val="267"/>
         </w:trPr>
@@ -4143,12 +4139,6 @@
         </w:tc>
       </w:tr>
       <w:tr>
-        <w:tblPrEx>
-          <w:tblCellMar>
-            <w:top w:w="0" w:type="dxa"/>
-            <w:bottom w:w="0" w:type="dxa"/>
-          </w:tblCellMar>
-        </w:tblPrEx>
         <w:trPr>
           <w:trHeight w:val="267"/>
         </w:trPr>
@@ -4179,16 +4169,7 @@
                 <w:sz w:val="24"/>
                 <w:szCs w:val="24"/>
               </w:rPr>
-              <w:t>A</w:t>
-            </w:r>
-            <w:r>
-              <w:rPr>
-                <w:rFonts w:asciiTheme="minorBidi" w:eastAsia="Arial" w:hAnsiTheme="minorBidi" w:cstheme="minorBidi"/>
-                <w:color w:val="000000"/>
-                <w:sz w:val="24"/>
-                <w:szCs w:val="24"/>
-              </w:rPr>
-              <w:t xml:space="preserve">udio format must be mp3 format to be uploaded and the videos format must be mp4 only </w:t>
+              <w:t xml:space="preserve">Audio format must be mp3 format to be uploaded and the videos format must be mp4 only </w:t>
             </w:r>
           </w:p>
           <w:p>
@@ -4231,50 +4212,12 @@
                 <w:sz w:val="24"/>
                 <w:szCs w:val="24"/>
               </w:rPr>
-              <w:t>M</w:t>
-            </w:r>
-            <w:r>
-              <w:rPr>
-                <w:rFonts w:asciiTheme="minorBidi" w:hAnsiTheme="minorBidi" w:cstheme="minorBidi"/>
-                <w:sz w:val="24"/>
-                <w:szCs w:val="24"/>
-              </w:rPr>
-              <w:t xml:space="preserve">aximum size for the  </w:t>
-            </w:r>
-            <w:r>
-              <w:rPr>
-                <w:rFonts w:asciiTheme="minorBidi" w:hAnsiTheme="minorBidi" w:cstheme="minorBidi"/>
-                <w:sz w:val="24"/>
-                <w:szCs w:val="24"/>
-              </w:rPr>
-              <w:t xml:space="preserve">audio </w:t>
-            </w:r>
-            <w:r>
-              <w:rPr>
-                <w:rFonts w:asciiTheme="minorBidi" w:hAnsiTheme="minorBidi" w:cstheme="minorBidi"/>
-                <w:sz w:val="24"/>
-                <w:szCs w:val="24"/>
-              </w:rPr>
-              <w:t xml:space="preserve"> </w:t>
-            </w:r>
-            <w:r>
-              <w:rPr>
-                <w:rFonts w:asciiTheme="minorBidi" w:hAnsiTheme="minorBidi" w:cstheme="minorBidi"/>
-                <w:sz w:val="24"/>
-                <w:szCs w:val="24"/>
-              </w:rPr>
-              <w:t>file</w:t>
+              <w:t>Maximum size for the  audio  file</w:t>
             </w:r>
           </w:p>
         </w:tc>
       </w:tr>
       <w:tr>
-        <w:tblPrEx>
-          <w:tblCellMar>
-            <w:top w:w="0" w:type="dxa"/>
-            <w:bottom w:w="0" w:type="dxa"/>
-          </w:tblCellMar>
-        </w:tblPrEx>
         <w:trPr>
           <w:trHeight w:val="267"/>
         </w:trPr>
@@ -4362,50 +4305,12 @@
                 <w:sz w:val="24"/>
                 <w:szCs w:val="24"/>
               </w:rPr>
-              <w:t>M</w:t>
-            </w:r>
-            <w:r>
-              <w:rPr>
-                <w:rFonts w:asciiTheme="minorBidi" w:hAnsiTheme="minorBidi" w:cstheme="minorBidi"/>
-                <w:sz w:val="24"/>
-                <w:szCs w:val="24"/>
-              </w:rPr>
-              <w:t xml:space="preserve">aximum size for the  </w:t>
-            </w:r>
-            <w:r>
-              <w:rPr>
-                <w:rFonts w:asciiTheme="minorBidi" w:hAnsiTheme="minorBidi" w:cstheme="minorBidi"/>
-                <w:sz w:val="24"/>
-                <w:szCs w:val="24"/>
-              </w:rPr>
-              <w:t xml:space="preserve">video </w:t>
-            </w:r>
-            <w:r>
-              <w:rPr>
-                <w:rFonts w:asciiTheme="minorBidi" w:hAnsiTheme="minorBidi" w:cstheme="minorBidi"/>
-                <w:sz w:val="24"/>
-                <w:szCs w:val="24"/>
-              </w:rPr>
-              <w:t xml:space="preserve"> </w:t>
-            </w:r>
-            <w:r>
-              <w:rPr>
-                <w:rFonts w:asciiTheme="minorBidi" w:hAnsiTheme="minorBidi" w:cstheme="minorBidi"/>
-                <w:sz w:val="24"/>
-                <w:szCs w:val="24"/>
-              </w:rPr>
-              <w:t>file</w:t>
+              <w:t>Maximum size for the  video  file</w:t>
             </w:r>
           </w:p>
         </w:tc>
       </w:tr>
       <w:tr>
-        <w:tblPrEx>
-          <w:tblCellMar>
-            <w:top w:w="0" w:type="dxa"/>
-            <w:bottom w:w="0" w:type="dxa"/>
-          </w:tblCellMar>
-        </w:tblPrEx>
         <w:trPr>
           <w:trHeight w:val="267"/>
         </w:trPr>
@@ -4499,12 +4404,6 @@
         </w:tc>
       </w:tr>
       <w:tr>
-        <w:tblPrEx>
-          <w:tblCellMar>
-            <w:top w:w="0" w:type="dxa"/>
-            <w:bottom w:w="0" w:type="dxa"/>
-          </w:tblCellMar>
-        </w:tblPrEx>
         <w:trPr>
           <w:trHeight w:val="267"/>
         </w:trPr>
@@ -5301,18 +5200,13 @@
       </w:pPr>
       <w:r>
         <w:rPr>
-          <w:rFonts w:asciiTheme="minorBidi" w:eastAsia="Arial" w:hAnsiTheme="minorBidi" w:cstheme="minorBidi"/>
           <w:noProof/>
-          <w:color w:val="0000FF"/>
-          <w:sz w:val="28"/>
-          <w:szCs w:val="28"/>
-          <w:u w:val="single"/>
         </w:rPr>
         <w:drawing>
-          <wp:inline distT="0" distB="0" distL="0" distR="0" wp14:anchorId="0F053FA1" wp14:editId="5766B218">
-            <wp:extent cx="5979795" cy="3371850"/>
-            <wp:effectExtent l="0" t="0" r="1905" b="0"/>
-            <wp:docPr id="6" name="Picture 6"/>
+          <wp:inline distT="0" distB="0" distL="0" distR="0" wp14:anchorId="0F7EE58A" wp14:editId="12389A41">
+            <wp:extent cx="5943600" cy="2816225"/>
+            <wp:effectExtent l="0" t="0" r="0" b="3175"/>
+            <wp:docPr id="8" name="Picture 8"/>
             <wp:cNvGraphicFramePr>
               <a:graphicFrameLocks xmlns:a="http://schemas.openxmlformats.org/drawingml/2006/main" noChangeAspect="1"/>
             </wp:cNvGraphicFramePr>
@@ -5320,17 +5214,11 @@
               <a:graphicData uri="http://schemas.openxmlformats.org/drawingml/2006/picture">
                 <pic:pic xmlns:pic="http://schemas.openxmlformats.org/drawingml/2006/picture">
                   <pic:nvPicPr>
-                    <pic:cNvPr id="6" name="risk.png"/>
+                    <pic:cNvPr id="1" name=""/>
                     <pic:cNvPicPr/>
                   </pic:nvPicPr>
                   <pic:blipFill>
-                    <a:blip r:embed="rId9">
-                      <a:extLst>
-                        <a:ext uri="{28A0092B-C50C-407E-A947-70E740481C1C}">
-                          <a14:useLocalDpi xmlns:a14="http://schemas.microsoft.com/office/drawing/2010/main" val="0"/>
-                        </a:ext>
-                      </a:extLst>
-                    </a:blip>
+                    <a:blip r:embed="rId9"/>
                     <a:stretch>
                       <a:fillRect/>
                     </a:stretch>
@@ -5338,7 +5226,7 @@
                   <pic:spPr>
                     <a:xfrm>
                       <a:off x="0" y="0"/>
-                      <a:ext cx="6000662" cy="3383616"/>
+                      <a:ext cx="5943600" cy="2816225"/>
                     </a:xfrm>
                     <a:prstGeom prst="rect">
                       <a:avLst/>
@@ -6028,8 +5916,9 @@
           <w:sz w:val="22"/>
           <w:szCs w:val="22"/>
         </w:rPr>
+        <w:lastRenderedPageBreak/>
         <w:drawing>
-          <wp:inline distT="0" distB="0" distL="0" distR="0" wp14:anchorId="1EDFAA33" wp14:editId="05912EB0">
+          <wp:inline distT="0" distB="0" distL="0" distR="0" wp14:anchorId="20826F28" wp14:editId="46EF0635">
             <wp:extent cx="5943600" cy="7267575"/>
             <wp:effectExtent l="0" t="0" r="0" b="9525"/>
             <wp:docPr id="2" name="Picture 2" descr="https://lh4.googleusercontent.com/muss6bOZlu_beFwL7_ycYkvCrh8I5BjZ3QKOUgjLg9wUYNxF5OaHTiYQPX-8IkyO6rC7IveGyGYBgS9cxt4sD8adsbaOj-KbAQMjGYAPOzl5YiOznzJ0IpSCbMVqbakpVW3aI3em"/>
@@ -6186,7 +6075,17 @@
           <w:sz w:val="28"/>
           <w:szCs w:val="28"/>
         </w:rPr>
-        <w:t>4 ASSUMPTIONS</w:t>
+        <w:t>4</w:t>
+      </w:r>
+      <w:r>
+        <w:rPr>
+          <w:rFonts w:asciiTheme="minorBidi" w:eastAsia="Arial" w:hAnsiTheme="minorBidi" w:cstheme="minorBidi"/>
+          <w:b/>
+          <w:color w:val="000080"/>
+          <w:sz w:val="28"/>
+          <w:szCs w:val="28"/>
+        </w:rPr>
+        <w:t xml:space="preserve"> CONSTRAINTS</w:t>
       </w:r>
     </w:p>
     <w:p>
@@ -6214,7 +6113,7 @@
           <w:szCs w:val="24"/>
         </w:rPr>
       </w:pPr>
-      <w:bookmarkStart w:id="15" w:name="_17dp8vu" w:colFirst="0" w:colLast="0"/>
+      <w:bookmarkStart w:id="15" w:name="_26in1rg" w:colFirst="0" w:colLast="0"/>
       <w:bookmarkEnd w:id="15"/>
     </w:p>
     <w:p>
@@ -6247,274 +6146,17 @@
           <w:sz w:val="24"/>
           <w:szCs w:val="24"/>
         </w:rPr>
-        <w:t>4.1 Project Assumptions</w:t>
-      </w:r>
-    </w:p>
-    <w:p>
-      <w:pPr>
-        <w:pBdr>
-          <w:top w:val="nil"/>
-          <w:left w:val="nil"/>
-          <w:bottom w:val="nil"/>
-          <w:right w:val="nil"/>
-          <w:between w:val="nil"/>
-        </w:pBdr>
-        <w:rPr>
-          <w:rFonts w:asciiTheme="minorBidi" w:eastAsia="Arial" w:hAnsiTheme="minorBidi" w:cstheme="minorBidi"/>
-          <w:color w:val="000000"/>
-          <w:sz w:val="24"/>
-          <w:szCs w:val="24"/>
-        </w:rPr>
-      </w:pPr>
-    </w:p>
-    <w:p>
-      <w:pPr>
-        <w:numPr>
-          <w:ilvl w:val="0"/>
-          <w:numId w:val="2"/>
-        </w:numPr>
-        <w:pBdr>
-          <w:top w:val="nil"/>
-          <w:left w:val="nil"/>
-          <w:bottom w:val="nil"/>
-          <w:right w:val="nil"/>
-          <w:between w:val="nil"/>
-        </w:pBdr>
-        <w:rPr>
-          <w:rFonts w:asciiTheme="minorBidi" w:eastAsia="Arial" w:hAnsiTheme="minorBidi" w:cstheme="minorBidi"/>
-          <w:color w:val="000000"/>
-          <w:sz w:val="24"/>
-          <w:szCs w:val="24"/>
-        </w:rPr>
-      </w:pPr>
-      <w:r>
-        <w:rPr>
-          <w:rFonts w:asciiTheme="minorBidi" w:eastAsia="Arial" w:hAnsiTheme="minorBidi" w:cstheme="minorBidi"/>
-          <w:color w:val="000000"/>
-          <w:sz w:val="24"/>
-          <w:szCs w:val="24"/>
-        </w:rPr>
-        <w:t xml:space="preserve">The project does not have </w:t>
-      </w:r>
-      <w:r>
-        <w:rPr>
-          <w:rFonts w:asciiTheme="minorBidi" w:eastAsia="Arial" w:hAnsiTheme="minorBidi" w:cstheme="minorBidi"/>
-          <w:sz w:val="24"/>
-          <w:szCs w:val="24"/>
-        </w:rPr>
-        <w:t>DE scope.</w:t>
-      </w:r>
-    </w:p>
-    <w:p>
-      <w:pPr>
-        <w:numPr>
-          <w:ilvl w:val="0"/>
-          <w:numId w:val="2"/>
-        </w:numPr>
-        <w:pBdr>
-          <w:top w:val="nil"/>
-          <w:left w:val="nil"/>
-          <w:bottom w:val="nil"/>
-          <w:right w:val="nil"/>
-          <w:between w:val="nil"/>
-        </w:pBdr>
-        <w:rPr>
-          <w:rFonts w:asciiTheme="minorBidi" w:eastAsia="Arial" w:hAnsiTheme="minorBidi" w:cstheme="minorBidi"/>
-          <w:color w:val="000000"/>
-          <w:sz w:val="24"/>
-          <w:szCs w:val="24"/>
-        </w:rPr>
-      </w:pPr>
-      <w:r>
-        <w:rPr>
-          <w:rFonts w:asciiTheme="minorBidi" w:eastAsia="Arial" w:hAnsiTheme="minorBidi" w:cstheme="minorBidi"/>
-          <w:color w:val="000000"/>
-          <w:sz w:val="24"/>
-          <w:szCs w:val="24"/>
-        </w:rPr>
-        <w:t>The resources identified will be available upon request</w:t>
-      </w:r>
-    </w:p>
-    <w:p>
-      <w:pPr>
-        <w:numPr>
-          <w:ilvl w:val="0"/>
-          <w:numId w:val="2"/>
-        </w:numPr>
-        <w:pBdr>
-          <w:top w:val="nil"/>
-          <w:left w:val="nil"/>
-          <w:bottom w:val="nil"/>
-          <w:right w:val="nil"/>
-          <w:between w:val="nil"/>
-        </w:pBdr>
-        <w:rPr>
-          <w:rFonts w:asciiTheme="minorBidi" w:eastAsia="Arial" w:hAnsiTheme="minorBidi" w:cstheme="minorBidi"/>
-          <w:color w:val="000000"/>
-          <w:sz w:val="24"/>
-          <w:szCs w:val="24"/>
-        </w:rPr>
-      </w:pPr>
-      <w:r>
-        <w:rPr>
-          <w:rFonts w:asciiTheme="minorBidi" w:eastAsia="Arial" w:hAnsiTheme="minorBidi" w:cstheme="minorBidi"/>
-          <w:color w:val="000000"/>
-          <w:sz w:val="24"/>
-          <w:szCs w:val="24"/>
-        </w:rPr>
-        <w:t>The system can accept 10 users</w:t>
-      </w:r>
-    </w:p>
-    <w:p>
-      <w:pPr>
-        <w:numPr>
-          <w:ilvl w:val="0"/>
-          <w:numId w:val="2"/>
-        </w:numPr>
-        <w:pBdr>
-          <w:top w:val="nil"/>
-          <w:left w:val="nil"/>
-          <w:bottom w:val="nil"/>
-          <w:right w:val="nil"/>
-          <w:between w:val="nil"/>
-        </w:pBdr>
-        <w:rPr>
-          <w:rFonts w:asciiTheme="minorBidi" w:eastAsia="Arial" w:hAnsiTheme="minorBidi" w:cstheme="minorBidi"/>
-          <w:color w:val="000000"/>
-          <w:sz w:val="24"/>
-          <w:szCs w:val="24"/>
-        </w:rPr>
-      </w:pPr>
-      <w:r>
-        <w:rPr>
-          <w:rFonts w:asciiTheme="minorBidi" w:eastAsia="Arial" w:hAnsiTheme="minorBidi" w:cstheme="minorBidi"/>
-          <w:color w:val="000000"/>
-          <w:sz w:val="24"/>
-          <w:szCs w:val="24"/>
-        </w:rPr>
-        <w:t xml:space="preserve">The system have 4 categories that are displayed for the user </w:t>
-      </w:r>
-    </w:p>
-    <w:p>
-      <w:pPr>
-        <w:pBdr>
-          <w:top w:val="nil"/>
-          <w:left w:val="nil"/>
-          <w:bottom w:val="nil"/>
-          <w:right w:val="nil"/>
-          <w:between w:val="nil"/>
-        </w:pBdr>
-        <w:ind w:left="360"/>
-        <w:rPr>
-          <w:rFonts w:asciiTheme="minorBidi" w:eastAsia="Arial" w:hAnsiTheme="minorBidi" w:cstheme="minorBidi"/>
-          <w:color w:val="000000"/>
-          <w:sz w:val="24"/>
-          <w:szCs w:val="24"/>
-        </w:rPr>
-      </w:pPr>
-    </w:p>
-    <w:p>
-      <w:pPr>
-        <w:rPr>
-          <w:rFonts w:asciiTheme="minorBidi" w:eastAsia="Arial" w:hAnsiTheme="minorBidi" w:cstheme="minorBidi"/>
-          <w:sz w:val="24"/>
-          <w:szCs w:val="24"/>
-        </w:rPr>
-      </w:pPr>
-      <w:bookmarkStart w:id="16" w:name="_3rdcrjn" w:colFirst="0" w:colLast="0"/>
-      <w:bookmarkEnd w:id="16"/>
-    </w:p>
-    <w:p>
-      <w:pPr>
-        <w:pBdr>
-          <w:top w:val="nil"/>
-          <w:left w:val="nil"/>
-          <w:bottom w:val="single" w:sz="30" w:space="1" w:color="000080"/>
-          <w:right w:val="nil"/>
-          <w:between w:val="nil"/>
-        </w:pBdr>
-        <w:tabs>
-          <w:tab w:val="left" w:pos="720"/>
-          <w:tab w:val="left" w:pos="1080"/>
-        </w:tabs>
-        <w:rPr>
-          <w:rFonts w:asciiTheme="minorBidi" w:eastAsia="Arial" w:hAnsiTheme="minorBidi" w:cstheme="minorBidi"/>
-          <w:b/>
-          <w:color w:val="000080"/>
-          <w:sz w:val="28"/>
-          <w:szCs w:val="28"/>
-        </w:rPr>
-      </w:pPr>
-      <w:r>
-        <w:rPr>
-          <w:rFonts w:asciiTheme="minorBidi" w:eastAsia="Arial" w:hAnsiTheme="minorBidi" w:cstheme="minorBidi"/>
-          <w:b/>
-          <w:color w:val="000080"/>
-          <w:sz w:val="28"/>
-          <w:szCs w:val="28"/>
-        </w:rPr>
-        <w:t>5 CONSTRAINTS</w:t>
-      </w:r>
-    </w:p>
-    <w:p>
-      <w:pPr>
-        <w:tabs>
-          <w:tab w:val="left" w:pos="720"/>
-          <w:tab w:val="left" w:pos="1080"/>
-        </w:tabs>
-        <w:rPr>
-          <w:rFonts w:asciiTheme="minorBidi" w:eastAsia="Arial" w:hAnsiTheme="minorBidi" w:cstheme="minorBidi"/>
-          <w:sz w:val="24"/>
-          <w:szCs w:val="24"/>
-        </w:rPr>
-      </w:pPr>
-    </w:p>
-    <w:p>
-      <w:pPr>
-        <w:tabs>
-          <w:tab w:val="left" w:pos="720"/>
-          <w:tab w:val="left" w:pos="1080"/>
-        </w:tabs>
-        <w:rPr>
-          <w:rFonts w:asciiTheme="minorBidi" w:eastAsia="Arial" w:hAnsiTheme="minorBidi" w:cstheme="minorBidi"/>
-          <w:sz w:val="24"/>
-          <w:szCs w:val="24"/>
-        </w:rPr>
-      </w:pPr>
-      <w:bookmarkStart w:id="17" w:name="_26in1rg" w:colFirst="0" w:colLast="0"/>
-      <w:bookmarkEnd w:id="17"/>
-    </w:p>
-    <w:p>
-      <w:pPr>
-        <w:pBdr>
-          <w:top w:val="nil"/>
-          <w:left w:val="nil"/>
-          <w:bottom w:val="single" w:sz="18" w:space="1" w:color="000080"/>
-          <w:right w:val="nil"/>
-          <w:between w:val="nil"/>
-        </w:pBdr>
-        <w:tabs>
-          <w:tab w:val="left" w:pos="720"/>
-          <w:tab w:val="left" w:pos="1080"/>
-        </w:tabs>
-        <w:ind w:left="720" w:right="4500" w:hanging="360"/>
-        <w:rPr>
-          <w:rFonts w:asciiTheme="minorBidi" w:eastAsia="Arial" w:hAnsiTheme="minorBidi" w:cstheme="minorBidi"/>
-          <w:b/>
-          <w:color w:val="000000"/>
-          <w:sz w:val="24"/>
-          <w:szCs w:val="24"/>
-        </w:rPr>
-      </w:pPr>
-      <w:r>
-        <w:rPr>
-          <w:rFonts w:asciiTheme="minorBidi" w:eastAsia="Arial" w:hAnsiTheme="minorBidi" w:cstheme="minorBidi"/>
-          <w:b/>
-          <w:color w:val="000000"/>
-          <w:sz w:val="24"/>
-          <w:szCs w:val="24"/>
-        </w:rPr>
-        <w:t>5.1 Project Constraints</w:t>
+        <w:t>4</w:t>
+      </w:r>
+      <w:r>
+        <w:rPr>
+          <w:rFonts w:asciiTheme="minorBidi" w:eastAsia="Arial" w:hAnsiTheme="minorBidi" w:cstheme="minorBidi"/>
+          <w:b/>
+          <w:color w:val="000000"/>
+          <w:sz w:val="24"/>
+          <w:szCs w:val="24"/>
+        </w:rPr>
+        <w:t>.1 Project Constraints</w:t>
       </w:r>
     </w:p>
     <w:p>
@@ -6708,8 +6350,8 @@
         </w:rPr>
         <w:t xml:space="preserve">Unique user ID </w:t>
       </w:r>
-      <w:bookmarkStart w:id="18" w:name="_lnxbz9" w:colFirst="0" w:colLast="0"/>
-      <w:bookmarkEnd w:id="18"/>
+      <w:bookmarkStart w:id="16" w:name="_lnxbz9" w:colFirst="0" w:colLast="0"/>
+      <w:bookmarkEnd w:id="16"/>
       <w:r>
         <w:rPr>
           <w:rFonts w:asciiTheme="minorBidi" w:eastAsia="Arial" w:hAnsiTheme="minorBidi" w:cstheme="minorBidi"/>
@@ -6758,7 +6400,17 @@
           <w:sz w:val="28"/>
           <w:szCs w:val="28"/>
         </w:rPr>
-        <w:t>6 PROJECT MANAGEMENT APPROACH</w:t>
+        <w:t>5</w:t>
+      </w:r>
+      <w:r>
+        <w:rPr>
+          <w:rFonts w:asciiTheme="minorBidi" w:eastAsia="Arial" w:hAnsiTheme="minorBidi" w:cstheme="minorBidi"/>
+          <w:b/>
+          <w:color w:val="000080"/>
+          <w:sz w:val="28"/>
+          <w:szCs w:val="28"/>
+        </w:rPr>
+        <w:t xml:space="preserve"> PROJECT MANAGEMENT APPROACH</w:t>
       </w:r>
     </w:p>
     <w:p>
@@ -6774,8 +6426,8 @@
           <w:szCs w:val="24"/>
         </w:rPr>
       </w:pPr>
-      <w:bookmarkStart w:id="19" w:name="_35nkun2" w:colFirst="0" w:colLast="0"/>
-      <w:bookmarkEnd w:id="19"/>
+      <w:bookmarkStart w:id="17" w:name="_35nkun2" w:colFirst="0" w:colLast="0"/>
+      <w:bookmarkEnd w:id="17"/>
     </w:p>
     <w:p>
       <w:pPr>
@@ -6820,7 +6472,17 @@
           <w:sz w:val="24"/>
           <w:szCs w:val="24"/>
         </w:rPr>
-        <w:t>6.1 Project Timeline</w:t>
+        <w:t>5</w:t>
+      </w:r>
+      <w:r>
+        <w:rPr>
+          <w:rFonts w:asciiTheme="minorBidi" w:eastAsia="Arial" w:hAnsiTheme="minorBidi" w:cstheme="minorBidi"/>
+          <w:b/>
+          <w:color w:val="000000"/>
+          <w:sz w:val="24"/>
+          <w:szCs w:val="24"/>
+        </w:rPr>
+        <w:t>.1 Project Timeline</w:t>
       </w:r>
     </w:p>
     <w:p>
@@ -6840,21 +6502,17 @@
           <w:szCs w:val="24"/>
         </w:rPr>
       </w:pPr>
-      <w:bookmarkStart w:id="20" w:name="_1ksv4uv" w:colFirst="0" w:colLast="0"/>
-      <w:bookmarkEnd w:id="20"/>
-      <w:r>
-        <w:rPr>
-          <w:rFonts w:asciiTheme="minorBidi" w:eastAsia="Arial" w:hAnsiTheme="minorBidi" w:cstheme="minorBidi"/>
+      <w:bookmarkStart w:id="18" w:name="_1ksv4uv" w:colFirst="0" w:colLast="0"/>
+      <w:bookmarkEnd w:id="18"/>
+      <w:r>
+        <w:rPr>
           <w:noProof/>
-          <w:color w:val="000000"/>
-          <w:sz w:val="24"/>
-          <w:szCs w:val="24"/>
         </w:rPr>
         <w:drawing>
-          <wp:inline distT="0" distB="0" distL="0" distR="0" wp14:anchorId="2DB8C658" wp14:editId="249DDE7C">
-            <wp:extent cx="5920740" cy="2712495"/>
-            <wp:effectExtent l="0" t="0" r="3810" b="0"/>
-            <wp:docPr id="5" name="Picture 5" descr="C:\Users\Farah\Downloads\WhatsApp Image 2019-05-02 at 7.45.13 AM.jpeg"/>
+          <wp:inline distT="0" distB="0" distL="0" distR="0" wp14:anchorId="5ACDED54" wp14:editId="291693B2">
+            <wp:extent cx="5943600" cy="1921510"/>
+            <wp:effectExtent l="0" t="0" r="0" b="2540"/>
+            <wp:docPr id="3" name="Picture 3"/>
             <wp:cNvGraphicFramePr>
               <a:graphicFrameLocks xmlns:a="http://schemas.openxmlformats.org/drawingml/2006/main" noChangeAspect="1"/>
             </wp:cNvGraphicFramePr>
@@ -6862,36 +6520,23 @@
               <a:graphicData uri="http://schemas.openxmlformats.org/drawingml/2006/picture">
                 <pic:pic xmlns:pic="http://schemas.openxmlformats.org/drawingml/2006/picture">
                   <pic:nvPicPr>
-                    <pic:cNvPr id="0" name="Picture 1" descr="C:\Users\Farah\Downloads\WhatsApp Image 2019-05-02 at 7.45.13 AM.jpeg"/>
-                    <pic:cNvPicPr>
-                      <a:picLocks noChangeAspect="1" noChangeArrowheads="1"/>
-                    </pic:cNvPicPr>
+                    <pic:cNvPr id="1" name=""/>
+                    <pic:cNvPicPr/>
                   </pic:nvPicPr>
                   <pic:blipFill>
-                    <a:blip r:embed="rId11">
-                      <a:extLst>
-                        <a:ext uri="{28A0092B-C50C-407E-A947-70E740481C1C}">
-                          <a14:useLocalDpi xmlns:a14="http://schemas.microsoft.com/office/drawing/2010/main" val="0"/>
-                        </a:ext>
-                      </a:extLst>
-                    </a:blip>
-                    <a:srcRect/>
+                    <a:blip r:embed="rId11"/>
                     <a:stretch>
                       <a:fillRect/>
                     </a:stretch>
                   </pic:blipFill>
-                  <pic:spPr bwMode="auto">
+                  <pic:spPr>
                     <a:xfrm>
                       <a:off x="0" y="0"/>
-                      <a:ext cx="5952115" cy="2726869"/>
+                      <a:ext cx="5943600" cy="1921510"/>
                     </a:xfrm>
                     <a:prstGeom prst="rect">
                       <a:avLst/>
                     </a:prstGeom>
-                    <a:noFill/>
-                    <a:ln>
-                      <a:noFill/>
-                    </a:ln>
                   </pic:spPr>
                 </pic:pic>
               </a:graphicData>
@@ -7114,7 +6759,17 @@
           <w:sz w:val="24"/>
           <w:szCs w:val="24"/>
         </w:rPr>
-        <w:t>6.2 Project Roles and Responsibilities</w:t>
+        <w:t>5</w:t>
+      </w:r>
+      <w:r>
+        <w:rPr>
+          <w:rFonts w:asciiTheme="minorBidi" w:eastAsia="Arial" w:hAnsiTheme="minorBidi" w:cstheme="minorBidi"/>
+          <w:b/>
+          <w:color w:val="000000"/>
+          <w:sz w:val="24"/>
+          <w:szCs w:val="24"/>
+        </w:rPr>
+        <w:t>.2 Project Roles and Responsibilities</w:t>
       </w:r>
     </w:p>
     <w:p>
@@ -7152,17 +6807,16 @@
           <w:szCs w:val="24"/>
         </w:rPr>
       </w:pPr>
-      <w:bookmarkStart w:id="21" w:name="_44sinio" w:colFirst="0" w:colLast="0"/>
-      <w:bookmarkEnd w:id="21"/>
-      <w:r>
-        <w:rPr>
-          <w:rFonts w:asciiTheme="minorBidi" w:hAnsiTheme="minorBidi" w:cstheme="minorBidi"/>
+      <w:bookmarkStart w:id="19" w:name="_44sinio" w:colFirst="0" w:colLast="0"/>
+      <w:bookmarkEnd w:id="19"/>
+      <w:r>
+        <w:rPr>
           <w:noProof/>
         </w:rPr>
         <w:drawing>
-          <wp:inline distT="0" distB="0" distL="0" distR="0" wp14:anchorId="4BF2AACE" wp14:editId="7C532CA5">
-            <wp:extent cx="5943600" cy="1520190"/>
-            <wp:effectExtent l="0" t="0" r="0" b="3810"/>
+          <wp:inline distT="0" distB="0" distL="0" distR="0" wp14:anchorId="622CE7E2" wp14:editId="6FC8A93B">
+            <wp:extent cx="5943600" cy="1699260"/>
+            <wp:effectExtent l="0" t="0" r="0" b="0"/>
             <wp:docPr id="1" name="Picture 1"/>
             <wp:cNvGraphicFramePr>
               <a:graphicFrameLocks xmlns:a="http://schemas.openxmlformats.org/drawingml/2006/main" noChangeAspect="1"/>
@@ -7183,7 +6837,7 @@
                   <pic:spPr>
                     <a:xfrm>
                       <a:off x="0" y="0"/>
-                      <a:ext cx="5943600" cy="1520190"/>
+                      <a:ext cx="5943600" cy="1699260"/>
                     </a:xfrm>
                     <a:prstGeom prst="rect">
                       <a:avLst/>
@@ -7410,7 +7064,17 @@
           <w:sz w:val="24"/>
           <w:szCs w:val="24"/>
         </w:rPr>
-        <w:t>6.3 Issue Management</w:t>
+        <w:t>5</w:t>
+      </w:r>
+      <w:r>
+        <w:rPr>
+          <w:rFonts w:asciiTheme="minorBidi" w:eastAsia="Arial" w:hAnsiTheme="minorBidi" w:cstheme="minorBidi"/>
+          <w:b/>
+          <w:color w:val="000000"/>
+          <w:sz w:val="24"/>
+          <w:szCs w:val="24"/>
+        </w:rPr>
+        <w:t>.3 Issue Management</w:t>
       </w:r>
     </w:p>
     <w:p>
@@ -7444,7 +7108,7 @@
           <w:szCs w:val="24"/>
         </w:rPr>
         <w:drawing>
-          <wp:inline distT="0" distB="0" distL="0" distR="0" wp14:anchorId="0FB7E61D" wp14:editId="1D038CFA">
+          <wp:inline distT="0" distB="0" distL="0" distR="0" wp14:anchorId="00113E5D" wp14:editId="30922810">
             <wp:extent cx="6757035" cy="1781175"/>
             <wp:effectExtent l="0" t="0" r="5715" b="9525"/>
             <wp:docPr id="7" name="Picture 7"/>
@@ -7499,11 +7163,6 @@
     </w:p>
     <w:p>
       <w:pPr>
-        <w:pStyle w:val="ListParagraph"/>
-        <w:numPr>
-          <w:ilvl w:val="1"/>
-          <w:numId w:val="9"/>
-        </w:numPr>
         <w:pBdr>
           <w:top w:val="nil"/>
           <w:left w:val="nil"/>
@@ -7515,15 +7174,25 @@
           <w:tab w:val="left" w:pos="720"/>
           <w:tab w:val="left" w:pos="1080"/>
         </w:tabs>
-        <w:ind w:right="4500"/>
-        <w:rPr>
-          <w:rFonts w:asciiTheme="minorBidi" w:eastAsia="Arial" w:hAnsiTheme="minorBidi" w:cstheme="minorBidi"/>
-          <w:b/>
-          <w:color w:val="000000"/>
-          <w:sz w:val="24"/>
-          <w:szCs w:val="24"/>
-        </w:rPr>
-      </w:pPr>
+        <w:ind w:left="360" w:right="4500"/>
+        <w:rPr>
+          <w:rFonts w:asciiTheme="minorBidi" w:eastAsia="Arial" w:hAnsiTheme="minorBidi" w:cstheme="minorBidi"/>
+          <w:b/>
+          <w:color w:val="000000"/>
+          <w:sz w:val="24"/>
+          <w:szCs w:val="24"/>
+        </w:rPr>
+      </w:pPr>
+      <w:r>
+        <w:rPr>
+          <w:rFonts w:asciiTheme="minorBidi" w:eastAsia="Arial" w:hAnsiTheme="minorBidi" w:cstheme="minorBidi"/>
+          <w:b/>
+          <w:color w:val="000000"/>
+          <w:sz w:val="24"/>
+          <w:szCs w:val="24"/>
+        </w:rPr>
+        <w:t>5.4</w:t>
+      </w:r>
       <w:r>
         <w:rPr>
           <w:rFonts w:asciiTheme="minorBidi" w:eastAsia="Arial" w:hAnsiTheme="minorBidi" w:cstheme="minorBidi"/>
@@ -7582,7 +7251,18 @@
           <w:sz w:val="28"/>
           <w:szCs w:val="28"/>
         </w:rPr>
-        <w:t>6.4.1 Introduction:</w:t>
+        <w:t>5</w:t>
+      </w:r>
+      <w:r>
+        <w:rPr>
+          <w:rFonts w:asciiTheme="minorBidi" w:hAnsiTheme="minorBidi" w:cstheme="minorBidi"/>
+          <w:b/>
+          <w:bCs/>
+          <w:color w:val="000000"/>
+          <w:sz w:val="28"/>
+          <w:szCs w:val="28"/>
+        </w:rPr>
+        <w:t>.4.1 Introduction:</w:t>
       </w:r>
     </w:p>
     <w:p>
@@ -7656,11 +7336,6 @@
     </w:p>
     <w:p>
       <w:pPr>
-        <w:pStyle w:val="ListParagraph"/>
-        <w:numPr>
-          <w:ilvl w:val="2"/>
-          <w:numId w:val="12"/>
-        </w:numPr>
         <w:textAlignment w:val="baseline"/>
         <w:rPr>
           <w:rFonts w:asciiTheme="minorBidi" w:hAnsiTheme="minorBidi" w:cstheme="minorBidi"/>
@@ -7680,7 +7355,17 @@
           <w:sz w:val="28"/>
           <w:szCs w:val="28"/>
         </w:rPr>
-        <w:lastRenderedPageBreak/>
+        <w:t xml:space="preserve">5.4.2 </w:t>
+      </w:r>
+      <w:r>
+        <w:rPr>
+          <w:rFonts w:asciiTheme="minorBidi" w:hAnsiTheme="minorBidi" w:cstheme="minorBidi"/>
+          <w:b/>
+          <w:bCs/>
+          <w:color w:val="000000"/>
+          <w:sz w:val="28"/>
+          <w:szCs w:val="28"/>
+        </w:rPr>
         <w:t xml:space="preserve">Objective: </w:t>
       </w:r>
     </w:p>
@@ -7798,7 +7483,18 @@
           <w:sz w:val="28"/>
           <w:szCs w:val="28"/>
         </w:rPr>
-        <w:t>6.4.3 Used CM tool:</w:t>
+        <w:t>5</w:t>
+      </w:r>
+      <w:r>
+        <w:rPr>
+          <w:rFonts w:asciiTheme="minorBidi" w:hAnsiTheme="minorBidi" w:cstheme="minorBidi"/>
+          <w:b/>
+          <w:bCs/>
+          <w:color w:val="000000"/>
+          <w:sz w:val="28"/>
+          <w:szCs w:val="28"/>
+        </w:rPr>
+        <w:t>.4.3 Used CM tool:</w:t>
       </w:r>
     </w:p>
     <w:p>
@@ -7816,6 +7512,7 @@
           <w:szCs w:val="24"/>
         </w:rPr>
       </w:pPr>
+      <w:proofErr w:type="spellStart"/>
       <w:r>
         <w:rPr>
           <w:rFonts w:asciiTheme="minorBidi" w:hAnsiTheme="minorBidi" w:cstheme="minorBidi"/>
@@ -7825,6 +7522,7 @@
         </w:rPr>
         <w:t>Git</w:t>
       </w:r>
+      <w:proofErr w:type="spellEnd"/>
     </w:p>
     <w:p>
       <w:pPr>
@@ -7851,6 +7549,7 @@
         </w:rPr>
         <w:t xml:space="preserve">Remote repository: </w:t>
       </w:r>
+      <w:proofErr w:type="spellStart"/>
       <w:r>
         <w:rPr>
           <w:rFonts w:asciiTheme="minorBidi" w:hAnsiTheme="minorBidi" w:cstheme="minorBidi"/>
@@ -7860,6 +7559,7 @@
         </w:rPr>
         <w:t>GitHub</w:t>
       </w:r>
+      <w:proofErr w:type="spellEnd"/>
     </w:p>
     <w:p>
       <w:pPr>
@@ -7915,7 +7615,17 @@
           <w:sz w:val="28"/>
           <w:szCs w:val="28"/>
         </w:rPr>
-        <w:t>7 Communication Plan</w:t>
+        <w:t>6</w:t>
+      </w:r>
+      <w:r>
+        <w:rPr>
+          <w:rFonts w:asciiTheme="minorBidi" w:eastAsia="Arial" w:hAnsiTheme="minorBidi" w:cstheme="minorBidi"/>
+          <w:b/>
+          <w:color w:val="000080"/>
+          <w:sz w:val="28"/>
+          <w:szCs w:val="28"/>
+        </w:rPr>
+        <w:t xml:space="preserve"> Communication Plan</w:t>
       </w:r>
     </w:p>
     <w:p>
@@ -7957,7 +7667,16 @@
           <w:sz w:val="24"/>
           <w:szCs w:val="24"/>
         </w:rPr>
-        <w:t xml:space="preserve">Disseminating knowledge about the project is essential to the project’s success. Project participants desire knowledge of what the status of the project is and how they are affected. Furthermore, they are anxious to participate. The more that people are educated about the progress of the project and how it will help them in the future, the more they are likely to participate and benefit. </w:t>
+        <w:t xml:space="preserve">Disseminating knowledge about the project is essential to the project’s success. Project participants desire knowledge of what the status of the project is and how they are affected. Furthermore, they are anxious to participate. The more that </w:t>
+      </w:r>
+      <w:r>
+        <w:rPr>
+          <w:rFonts w:asciiTheme="minorBidi" w:hAnsiTheme="minorBidi" w:cstheme="minorBidi"/>
+          <w:sz w:val="24"/>
+          <w:szCs w:val="24"/>
+        </w:rPr>
+        <w:lastRenderedPageBreak/>
+        <w:t xml:space="preserve">people are educated about the progress of the project and how it will help them in the future, the more they are likely to participate and benefit. </w:t>
       </w:r>
     </w:p>
     <w:p>
@@ -8215,7 +7934,16 @@
           <w:bCs/>
           <w:u w:val="single"/>
         </w:rPr>
-        <w:t>7.1 Communications Methodology</w:t>
+        <w:t>6</w:t>
+      </w:r>
+      <w:r>
+        <w:rPr>
+          <w:rFonts w:asciiTheme="minorBidi" w:hAnsiTheme="minorBidi" w:cstheme="minorBidi"/>
+          <w:b/>
+          <w:bCs/>
+          <w:u w:val="single"/>
+        </w:rPr>
+        <w:t>.1 Communications Methodology</w:t>
       </w:r>
       <w:r>
         <w:rPr>
@@ -8252,7 +7980,7 @@
           <w:rFonts w:asciiTheme="minorBidi" w:hAnsiTheme="minorBidi" w:cstheme="minorBidi"/>
         </w:rPr>
       </w:pPr>
-      <w:bookmarkStart w:id="22" w:name="_Toc450699437"/>
+      <w:bookmarkStart w:id="20" w:name="_Toc450699437"/>
       <w:r>
         <w:rPr>
           <w:rFonts w:asciiTheme="minorBidi" w:hAnsiTheme="minorBidi" w:cstheme="minorBidi"/>
@@ -8262,7 +7990,7 @@
         </w:rPr>
         <w:t>Top-Down</w:t>
       </w:r>
-      <w:bookmarkEnd w:id="22"/>
+      <w:bookmarkEnd w:id="20"/>
       <w:r>
         <w:rPr>
           <w:rFonts w:asciiTheme="minorBidi" w:hAnsiTheme="minorBidi" w:cstheme="minorBidi"/>
@@ -8325,7 +8053,6 @@
           <w:sz w:val="24"/>
           <w:szCs w:val="24"/>
         </w:rPr>
-        <w:lastRenderedPageBreak/>
         <w:t xml:space="preserve">The transition from the project management practices of today to the practices envisioned for tomorrow will be driven by a sure and convinced leadership focused on a vision and guided by clearly defined, strategic, measurable goals. </w:t>
       </w:r>
     </w:p>
@@ -8374,7 +8101,7 @@
           <w:rFonts w:asciiTheme="minorBidi" w:hAnsiTheme="minorBidi" w:cstheme="minorBidi"/>
         </w:rPr>
       </w:pPr>
-      <w:bookmarkStart w:id="23" w:name="_Toc450699439"/>
+      <w:bookmarkStart w:id="21" w:name="_Toc450699439"/>
       <w:r>
         <w:rPr>
           <w:rFonts w:asciiTheme="minorBidi" w:hAnsiTheme="minorBidi" w:cstheme="minorBidi"/>
@@ -8384,7 +8111,7 @@
         </w:rPr>
         <w:t>Middle-Out</w:t>
       </w:r>
-      <w:bookmarkEnd w:id="23"/>
+      <w:bookmarkEnd w:id="21"/>
       <w:r>
         <w:rPr>
           <w:rFonts w:asciiTheme="minorBidi" w:hAnsiTheme="minorBidi" w:cstheme="minorBidi"/>
@@ -8441,7 +8168,18 @@
           <w:szCs w:val="24"/>
           <w:u w:val="single"/>
         </w:rPr>
-        <w:t>7.2 Communications Outreach</w:t>
+        <w:t>6</w:t>
+      </w:r>
+      <w:r>
+        <w:rPr>
+          <w:rFonts w:asciiTheme="minorBidi" w:hAnsiTheme="minorBidi" w:cstheme="minorBidi"/>
+          <w:b/>
+          <w:bCs/>
+          <w:sz w:val="24"/>
+          <w:szCs w:val="24"/>
+          <w:u w:val="single"/>
+        </w:rPr>
+        <w:t>.2 Communications Outreach</w:t>
       </w:r>
       <w:r>
         <w:rPr>
@@ -8476,7 +8214,7 @@
           <w:rFonts w:asciiTheme="minorBidi" w:hAnsiTheme="minorBidi" w:cstheme="minorBidi"/>
         </w:rPr>
       </w:pPr>
-      <w:bookmarkStart w:id="24" w:name="_Toc450699441"/>
+      <w:bookmarkStart w:id="22" w:name="_Toc450699441"/>
       <w:r>
         <w:rPr>
           <w:rFonts w:asciiTheme="minorBidi" w:hAnsiTheme="minorBidi" w:cstheme="minorBidi"/>
@@ -8530,6 +8268,7 @@
           <w:sz w:val="24"/>
           <w:szCs w:val="24"/>
         </w:rPr>
+        <w:lastRenderedPageBreak/>
         <w:t>Summary of tasks completed in previous week</w:t>
       </w:r>
     </w:p>
@@ -8663,7 +8402,7 @@
         </w:rPr>
         <w:t>Bi-Weekly Project Team Status Meeting</w:t>
       </w:r>
-      <w:bookmarkEnd w:id="24"/>
+      <w:bookmarkEnd w:id="22"/>
       <w:r>
         <w:rPr>
           <w:rFonts w:asciiTheme="minorBidi" w:hAnsiTheme="minorBidi" w:cstheme="minorBidi"/>
@@ -8823,8 +8562,8 @@
           <w:szCs w:val="24"/>
         </w:rPr>
       </w:pPr>
-      <w:bookmarkStart w:id="25" w:name="_2jxsxqh" w:colFirst="0" w:colLast="0"/>
-      <w:bookmarkEnd w:id="25"/>
+      <w:bookmarkStart w:id="23" w:name="_2jxsxqh" w:colFirst="0" w:colLast="0"/>
+      <w:bookmarkEnd w:id="23"/>
     </w:p>
     <w:p>
       <w:pPr>
@@ -8855,20 +8594,29 @@
           <w:sz w:val="28"/>
           <w:szCs w:val="28"/>
         </w:rPr>
-        <w:lastRenderedPageBreak/>
-        <w:t>8 APPROVALS</w:t>
-      </w:r>
-    </w:p>
-    <w:p>
-      <w:pPr>
-        <w:rPr>
-          <w:rFonts w:asciiTheme="minorBidi" w:eastAsia="Arial" w:hAnsiTheme="minorBidi" w:cstheme="minorBidi"/>
-          <w:sz w:val="24"/>
-          <w:szCs w:val="24"/>
-        </w:rPr>
-      </w:pPr>
-      <w:bookmarkStart w:id="26" w:name="_z337ya" w:colFirst="0" w:colLast="0"/>
-      <w:bookmarkEnd w:id="26"/>
+        <w:t>7</w:t>
+      </w:r>
+      <w:r>
+        <w:rPr>
+          <w:rFonts w:asciiTheme="minorBidi" w:eastAsia="Arial" w:hAnsiTheme="minorBidi" w:cstheme="minorBidi"/>
+          <w:b/>
+          <w:color w:val="000080"/>
+          <w:sz w:val="28"/>
+          <w:szCs w:val="28"/>
+        </w:rPr>
+        <w:t xml:space="preserve"> APPROVALS</w:t>
+      </w:r>
+    </w:p>
+    <w:p>
+      <w:pPr>
+        <w:rPr>
+          <w:rFonts w:asciiTheme="minorBidi" w:eastAsia="Arial" w:hAnsiTheme="minorBidi" w:cstheme="minorBidi"/>
+          <w:sz w:val="24"/>
+          <w:szCs w:val="24"/>
+        </w:rPr>
+      </w:pPr>
+      <w:bookmarkStart w:id="24" w:name="_z337ya" w:colFirst="0" w:colLast="0"/>
+      <w:bookmarkEnd w:id="24"/>
     </w:p>
     <w:p>
       <w:pPr>
@@ -9093,6 +8841,13 @@
       <w:pPr>
         <w:rPr>
           <w:rFonts w:asciiTheme="minorBidi" w:eastAsia="Arial" w:hAnsiTheme="minorBidi" w:cstheme="minorBidi"/>
+        </w:rPr>
+      </w:pPr>
+    </w:p>
+    <w:p>
+      <w:pPr>
+        <w:rPr>
+          <w:rFonts w:eastAsia="Arial"/>
         </w:rPr>
       </w:pPr>
     </w:p>
@@ -9279,7 +9034,7 @@
         <w:sz w:val="18"/>
         <w:szCs w:val="18"/>
       </w:rPr>
-      <w:t>2</w:t>
+      <w:t>9</w:t>
     </w:r>
     <w:r>
       <w:rPr>
@@ -9390,7 +9145,7 @@
 
 <file path=word/numbering.xml><?xml version="1.0" encoding="utf-8"?>
 <w:numbering xmlns:wpc="http://schemas.microsoft.com/office/word/2010/wordprocessingCanvas" xmlns:mc="http://schemas.openxmlformats.org/markup-compatibility/2006" xmlns:o="urn:schemas-microsoft-com:office:office" xmlns:r="http://schemas.openxmlformats.org/officeDocument/2006/relationships" xmlns:m="http://schemas.openxmlformats.org/officeDocument/2006/math" xmlns:v="urn:schemas-microsoft-com:vml" xmlns:wp14="http://schemas.microsoft.com/office/word/2010/wordprocessingDrawing" xmlns:wp="http://schemas.openxmlformats.org/drawingml/2006/wordprocessingDrawing" xmlns:w10="urn:schemas-microsoft-com:office:word" xmlns:w="http://schemas.openxmlformats.org/wordprocessingml/2006/main" xmlns:w14="http://schemas.microsoft.com/office/word/2010/wordml" xmlns:w15="http://schemas.microsoft.com/office/word/2012/wordml" xmlns:wpg="http://schemas.microsoft.com/office/word/2010/wordprocessingGroup" xmlns:wpi="http://schemas.microsoft.com/office/word/2010/wordprocessingInk" xmlns:wne="http://schemas.microsoft.com/office/word/2006/wordml" xmlns:wps="http://schemas.microsoft.com/office/word/2010/wordprocessingShape" mc:Ignorable="w14 w15 wp14">
-  <w:abstractNum w:abstractNumId="0">
+  <w:abstractNum w:abstractNumId="0" w15:restartNumberingAfterBreak="0">
     <w:nsid w:val="FFFFFFFE"/>
     <w:multiLevelType w:val="singleLevel"/>
     <w:tmpl w:val="7CC2C0E4"/>
@@ -9400,7 +9155,7 @@
       <w:lvlJc w:val="left"/>
     </w:lvl>
   </w:abstractNum>
-  <w:abstractNum w:abstractNumId="1">
+  <w:abstractNum w:abstractNumId="1" w15:restartNumberingAfterBreak="0">
     <w:nsid w:val="0BD05BA4"/>
     <w:multiLevelType w:val="multilevel"/>
     <w:tmpl w:val="F31621AC"/>
@@ -9513,7 +9268,7 @@
       </w:pPr>
     </w:lvl>
   </w:abstractNum>
-  <w:abstractNum w:abstractNumId="2">
+  <w:abstractNum w:abstractNumId="2" w15:restartNumberingAfterBreak="0">
     <w:nsid w:val="11B3355E"/>
     <w:multiLevelType w:val="hybridMultilevel"/>
     <w:tmpl w:val="10003086"/>
@@ -9602,7 +9357,7 @@
       </w:pPr>
     </w:lvl>
   </w:abstractNum>
-  <w:abstractNum w:abstractNumId="3">
+  <w:abstractNum w:abstractNumId="3" w15:restartNumberingAfterBreak="0">
     <w:nsid w:val="120C78F4"/>
     <w:multiLevelType w:val="multilevel"/>
     <w:tmpl w:val="DE4A5D4C"/>
@@ -9715,7 +9470,7 @@
       </w:pPr>
     </w:lvl>
   </w:abstractNum>
-  <w:abstractNum w:abstractNumId="4">
+  <w:abstractNum w:abstractNumId="4" w15:restartNumberingAfterBreak="0">
     <w:nsid w:val="1B246C66"/>
     <w:multiLevelType w:val="multilevel"/>
     <w:tmpl w:val="AAD06D12"/>
@@ -9828,7 +9583,7 @@
       </w:pPr>
     </w:lvl>
   </w:abstractNum>
-  <w:abstractNum w:abstractNumId="5">
+  <w:abstractNum w:abstractNumId="5" w15:restartNumberingAfterBreak="0">
     <w:nsid w:val="265A135F"/>
     <w:multiLevelType w:val="multilevel"/>
     <w:tmpl w:val="C9C074FA"/>
@@ -9941,7 +9696,7 @@
       </w:rPr>
     </w:lvl>
   </w:abstractNum>
-  <w:abstractNum w:abstractNumId="6">
+  <w:abstractNum w:abstractNumId="6" w15:restartNumberingAfterBreak="0">
     <w:nsid w:val="2B86610D"/>
     <w:multiLevelType w:val="multilevel"/>
     <w:tmpl w:val="E62E12C0"/>
@@ -10063,7 +9818,7 @@
       </w:rPr>
     </w:lvl>
   </w:abstractNum>
-  <w:abstractNum w:abstractNumId="7">
+  <w:abstractNum w:abstractNumId="7" w15:restartNumberingAfterBreak="0">
     <w:nsid w:val="2C3D4B99"/>
     <w:multiLevelType w:val="multilevel"/>
     <w:tmpl w:val="FBE8925E"/>
@@ -10176,7 +9931,7 @@
       </w:rPr>
     </w:lvl>
   </w:abstractNum>
-  <w:abstractNum w:abstractNumId="8">
+  <w:abstractNum w:abstractNumId="8" w15:restartNumberingAfterBreak="0">
     <w:nsid w:val="369B2025"/>
     <w:multiLevelType w:val="multilevel"/>
     <w:tmpl w:val="CF94D66A"/>
@@ -10298,7 +10053,7 @@
       </w:rPr>
     </w:lvl>
   </w:abstractNum>
-  <w:abstractNum w:abstractNumId="9">
+  <w:abstractNum w:abstractNumId="9" w15:restartNumberingAfterBreak="0">
     <w:nsid w:val="52316A7F"/>
     <w:multiLevelType w:val="multilevel"/>
     <w:tmpl w:val="BCAA4B60"/>
@@ -10420,7 +10175,7 @@
       </w:rPr>
     </w:lvl>
   </w:abstractNum>
-  <w:abstractNum w:abstractNumId="10">
+  <w:abstractNum w:abstractNumId="10" w15:restartNumberingAfterBreak="0">
     <w:nsid w:val="54371809"/>
     <w:multiLevelType w:val="multilevel"/>
     <w:tmpl w:val="6D141A9C"/>
@@ -10569,7 +10324,7 @@
       </w:rPr>
     </w:lvl>
   </w:abstractNum>
-  <w:abstractNum w:abstractNumId="11">
+  <w:abstractNum w:abstractNumId="11" w15:restartNumberingAfterBreak="0">
     <w:nsid w:val="54ED3CDE"/>
     <w:multiLevelType w:val="hybridMultilevel"/>
     <w:tmpl w:val="65B68DD0"/>
@@ -10660,7 +10415,7 @@
       </w:pPr>
     </w:lvl>
   </w:abstractNum>
-  <w:abstractNum w:abstractNumId="12">
+  <w:abstractNum w:abstractNumId="12" w15:restartNumberingAfterBreak="0">
     <w:nsid w:val="568902A2"/>
     <w:multiLevelType w:val="multilevel"/>
     <w:tmpl w:val="6E9E160E"/>
@@ -10782,7 +10537,7 @@
       </w:rPr>
     </w:lvl>
   </w:abstractNum>
-  <w:abstractNum w:abstractNumId="13">
+  <w:abstractNum w:abstractNumId="13" w15:restartNumberingAfterBreak="0">
     <w:nsid w:val="57B32786"/>
     <w:multiLevelType w:val="multilevel"/>
     <w:tmpl w:val="E54071D4"/>
@@ -10931,7 +10686,7 @@
       </w:rPr>
     </w:lvl>
   </w:abstractNum>
-  <w:abstractNum w:abstractNumId="14">
+  <w:abstractNum w:abstractNumId="14" w15:restartNumberingAfterBreak="0">
     <w:nsid w:val="7C07602A"/>
     <w:multiLevelType w:val="multilevel"/>
     <w:tmpl w:val="E79E3E76"/>
@@ -11698,13 +11453,6 @@
     <w:tblPr>
       <w:tblStyleRowBandSize w:val="1"/>
       <w:tblStyleColBandSize w:val="1"/>
-      <w:tblInd w:w="0" w:type="dxa"/>
-      <w:tblCellMar>
-        <w:top w:w="0" w:type="dxa"/>
-        <w:left w:w="108" w:type="dxa"/>
-        <w:bottom w:w="0" w:type="dxa"/>
-        <w:right w:w="108" w:type="dxa"/>
-      </w:tblCellMar>
     </w:tblPr>
   </w:style>
   <w:style w:type="paragraph" w:styleId="NormalWeb">
@@ -11822,7 +11570,6 @@
     <w:uiPriority w:val="39"/>
     <w:rsid w:val="006F13A2"/>
     <w:tblPr>
-      <w:tblInd w:w="0" w:type="dxa"/>
       <w:tblBorders>
         <w:top w:val="single" w:sz="4" w:space="0" w:color="auto"/>
         <w:left w:val="single" w:sz="4" w:space="0" w:color="auto"/>
@@ -11831,12 +11578,6 @@
         <w:insideH w:val="single" w:sz="4" w:space="0" w:color="auto"/>
         <w:insideV w:val="single" w:sz="4" w:space="0" w:color="auto"/>
       </w:tblBorders>
-      <w:tblCellMar>
-        <w:top w:w="0" w:type="dxa"/>
-        <w:left w:w="108" w:type="dxa"/>
-        <w:bottom w:w="0" w:type="dxa"/>
-        <w:right w:w="108" w:type="dxa"/>
-      </w:tblCellMar>
     </w:tblPr>
   </w:style>
   <w:style w:type="paragraph" w:customStyle="1" w:styleId="tabletxt">

</xml_diff>